<commit_message>
PROJECT ALGORITMA 3-SYARIFAH NAYLA RIZKY
</commit_message>
<xml_diff>
--- a/PROJECT ALGORITMA 3-SYARIFAH NAYLA RIZKY.docx
+++ b/PROJECT ALGORITMA 3-SYARIFAH NAYLA RIZKY.docx
@@ -187,7 +187,7 @@
                     <a:blip r:embed="rId7" cstate="print">
                       <a:extLst>
                         <a:ext uri="{28A0092B-C50C-407E-A947-70E740481C1C}">
-                          <a14:useLocalDpi xmlns:a14="http://schemas.microsoft.com/office/drawing/2010/main" xmlns:wps="http://schemas.microsoft.com/office/word/2010/wordprocessingShape" xmlns:wpi="http://schemas.microsoft.com/office/word/2010/wordprocessingInk" xmlns:wpg="http://schemas.microsoft.com/office/word/2010/wordprocessingGroup" xmlns:w16se="http://schemas.microsoft.com/office/word/2015/wordml/symex" xmlns:w16sdtdh="http://schemas.microsoft.com/office/word/2020/wordml/sdtdatahash" xmlns:w16du="http://schemas.microsoft.com/office/word/2023/wordml/word16du" xmlns:w16="http://schemas.microsoft.com/office/word/2018/wordml" xmlns:w16cid="http://schemas.microsoft.com/office/word/2016/wordml/cid" xmlns:w16cex="http://schemas.microsoft.com/office/word/2018/wordml/cex" xmlns:w15="http://schemas.microsoft.com/office/word/2012/wordml" xmlns:w14="http://schemas.microsoft.com/office/word/2010/wordml" xmlns:w="http://schemas.openxmlformats.org/wordprocessingml/2006/main" xmlns:w10="urn:schemas-microsoft-com:office:word" xmlns:wp14="http://schemas.microsoft.com/office/word/2010/wordprocessingDrawing" xmlns:v="urn:schemas-microsoft-com:vml" xmlns:oel="http://schemas.microsoft.com/office/2019/extlst" xmlns:o="urn:schemas-microsoft-com:office:office" xmlns:am3d="http://schemas.microsoft.com/office/drawing/2017/model3d" xmlns:aink="http://schemas.microsoft.com/office/drawing/2016/ink" xmlns:mc="http://schemas.openxmlformats.org/markup-compatibility/2006" xmlns:cx8="http://schemas.microsoft.com/office/drawing/2016/5/14/chartex" xmlns:cx7="http://schemas.microsoft.com/office/drawing/2016/5/13/chartex" xmlns:cx6="http://schemas.microsoft.com/office/drawing/2016/5/12/chartex" xmlns:cx5="http://schemas.microsoft.com/office/drawing/2016/5/11/chartex" xmlns:cx4="http://schemas.microsoft.com/office/drawing/2016/5/10/chartex" xmlns:cx3="http://schemas.microsoft.com/office/drawing/2016/5/9/chartex" xmlns:cx2="http://schemas.microsoft.com/office/drawing/2015/10/21/chartex" xmlns:cx1="http://schemas.microsoft.com/office/drawing/2015/9/8/chartex" xmlns:cx="http://schemas.microsoft.com/office/drawing/2014/chartex" xmlns:wpc="http://schemas.microsoft.com/office/word/2010/wordprocessingCanvas" xmlns="" val="0"/>
+                          <a14:useLocalDpi xmlns="" xmlns:wpc="http://schemas.microsoft.com/office/word/2010/wordprocessingCanvas" xmlns:cx="http://schemas.microsoft.com/office/drawing/2014/chartex" xmlns:cx1="http://schemas.microsoft.com/office/drawing/2015/9/8/chartex" xmlns:cx2="http://schemas.microsoft.com/office/drawing/2015/10/21/chartex" xmlns:cx3="http://schemas.microsoft.com/office/drawing/2016/5/9/chartex" xmlns:cx4="http://schemas.microsoft.com/office/drawing/2016/5/10/chartex" xmlns:cx5="http://schemas.microsoft.com/office/drawing/2016/5/11/chartex" xmlns:cx6="http://schemas.microsoft.com/office/drawing/2016/5/12/chartex" xmlns:cx7="http://schemas.microsoft.com/office/drawing/2016/5/13/chartex" xmlns:cx8="http://schemas.microsoft.com/office/drawing/2016/5/14/chartex" xmlns:mc="http://schemas.openxmlformats.org/markup-compatibility/2006" xmlns:aink="http://schemas.microsoft.com/office/drawing/2016/ink" xmlns:am3d="http://schemas.microsoft.com/office/drawing/2017/model3d" xmlns:o="urn:schemas-microsoft-com:office:office" xmlns:oel="http://schemas.microsoft.com/office/2019/extlst" xmlns:v="urn:schemas-microsoft-com:vml" xmlns:wp14="http://schemas.microsoft.com/office/word/2010/wordprocessingDrawing" xmlns:w10="urn:schemas-microsoft-com:office:word" xmlns:w="http://schemas.openxmlformats.org/wordprocessingml/2006/main" xmlns:w14="http://schemas.microsoft.com/office/word/2010/wordml" xmlns:w15="http://schemas.microsoft.com/office/word/2012/wordml" xmlns:w16cex="http://schemas.microsoft.com/office/word/2018/wordml/cex" xmlns:w16cid="http://schemas.microsoft.com/office/word/2016/wordml/cid" xmlns:w16="http://schemas.microsoft.com/office/word/2018/wordml" xmlns:w16du="http://schemas.microsoft.com/office/word/2023/wordml/word16du" xmlns:w16sdtdh="http://schemas.microsoft.com/office/word/2020/wordml/sdtdatahash" xmlns:w16se="http://schemas.microsoft.com/office/word/2015/wordml/symex" xmlns:wpg="http://schemas.microsoft.com/office/word/2010/wordprocessingGroup" xmlns:wpi="http://schemas.microsoft.com/office/word/2010/wordprocessingInk" xmlns:wps="http://schemas.microsoft.com/office/word/2010/wordprocessingShape" xmlns:a14="http://schemas.microsoft.com/office/drawing/2010/main" val="0"/>
                         </a:ext>
                       </a:extLst>
                     </a:blip>
@@ -569,7 +569,7 @@
                     <a:blip r:embed="rId8" cstate="print">
                       <a:extLst>
                         <a:ext uri="{28A0092B-C50C-407E-A947-70E740481C1C}">
-                          <a14:useLocalDpi xmlns:a14="http://schemas.microsoft.com/office/drawing/2010/main" xmlns:wps="http://schemas.microsoft.com/office/word/2010/wordprocessingShape" xmlns:wpi="http://schemas.microsoft.com/office/word/2010/wordprocessingInk" xmlns:wpg="http://schemas.microsoft.com/office/word/2010/wordprocessingGroup" xmlns:w16se="http://schemas.microsoft.com/office/word/2015/wordml/symex" xmlns:w16sdtdh="http://schemas.microsoft.com/office/word/2020/wordml/sdtdatahash" xmlns:w16du="http://schemas.microsoft.com/office/word/2023/wordml/word16du" xmlns:w16="http://schemas.microsoft.com/office/word/2018/wordml" xmlns:w16cid="http://schemas.microsoft.com/office/word/2016/wordml/cid" xmlns:w16cex="http://schemas.microsoft.com/office/word/2018/wordml/cex" xmlns:w15="http://schemas.microsoft.com/office/word/2012/wordml" xmlns:w14="http://schemas.microsoft.com/office/word/2010/wordml" xmlns:w="http://schemas.openxmlformats.org/wordprocessingml/2006/main" xmlns:w10="urn:schemas-microsoft-com:office:word" xmlns:wp14="http://schemas.microsoft.com/office/word/2010/wordprocessingDrawing" xmlns:v="urn:schemas-microsoft-com:vml" xmlns:oel="http://schemas.microsoft.com/office/2019/extlst" xmlns:o="urn:schemas-microsoft-com:office:office" xmlns:am3d="http://schemas.microsoft.com/office/drawing/2017/model3d" xmlns:aink="http://schemas.microsoft.com/office/drawing/2016/ink" xmlns:mc="http://schemas.openxmlformats.org/markup-compatibility/2006" xmlns:cx8="http://schemas.microsoft.com/office/drawing/2016/5/14/chartex" xmlns:cx7="http://schemas.microsoft.com/office/drawing/2016/5/13/chartex" xmlns:cx6="http://schemas.microsoft.com/office/drawing/2016/5/12/chartex" xmlns:cx5="http://schemas.microsoft.com/office/drawing/2016/5/11/chartex" xmlns:cx4="http://schemas.microsoft.com/office/drawing/2016/5/10/chartex" xmlns:cx3="http://schemas.microsoft.com/office/drawing/2016/5/9/chartex" xmlns:cx2="http://schemas.microsoft.com/office/drawing/2015/10/21/chartex" xmlns:cx1="http://schemas.microsoft.com/office/drawing/2015/9/8/chartex" xmlns:cx="http://schemas.microsoft.com/office/drawing/2014/chartex" xmlns:wpc="http://schemas.microsoft.com/office/word/2010/wordprocessingCanvas" xmlns="" val="0"/>
+                          <a14:useLocalDpi xmlns="" xmlns:wpc="http://schemas.microsoft.com/office/word/2010/wordprocessingCanvas" xmlns:cx="http://schemas.microsoft.com/office/drawing/2014/chartex" xmlns:cx1="http://schemas.microsoft.com/office/drawing/2015/9/8/chartex" xmlns:cx2="http://schemas.microsoft.com/office/drawing/2015/10/21/chartex" xmlns:cx3="http://schemas.microsoft.com/office/drawing/2016/5/9/chartex" xmlns:cx4="http://schemas.microsoft.com/office/drawing/2016/5/10/chartex" xmlns:cx5="http://schemas.microsoft.com/office/drawing/2016/5/11/chartex" xmlns:cx6="http://schemas.microsoft.com/office/drawing/2016/5/12/chartex" xmlns:cx7="http://schemas.microsoft.com/office/drawing/2016/5/13/chartex" xmlns:cx8="http://schemas.microsoft.com/office/drawing/2016/5/14/chartex" xmlns:mc="http://schemas.openxmlformats.org/markup-compatibility/2006" xmlns:aink="http://schemas.microsoft.com/office/drawing/2016/ink" xmlns:am3d="http://schemas.microsoft.com/office/drawing/2017/model3d" xmlns:o="urn:schemas-microsoft-com:office:office" xmlns:oel="http://schemas.microsoft.com/office/2019/extlst" xmlns:v="urn:schemas-microsoft-com:vml" xmlns:wp14="http://schemas.microsoft.com/office/word/2010/wordprocessingDrawing" xmlns:w10="urn:schemas-microsoft-com:office:word" xmlns:w="http://schemas.openxmlformats.org/wordprocessingml/2006/main" xmlns:w14="http://schemas.microsoft.com/office/word/2010/wordml" xmlns:w15="http://schemas.microsoft.com/office/word/2012/wordml" xmlns:w16cex="http://schemas.microsoft.com/office/word/2018/wordml/cex" xmlns:w16cid="http://schemas.microsoft.com/office/word/2016/wordml/cid" xmlns:w16="http://schemas.microsoft.com/office/word/2018/wordml" xmlns:w16du="http://schemas.microsoft.com/office/word/2023/wordml/word16du" xmlns:w16sdtdh="http://schemas.microsoft.com/office/word/2020/wordml/sdtdatahash" xmlns:w16se="http://schemas.microsoft.com/office/word/2015/wordml/symex" xmlns:wpg="http://schemas.microsoft.com/office/word/2010/wordprocessingGroup" xmlns:wpi="http://schemas.microsoft.com/office/word/2010/wordprocessingInk" xmlns:wps="http://schemas.microsoft.com/office/word/2010/wordprocessingShape" xmlns:a14="http://schemas.microsoft.com/office/drawing/2010/main" val="0"/>
                         </a:ext>
                       </a:extLst>
                     </a:blip>
@@ -1030,7 +1030,7 @@
                     <a:blip r:embed="rId9" cstate="print">
                       <a:extLst>
                         <a:ext uri="{28A0092B-C50C-407E-A947-70E740481C1C}">
-                          <a14:useLocalDpi xmlns:a14="http://schemas.microsoft.com/office/drawing/2010/main" xmlns:wps="http://schemas.microsoft.com/office/word/2010/wordprocessingShape" xmlns:wpi="http://schemas.microsoft.com/office/word/2010/wordprocessingInk" xmlns:wpg="http://schemas.microsoft.com/office/word/2010/wordprocessingGroup" xmlns:w16se="http://schemas.microsoft.com/office/word/2015/wordml/symex" xmlns:w16sdtdh="http://schemas.microsoft.com/office/word/2020/wordml/sdtdatahash" xmlns:w16du="http://schemas.microsoft.com/office/word/2023/wordml/word16du" xmlns:w16="http://schemas.microsoft.com/office/word/2018/wordml" xmlns:w16cid="http://schemas.microsoft.com/office/word/2016/wordml/cid" xmlns:w16cex="http://schemas.microsoft.com/office/word/2018/wordml/cex" xmlns:w15="http://schemas.microsoft.com/office/word/2012/wordml" xmlns:w14="http://schemas.microsoft.com/office/word/2010/wordml" xmlns:w="http://schemas.openxmlformats.org/wordprocessingml/2006/main" xmlns:w10="urn:schemas-microsoft-com:office:word" xmlns:wp14="http://schemas.microsoft.com/office/word/2010/wordprocessingDrawing" xmlns:v="urn:schemas-microsoft-com:vml" xmlns:oel="http://schemas.microsoft.com/office/2019/extlst" xmlns:o="urn:schemas-microsoft-com:office:office" xmlns:am3d="http://schemas.microsoft.com/office/drawing/2017/model3d" xmlns:aink="http://schemas.microsoft.com/office/drawing/2016/ink" xmlns:mc="http://schemas.openxmlformats.org/markup-compatibility/2006" xmlns:cx8="http://schemas.microsoft.com/office/drawing/2016/5/14/chartex" xmlns:cx7="http://schemas.microsoft.com/office/drawing/2016/5/13/chartex" xmlns:cx6="http://schemas.microsoft.com/office/drawing/2016/5/12/chartex" xmlns:cx5="http://schemas.microsoft.com/office/drawing/2016/5/11/chartex" xmlns:cx4="http://schemas.microsoft.com/office/drawing/2016/5/10/chartex" xmlns:cx3="http://schemas.microsoft.com/office/drawing/2016/5/9/chartex" xmlns:cx2="http://schemas.microsoft.com/office/drawing/2015/10/21/chartex" xmlns:cx1="http://schemas.microsoft.com/office/drawing/2015/9/8/chartex" xmlns:cx="http://schemas.microsoft.com/office/drawing/2014/chartex" xmlns:wpc="http://schemas.microsoft.com/office/word/2010/wordprocessingCanvas" xmlns="" val="0"/>
+                          <a14:useLocalDpi xmlns="" xmlns:wpc="http://schemas.microsoft.com/office/word/2010/wordprocessingCanvas" xmlns:cx="http://schemas.microsoft.com/office/drawing/2014/chartex" xmlns:cx1="http://schemas.microsoft.com/office/drawing/2015/9/8/chartex" xmlns:cx2="http://schemas.microsoft.com/office/drawing/2015/10/21/chartex" xmlns:cx3="http://schemas.microsoft.com/office/drawing/2016/5/9/chartex" xmlns:cx4="http://schemas.microsoft.com/office/drawing/2016/5/10/chartex" xmlns:cx5="http://schemas.microsoft.com/office/drawing/2016/5/11/chartex" xmlns:cx6="http://schemas.microsoft.com/office/drawing/2016/5/12/chartex" xmlns:cx7="http://schemas.microsoft.com/office/drawing/2016/5/13/chartex" xmlns:cx8="http://schemas.microsoft.com/office/drawing/2016/5/14/chartex" xmlns:mc="http://schemas.openxmlformats.org/markup-compatibility/2006" xmlns:aink="http://schemas.microsoft.com/office/drawing/2016/ink" xmlns:am3d="http://schemas.microsoft.com/office/drawing/2017/model3d" xmlns:o="urn:schemas-microsoft-com:office:office" xmlns:oel="http://schemas.microsoft.com/office/2019/extlst" xmlns:v="urn:schemas-microsoft-com:vml" xmlns:wp14="http://schemas.microsoft.com/office/word/2010/wordprocessingDrawing" xmlns:w10="urn:schemas-microsoft-com:office:word" xmlns:w="http://schemas.openxmlformats.org/wordprocessingml/2006/main" xmlns:w14="http://schemas.microsoft.com/office/word/2010/wordml" xmlns:w15="http://schemas.microsoft.com/office/word/2012/wordml" xmlns:w16cex="http://schemas.microsoft.com/office/word/2018/wordml/cex" xmlns:w16cid="http://schemas.microsoft.com/office/word/2016/wordml/cid" xmlns:w16="http://schemas.microsoft.com/office/word/2018/wordml" xmlns:w16du="http://schemas.microsoft.com/office/word/2023/wordml/word16du" xmlns:w16sdtdh="http://schemas.microsoft.com/office/word/2020/wordml/sdtdatahash" xmlns:w16se="http://schemas.microsoft.com/office/word/2015/wordml/symex" xmlns:wpg="http://schemas.microsoft.com/office/word/2010/wordprocessingGroup" xmlns:wpi="http://schemas.microsoft.com/office/word/2010/wordprocessingInk" xmlns:wps="http://schemas.microsoft.com/office/word/2010/wordprocessingShape" xmlns:a14="http://schemas.microsoft.com/office/drawing/2010/main" val="0"/>
                         </a:ext>
                       </a:extLst>
                     </a:blip>
@@ -3451,32 +3451,7 @@
           <w:sz w:val="18"/>
           <w:szCs w:val="18"/>
         </w:rPr>
-        <w:t>$nama = "Budi";</w:t>
-      </w:r>
-    </w:p>
-    <w:p>
-      <w:pPr>
-        <w:shd w:val="clear" w:color="auto" w:fill="FBE4D5" w:themeFill="accent2" w:themeFillTint="33"/>
-        <w:spacing w:after="0" w:line="240" w:lineRule="auto"/>
-        <w:rPr>
-          <w:rFonts w:ascii="Consolas" w:eastAsia="Times New Roman" w:hAnsi="Consolas" w:cs="Times New Roman"/>
-          <w:color w:val="000000" w:themeColor="text1"/>
-          <w:spacing w:val="-6"/>
-          <w:kern w:val="36"/>
-          <w:sz w:val="18"/>
-          <w:szCs w:val="18"/>
-        </w:rPr>
-      </w:pPr>
-      <w:r>
-        <w:rPr>
-          <w:rFonts w:ascii="Consolas" w:eastAsia="Times New Roman" w:hAnsi="Consolas" w:cs="Times New Roman"/>
-          <w:color w:val="000000" w:themeColor="text1"/>
-          <w:spacing w:val="-6"/>
-          <w:kern w:val="36"/>
-          <w:sz w:val="18"/>
-          <w:szCs w:val="18"/>
-        </w:rPr>
-        <w:t>print_r($nama);</w:t>
+        <w:t>c</w:t>
       </w:r>
     </w:p>
     <w:p>
@@ -3794,23 +3769,69 @@
           <w:szCs w:val="24"/>
         </w:rPr>
       </w:pPr>
-    </w:p>
-    <w:p>
-      <w:pPr>
-        <w:spacing w:after="0" w:line="240" w:lineRule="auto"/>
-        <w:contextualSpacing/>
+      <w:r>
         <w:rPr>
           <w:rFonts w:ascii="Times New Roman" w:eastAsia="Times New Roman" w:hAnsi="Times New Roman" w:cs="Times New Roman"/>
           <w:b/>
           <w:bCs/>
-          <w:color w:val="000000" w:themeColor="text1"/>
-          <w:spacing w:val="-6"/>
-          <w:kern w:val="36"/>
-          <w:sz w:val="24"/>
-          <w:szCs w:val="24"/>
-        </w:rPr>
-      </w:pPr>
-      <w:r>
+          <w:noProof/>
+          <w:color w:val="000000" w:themeColor="text1"/>
+          <w:spacing w:val="-6"/>
+          <w:kern w:val="36"/>
+          <w:sz w:val="24"/>
+          <w:szCs w:val="24"/>
+        </w:rPr>
+        <w:drawing>
+          <wp:inline distT="0" distB="0" distL="0" distR="0">
+            <wp:extent cx="5381625" cy="2085975"/>
+            <wp:effectExtent l="19050" t="0" r="9525" b="0"/>
+            <wp:docPr id="4" name="Picture 4"/>
+            <wp:cNvGraphicFramePr>
+              <a:graphicFrameLocks xmlns:a="http://schemas.openxmlformats.org/drawingml/2006/main" noChangeAspect="1"/>
+            </wp:cNvGraphicFramePr>
+            <a:graphic xmlns:a="http://schemas.openxmlformats.org/drawingml/2006/main">
+              <a:graphicData uri="http://schemas.openxmlformats.org/drawingml/2006/picture">
+                <pic:pic xmlns:pic="http://schemas.openxmlformats.org/drawingml/2006/picture">
+                  <pic:nvPicPr>
+                    <pic:cNvPr id="0" name="Picture 4"/>
+                    <pic:cNvPicPr>
+                      <a:picLocks noChangeAspect="1" noChangeArrowheads="1"/>
+                    </pic:cNvPicPr>
+                  </pic:nvPicPr>
+                  <pic:blipFill>
+                    <a:blip r:embed="rId10"/>
+                    <a:srcRect/>
+                    <a:stretch>
+                      <a:fillRect/>
+                    </a:stretch>
+                  </pic:blipFill>
+                  <pic:spPr bwMode="auto">
+                    <a:xfrm>
+                      <a:off x="0" y="0"/>
+                      <a:ext cx="5381625" cy="2085975"/>
+                    </a:xfrm>
+                    <a:prstGeom prst="rect">
+                      <a:avLst/>
+                    </a:prstGeom>
+                    <a:noFill/>
+                    <a:ln w="9525">
+                      <a:noFill/>
+                      <a:miter lim="800000"/>
+                      <a:headEnd/>
+                      <a:tailEnd/>
+                    </a:ln>
+                  </pic:spPr>
+                </pic:pic>
+              </a:graphicData>
+            </a:graphic>
+          </wp:inline>
+        </w:drawing>
+      </w:r>
+    </w:p>
+    <w:p>
+      <w:pPr>
+        <w:spacing w:after="0" w:line="240" w:lineRule="auto"/>
+        <w:contextualSpacing/>
         <w:rPr>
           <w:rFonts w:ascii="Times New Roman" w:eastAsia="Times New Roman" w:hAnsi="Times New Roman" w:cs="Times New Roman"/>
           <w:b/>
@@ -3821,205 +3842,8 @@
           <w:sz w:val="24"/>
           <w:szCs w:val="24"/>
         </w:rPr>
-        <w:t>Menampilkan Return Value dari print_r</w:t>
-      </w:r>
-    </w:p>
-    <w:p>
-      <w:pPr>
-        <w:spacing w:after="0" w:line="240" w:lineRule="auto"/>
-        <w:contextualSpacing/>
-        <w:rPr>
-          <w:rFonts w:ascii="Times New Roman" w:eastAsia="Times New Roman" w:hAnsi="Times New Roman" w:cs="Times New Roman"/>
-          <w:color w:val="000000" w:themeColor="text1"/>
-          <w:spacing w:val="-6"/>
-          <w:kern w:val="36"/>
-          <w:sz w:val="24"/>
-          <w:szCs w:val="24"/>
-        </w:rPr>
-      </w:pPr>
-      <w:r>
-        <w:rPr>
-          <w:rFonts w:ascii="Times New Roman" w:eastAsia="Times New Roman" w:hAnsi="Times New Roman" w:cs="Times New Roman"/>
-          <w:color w:val="000000" w:themeColor="text1"/>
-          <w:spacing w:val="-6"/>
-          <w:kern w:val="36"/>
-          <w:sz w:val="24"/>
-          <w:szCs w:val="24"/>
-        </w:rPr>
-        <w:t>Kamu bisa membuat print_r() mengembalikan informasi sebagai nilai dengan menetapkan parameter kedua menjadi true. Ini sangat berguna ketika kamu ingin menyimpan output print_r() ke dalam variabel.</w:t>
-      </w:r>
-    </w:p>
-    <w:p>
-      <w:pPr>
-        <w:spacing w:after="0" w:line="240" w:lineRule="auto"/>
-        <w:contextualSpacing/>
-        <w:rPr>
-          <w:rFonts w:ascii="Times New Roman" w:eastAsia="Times New Roman" w:hAnsi="Times New Roman" w:cs="Times New Roman"/>
-          <w:color w:val="000000" w:themeColor="text1"/>
-          <w:spacing w:val="-6"/>
-          <w:kern w:val="36"/>
-          <w:sz w:val="24"/>
-          <w:szCs w:val="24"/>
-        </w:rPr>
-      </w:pPr>
-    </w:p>
-    <w:p>
-      <w:pPr>
-        <w:spacing w:after="0" w:line="240" w:lineRule="auto"/>
-        <w:contextualSpacing/>
-        <w:rPr>
-          <w:rFonts w:ascii="Times New Roman" w:eastAsia="Times New Roman" w:hAnsi="Times New Roman" w:cs="Times New Roman"/>
-          <w:color w:val="000000" w:themeColor="text1"/>
-          <w:spacing w:val="-6"/>
-          <w:kern w:val="36"/>
-          <w:sz w:val="24"/>
-          <w:szCs w:val="24"/>
-        </w:rPr>
-      </w:pPr>
-      <w:r>
-        <w:rPr>
-          <w:rFonts w:ascii="Times New Roman" w:eastAsia="Times New Roman" w:hAnsi="Times New Roman" w:cs="Times New Roman"/>
-          <w:color w:val="000000" w:themeColor="text1"/>
-          <w:spacing w:val="-6"/>
-          <w:kern w:val="36"/>
-          <w:sz w:val="24"/>
-          <w:szCs w:val="24"/>
-        </w:rPr>
-        <w:t>Contoh Mengembalikan Nilai</w:t>
-      </w:r>
-    </w:p>
-    <w:p>
-      <w:pPr>
-        <w:shd w:val="clear" w:color="auto" w:fill="FBE4D5" w:themeFill="accent2" w:themeFillTint="33"/>
-        <w:spacing w:after="0" w:line="240" w:lineRule="auto"/>
-        <w:rPr>
-          <w:rFonts w:ascii="Consolas" w:eastAsia="Times New Roman" w:hAnsi="Consolas" w:cs="Times New Roman"/>
-          <w:color w:val="000000" w:themeColor="text1"/>
-          <w:spacing w:val="-6"/>
-          <w:kern w:val="36"/>
-          <w:sz w:val="18"/>
-          <w:szCs w:val="18"/>
-        </w:rPr>
-      </w:pPr>
-      <w:r>
-        <w:rPr>
-          <w:rFonts w:ascii="Consolas" w:eastAsia="Times New Roman" w:hAnsi="Consolas" w:cs="Times New Roman"/>
-          <w:color w:val="000000" w:themeColor="text1"/>
-          <w:spacing w:val="-6"/>
-          <w:kern w:val="36"/>
-          <w:sz w:val="18"/>
-          <w:szCs w:val="18"/>
-        </w:rPr>
-        <w:t>$buah = array("apel", "pisang", "ceri");</w:t>
-      </w:r>
-    </w:p>
-    <w:p>
-      <w:pPr>
-        <w:shd w:val="clear" w:color="auto" w:fill="FBE4D5" w:themeFill="accent2" w:themeFillTint="33"/>
-        <w:spacing w:after="0" w:line="240" w:lineRule="auto"/>
-        <w:rPr>
-          <w:rFonts w:ascii="Consolas" w:eastAsia="Times New Roman" w:hAnsi="Consolas" w:cs="Times New Roman"/>
-          <w:color w:val="000000" w:themeColor="text1"/>
-          <w:spacing w:val="-6"/>
-          <w:kern w:val="36"/>
-          <w:sz w:val="18"/>
-          <w:szCs w:val="18"/>
-        </w:rPr>
-      </w:pPr>
-      <w:r>
-        <w:rPr>
-          <w:rFonts w:ascii="Consolas" w:eastAsia="Times New Roman" w:hAnsi="Consolas" w:cs="Times New Roman"/>
-          <w:color w:val="000000" w:themeColor="text1"/>
-          <w:spacing w:val="-6"/>
-          <w:kern w:val="36"/>
-          <w:sz w:val="18"/>
-          <w:szCs w:val="18"/>
-        </w:rPr>
-        <w:t>$hasil = print_r($buah, true);</w:t>
-      </w:r>
-    </w:p>
-    <w:p>
-      <w:pPr>
-        <w:shd w:val="clear" w:color="auto" w:fill="FBE4D5" w:themeFill="accent2" w:themeFillTint="33"/>
-        <w:spacing w:after="0" w:line="240" w:lineRule="auto"/>
-        <w:rPr>
-          <w:rFonts w:ascii="Consolas" w:eastAsia="Times New Roman" w:hAnsi="Consolas" w:cs="Times New Roman"/>
-          <w:color w:val="000000" w:themeColor="text1"/>
-          <w:spacing w:val="-6"/>
-          <w:kern w:val="36"/>
-          <w:sz w:val="18"/>
-          <w:szCs w:val="18"/>
-        </w:rPr>
-      </w:pPr>
-    </w:p>
-    <w:p>
-      <w:pPr>
-        <w:shd w:val="clear" w:color="auto" w:fill="FBE4D5" w:themeFill="accent2" w:themeFillTint="33"/>
-        <w:spacing w:after="0" w:line="240" w:lineRule="auto"/>
-        <w:rPr>
-          <w:rFonts w:ascii="Consolas" w:eastAsia="Times New Roman" w:hAnsi="Consolas" w:cs="Times New Roman"/>
-          <w:color w:val="000000" w:themeColor="text1"/>
-          <w:spacing w:val="-6"/>
-          <w:kern w:val="36"/>
-          <w:sz w:val="18"/>
-          <w:szCs w:val="18"/>
-        </w:rPr>
-      </w:pPr>
-      <w:r>
-        <w:rPr>
-          <w:rFonts w:ascii="Consolas" w:eastAsia="Times New Roman" w:hAnsi="Consolas" w:cs="Times New Roman"/>
-          <w:color w:val="000000" w:themeColor="text1"/>
-          <w:spacing w:val="-6"/>
-          <w:kern w:val="36"/>
-          <w:sz w:val="18"/>
-          <w:szCs w:val="18"/>
-        </w:rPr>
-        <w:t>echo $hasil;</w:t>
-      </w:r>
-    </w:p>
-    <w:p>
-      <w:pPr>
-        <w:spacing w:after="0" w:line="240" w:lineRule="auto"/>
-        <w:contextualSpacing/>
-        <w:rPr>
-          <w:rFonts w:ascii="Times New Roman" w:eastAsia="Times New Roman" w:hAnsi="Times New Roman" w:cs="Times New Roman"/>
-          <w:color w:val="000000" w:themeColor="text1"/>
-          <w:spacing w:val="-6"/>
-          <w:kern w:val="36"/>
-          <w:sz w:val="24"/>
-          <w:szCs w:val="24"/>
-        </w:rPr>
-      </w:pPr>
-      <w:r>
-        <w:rPr>
-          <w:rFonts w:ascii="Times New Roman" w:eastAsia="Times New Roman" w:hAnsi="Times New Roman" w:cs="Times New Roman"/>
-          <w:color w:val="000000" w:themeColor="text1"/>
-          <w:spacing w:val="-6"/>
-          <w:kern w:val="36"/>
-          <w:sz w:val="24"/>
-          <w:szCs w:val="24"/>
-        </w:rPr>
-        <w:t>Output akan sama seperti contoh sebelumnya, namun sekarang disimpan dalam variabel $hasil.</w:t>
-      </w:r>
-    </w:p>
-    <w:p>
-      <w:pPr>
-        <w:spacing w:after="0" w:line="240" w:lineRule="auto"/>
-        <w:contextualSpacing/>
-        <w:rPr>
-          <w:rFonts w:ascii="Times New Roman" w:eastAsia="Times New Roman" w:hAnsi="Times New Roman" w:cs="Times New Roman"/>
-          <w:color w:val="000000" w:themeColor="text1"/>
-          <w:spacing w:val="-6"/>
-          <w:kern w:val="36"/>
-          <w:sz w:val="24"/>
-          <w:szCs w:val="24"/>
-        </w:rPr>
-      </w:pPr>
-    </w:p>
-    <w:p>
-      <w:pPr>
-        <w:spacing w:after="0" w:line="240" w:lineRule="auto"/>
-        <w:contextualSpacing/>
+      </w:pPr>
+      <w:r>
         <w:rPr>
           <w:rFonts w:ascii="Times New Roman" w:eastAsia="Times New Roman" w:hAnsi="Times New Roman" w:cs="Times New Roman"/>
           <w:b/>
@@ -4030,8 +3854,275 @@
           <w:sz w:val="24"/>
           <w:szCs w:val="24"/>
         </w:rPr>
-      </w:pPr>
-      <w:r>
+        <w:t>Menampilkan Return Value dari print_r</w:t>
+      </w:r>
+    </w:p>
+    <w:p>
+      <w:pPr>
+        <w:spacing w:after="0" w:line="240" w:lineRule="auto"/>
+        <w:contextualSpacing/>
+        <w:rPr>
+          <w:rFonts w:ascii="Times New Roman" w:eastAsia="Times New Roman" w:hAnsi="Times New Roman" w:cs="Times New Roman"/>
+          <w:color w:val="000000" w:themeColor="text1"/>
+          <w:spacing w:val="-6"/>
+          <w:kern w:val="36"/>
+          <w:sz w:val="24"/>
+          <w:szCs w:val="24"/>
+        </w:rPr>
+      </w:pPr>
+      <w:r>
+        <w:rPr>
+          <w:rFonts w:ascii="Times New Roman" w:eastAsia="Times New Roman" w:hAnsi="Times New Roman" w:cs="Times New Roman"/>
+          <w:color w:val="000000" w:themeColor="text1"/>
+          <w:spacing w:val="-6"/>
+          <w:kern w:val="36"/>
+          <w:sz w:val="24"/>
+          <w:szCs w:val="24"/>
+        </w:rPr>
+        <w:t>Kamu bisa membuat print_r() mengembalikan informasi sebagai nilai dengan menetapkan parameter kedua menjadi true. Ini sangat berguna ketika kamu ingin menyimpan output print_r() ke dalam variabel.</w:t>
+      </w:r>
+    </w:p>
+    <w:p>
+      <w:pPr>
+        <w:spacing w:after="0" w:line="240" w:lineRule="auto"/>
+        <w:contextualSpacing/>
+        <w:rPr>
+          <w:rFonts w:ascii="Times New Roman" w:eastAsia="Times New Roman" w:hAnsi="Times New Roman" w:cs="Times New Roman"/>
+          <w:color w:val="000000" w:themeColor="text1"/>
+          <w:spacing w:val="-6"/>
+          <w:kern w:val="36"/>
+          <w:sz w:val="24"/>
+          <w:szCs w:val="24"/>
+        </w:rPr>
+      </w:pPr>
+    </w:p>
+    <w:p>
+      <w:pPr>
+        <w:spacing w:after="0" w:line="240" w:lineRule="auto"/>
+        <w:contextualSpacing/>
+        <w:rPr>
+          <w:rFonts w:ascii="Times New Roman" w:eastAsia="Times New Roman" w:hAnsi="Times New Roman" w:cs="Times New Roman"/>
+          <w:color w:val="000000" w:themeColor="text1"/>
+          <w:spacing w:val="-6"/>
+          <w:kern w:val="36"/>
+          <w:sz w:val="24"/>
+          <w:szCs w:val="24"/>
+        </w:rPr>
+      </w:pPr>
+      <w:r>
+        <w:rPr>
+          <w:rFonts w:ascii="Times New Roman" w:eastAsia="Times New Roman" w:hAnsi="Times New Roman" w:cs="Times New Roman"/>
+          <w:color w:val="000000" w:themeColor="text1"/>
+          <w:spacing w:val="-6"/>
+          <w:kern w:val="36"/>
+          <w:sz w:val="24"/>
+          <w:szCs w:val="24"/>
+        </w:rPr>
+        <w:t>Contoh Mengembalikan Nilai</w:t>
+      </w:r>
+    </w:p>
+    <w:p>
+      <w:pPr>
+        <w:shd w:val="clear" w:color="auto" w:fill="FBE4D5" w:themeFill="accent2" w:themeFillTint="33"/>
+        <w:spacing w:after="0" w:line="240" w:lineRule="auto"/>
+        <w:rPr>
+          <w:rFonts w:ascii="Consolas" w:eastAsia="Times New Roman" w:hAnsi="Consolas" w:cs="Times New Roman"/>
+          <w:color w:val="000000" w:themeColor="text1"/>
+          <w:spacing w:val="-6"/>
+          <w:kern w:val="36"/>
+          <w:sz w:val="18"/>
+          <w:szCs w:val="18"/>
+        </w:rPr>
+      </w:pPr>
+      <w:r>
+        <w:rPr>
+          <w:rFonts w:ascii="Consolas" w:eastAsia="Times New Roman" w:hAnsi="Consolas" w:cs="Times New Roman"/>
+          <w:color w:val="000000" w:themeColor="text1"/>
+          <w:spacing w:val="-6"/>
+          <w:kern w:val="36"/>
+          <w:sz w:val="18"/>
+          <w:szCs w:val="18"/>
+        </w:rPr>
+        <w:t>$buah = array("apel", "pisang", "ceri");</w:t>
+      </w:r>
+    </w:p>
+    <w:p>
+      <w:pPr>
+        <w:shd w:val="clear" w:color="auto" w:fill="FBE4D5" w:themeFill="accent2" w:themeFillTint="33"/>
+        <w:spacing w:after="0" w:line="240" w:lineRule="auto"/>
+        <w:rPr>
+          <w:rFonts w:ascii="Consolas" w:eastAsia="Times New Roman" w:hAnsi="Consolas" w:cs="Times New Roman"/>
+          <w:color w:val="000000" w:themeColor="text1"/>
+          <w:spacing w:val="-6"/>
+          <w:kern w:val="36"/>
+          <w:sz w:val="18"/>
+          <w:szCs w:val="18"/>
+        </w:rPr>
+      </w:pPr>
+      <w:r>
+        <w:rPr>
+          <w:rFonts w:ascii="Consolas" w:eastAsia="Times New Roman" w:hAnsi="Consolas" w:cs="Times New Roman"/>
+          <w:color w:val="000000" w:themeColor="text1"/>
+          <w:spacing w:val="-6"/>
+          <w:kern w:val="36"/>
+          <w:sz w:val="18"/>
+          <w:szCs w:val="18"/>
+        </w:rPr>
+        <w:t>$hasil = print_r($buah, true);</w:t>
+      </w:r>
+    </w:p>
+    <w:p>
+      <w:pPr>
+        <w:shd w:val="clear" w:color="auto" w:fill="FBE4D5" w:themeFill="accent2" w:themeFillTint="33"/>
+        <w:spacing w:after="0" w:line="240" w:lineRule="auto"/>
+        <w:rPr>
+          <w:rFonts w:ascii="Consolas" w:eastAsia="Times New Roman" w:hAnsi="Consolas" w:cs="Times New Roman"/>
+          <w:color w:val="000000" w:themeColor="text1"/>
+          <w:spacing w:val="-6"/>
+          <w:kern w:val="36"/>
+          <w:sz w:val="18"/>
+          <w:szCs w:val="18"/>
+        </w:rPr>
+      </w:pPr>
+    </w:p>
+    <w:p>
+      <w:pPr>
+        <w:shd w:val="clear" w:color="auto" w:fill="FBE4D5" w:themeFill="accent2" w:themeFillTint="33"/>
+        <w:spacing w:after="0" w:line="240" w:lineRule="auto"/>
+        <w:rPr>
+          <w:rFonts w:ascii="Consolas" w:eastAsia="Times New Roman" w:hAnsi="Consolas" w:cs="Times New Roman"/>
+          <w:color w:val="000000" w:themeColor="text1"/>
+          <w:spacing w:val="-6"/>
+          <w:kern w:val="36"/>
+          <w:sz w:val="18"/>
+          <w:szCs w:val="18"/>
+        </w:rPr>
+      </w:pPr>
+      <w:r>
+        <w:rPr>
+          <w:rFonts w:ascii="Consolas" w:eastAsia="Times New Roman" w:hAnsi="Consolas" w:cs="Times New Roman"/>
+          <w:color w:val="000000" w:themeColor="text1"/>
+          <w:spacing w:val="-6"/>
+          <w:kern w:val="36"/>
+          <w:sz w:val="18"/>
+          <w:szCs w:val="18"/>
+        </w:rPr>
+        <w:t>echo $hasil;</w:t>
+      </w:r>
+    </w:p>
+    <w:p>
+      <w:pPr>
+        <w:shd w:val="clear" w:color="auto" w:fill="FBE4D5" w:themeFill="accent2" w:themeFillTint="33"/>
+        <w:spacing w:after="0" w:line="240" w:lineRule="auto"/>
+        <w:rPr>
+          <w:rFonts w:ascii="Consolas" w:eastAsia="Times New Roman" w:hAnsi="Consolas" w:cs="Times New Roman"/>
+          <w:color w:val="000000" w:themeColor="text1"/>
+          <w:spacing w:val="-6"/>
+          <w:kern w:val="36"/>
+          <w:sz w:val="18"/>
+          <w:szCs w:val="18"/>
+        </w:rPr>
+      </w:pPr>
+      <w:r>
+        <w:rPr>
+          <w:rFonts w:ascii="Consolas" w:eastAsia="Times New Roman" w:hAnsi="Consolas" w:cs="Times New Roman"/>
+          <w:noProof/>
+          <w:color w:val="000000" w:themeColor="text1"/>
+          <w:spacing w:val="-6"/>
+          <w:kern w:val="36"/>
+          <w:sz w:val="18"/>
+          <w:szCs w:val="18"/>
+        </w:rPr>
+        <w:drawing>
+          <wp:inline distT="0" distB="0" distL="0" distR="0">
+            <wp:extent cx="5143500" cy="1638300"/>
+            <wp:effectExtent l="19050" t="0" r="0" b="0"/>
+            <wp:docPr id="7" name="Picture 7"/>
+            <wp:cNvGraphicFramePr>
+              <a:graphicFrameLocks xmlns:a="http://schemas.openxmlformats.org/drawingml/2006/main" noChangeAspect="1"/>
+            </wp:cNvGraphicFramePr>
+            <a:graphic xmlns:a="http://schemas.openxmlformats.org/drawingml/2006/main">
+              <a:graphicData uri="http://schemas.openxmlformats.org/drawingml/2006/picture">
+                <pic:pic xmlns:pic="http://schemas.openxmlformats.org/drawingml/2006/picture">
+                  <pic:nvPicPr>
+                    <pic:cNvPr id="0" name="Picture 7"/>
+                    <pic:cNvPicPr>
+                      <a:picLocks noChangeAspect="1" noChangeArrowheads="1"/>
+                    </pic:cNvPicPr>
+                  </pic:nvPicPr>
+                  <pic:blipFill>
+                    <a:blip r:embed="rId11"/>
+                    <a:srcRect/>
+                    <a:stretch>
+                      <a:fillRect/>
+                    </a:stretch>
+                  </pic:blipFill>
+                  <pic:spPr bwMode="auto">
+                    <a:xfrm>
+                      <a:off x="0" y="0"/>
+                      <a:ext cx="5143500" cy="1638300"/>
+                    </a:xfrm>
+                    <a:prstGeom prst="rect">
+                      <a:avLst/>
+                    </a:prstGeom>
+                    <a:noFill/>
+                    <a:ln w="9525">
+                      <a:noFill/>
+                      <a:miter lim="800000"/>
+                      <a:headEnd/>
+                      <a:tailEnd/>
+                    </a:ln>
+                  </pic:spPr>
+                </pic:pic>
+              </a:graphicData>
+            </a:graphic>
+          </wp:inline>
+        </w:drawing>
+      </w:r>
+    </w:p>
+    <w:p>
+      <w:pPr>
+        <w:spacing w:after="0" w:line="240" w:lineRule="auto"/>
+        <w:contextualSpacing/>
+        <w:rPr>
+          <w:rFonts w:ascii="Times New Roman" w:eastAsia="Times New Roman" w:hAnsi="Times New Roman" w:cs="Times New Roman"/>
+          <w:color w:val="000000" w:themeColor="text1"/>
+          <w:spacing w:val="-6"/>
+          <w:kern w:val="36"/>
+          <w:sz w:val="24"/>
+          <w:szCs w:val="24"/>
+        </w:rPr>
+      </w:pPr>
+      <w:r>
+        <w:rPr>
+          <w:rFonts w:ascii="Times New Roman" w:eastAsia="Times New Roman" w:hAnsi="Times New Roman" w:cs="Times New Roman"/>
+          <w:color w:val="000000" w:themeColor="text1"/>
+          <w:spacing w:val="-6"/>
+          <w:kern w:val="36"/>
+          <w:sz w:val="24"/>
+          <w:szCs w:val="24"/>
+        </w:rPr>
+        <w:t>Output akan sama seperti contoh sebelumnya, namun sekarang disimpan dalam variabel $hasil.</w:t>
+      </w:r>
+    </w:p>
+    <w:p>
+      <w:pPr>
+        <w:spacing w:after="0" w:line="240" w:lineRule="auto"/>
+        <w:contextualSpacing/>
+        <w:rPr>
+          <w:rFonts w:ascii="Times New Roman" w:eastAsia="Times New Roman" w:hAnsi="Times New Roman" w:cs="Times New Roman"/>
+          <w:color w:val="000000" w:themeColor="text1"/>
+          <w:spacing w:val="-6"/>
+          <w:kern w:val="36"/>
+          <w:sz w:val="24"/>
+          <w:szCs w:val="24"/>
+        </w:rPr>
+      </w:pPr>
+    </w:p>
+    <w:p>
+      <w:pPr>
+        <w:spacing w:after="0" w:line="240" w:lineRule="auto"/>
+        <w:contextualSpacing/>
         <w:rPr>
           <w:rFonts w:ascii="Times New Roman" w:eastAsia="Times New Roman" w:hAnsi="Times New Roman" w:cs="Times New Roman"/>
           <w:b/>
@@ -4042,520 +4133,8 @@
           <w:sz w:val="24"/>
           <w:szCs w:val="24"/>
         </w:rPr>
-        <w:t>Mencetak Objek</w:t>
-      </w:r>
-    </w:p>
-    <w:p>
-      <w:pPr>
-        <w:spacing w:after="0" w:line="240" w:lineRule="auto"/>
-        <w:contextualSpacing/>
-        <w:rPr>
-          <w:rFonts w:ascii="Times New Roman" w:eastAsia="Times New Roman" w:hAnsi="Times New Roman" w:cs="Times New Roman"/>
-          <w:color w:val="000000" w:themeColor="text1"/>
-          <w:spacing w:val="-6"/>
-          <w:kern w:val="36"/>
-          <w:sz w:val="24"/>
-          <w:szCs w:val="24"/>
-        </w:rPr>
-      </w:pPr>
-      <w:r>
-        <w:rPr>
-          <w:rFonts w:ascii="Times New Roman" w:eastAsia="Times New Roman" w:hAnsi="Times New Roman" w:cs="Times New Roman"/>
-          <w:color w:val="000000" w:themeColor="text1"/>
-          <w:spacing w:val="-6"/>
-          <w:kern w:val="36"/>
-          <w:sz w:val="24"/>
-          <w:szCs w:val="24"/>
-        </w:rPr>
-        <w:t>print_r() juga bisa digunakan untuk mencetak informasi tentang objek. Kamu akan melihat properti dan nilai dalam bentuk yang terstruktur.</w:t>
-      </w:r>
-    </w:p>
-    <w:p>
-      <w:pPr>
-        <w:spacing w:after="0" w:line="240" w:lineRule="auto"/>
-        <w:contextualSpacing/>
-        <w:rPr>
-          <w:rFonts w:ascii="Times New Roman" w:eastAsia="Times New Roman" w:hAnsi="Times New Roman" w:cs="Times New Roman"/>
-          <w:color w:val="000000" w:themeColor="text1"/>
-          <w:spacing w:val="-6"/>
-          <w:kern w:val="36"/>
-          <w:sz w:val="24"/>
-          <w:szCs w:val="24"/>
-        </w:rPr>
-      </w:pPr>
-    </w:p>
-    <w:p>
-      <w:pPr>
-        <w:spacing w:after="0" w:line="240" w:lineRule="auto"/>
-        <w:contextualSpacing/>
-        <w:rPr>
-          <w:rFonts w:ascii="Times New Roman" w:eastAsia="Times New Roman" w:hAnsi="Times New Roman" w:cs="Times New Roman"/>
-          <w:color w:val="000000" w:themeColor="text1"/>
-          <w:spacing w:val="-6"/>
-          <w:kern w:val="36"/>
-          <w:sz w:val="24"/>
-          <w:szCs w:val="24"/>
-        </w:rPr>
-      </w:pPr>
-      <w:r>
-        <w:rPr>
-          <w:rFonts w:ascii="Times New Roman" w:eastAsia="Times New Roman" w:hAnsi="Times New Roman" w:cs="Times New Roman"/>
-          <w:color w:val="000000" w:themeColor="text1"/>
-          <w:spacing w:val="-6"/>
-          <w:kern w:val="36"/>
-          <w:sz w:val="24"/>
-          <w:szCs w:val="24"/>
-        </w:rPr>
-        <w:t>Contoh dengan Objek</w:t>
-      </w:r>
-    </w:p>
-    <w:p>
-      <w:pPr>
-        <w:shd w:val="clear" w:color="auto" w:fill="FBE4D5" w:themeFill="accent2" w:themeFillTint="33"/>
-        <w:spacing w:after="0" w:line="240" w:lineRule="auto"/>
-        <w:rPr>
-          <w:rFonts w:ascii="Consolas" w:eastAsia="Times New Roman" w:hAnsi="Consolas" w:cs="Times New Roman"/>
-          <w:color w:val="000000" w:themeColor="text1"/>
-          <w:spacing w:val="-6"/>
-          <w:kern w:val="36"/>
-          <w:sz w:val="18"/>
-          <w:szCs w:val="18"/>
-        </w:rPr>
-      </w:pPr>
-      <w:r>
-        <w:rPr>
-          <w:rFonts w:ascii="Consolas" w:eastAsia="Times New Roman" w:hAnsi="Consolas" w:cs="Times New Roman"/>
-          <w:color w:val="000000" w:themeColor="text1"/>
-          <w:spacing w:val="-6"/>
-          <w:kern w:val="36"/>
-          <w:sz w:val="18"/>
-          <w:szCs w:val="18"/>
-        </w:rPr>
-        <w:t>class Buah {</w:t>
-      </w:r>
-    </w:p>
-    <w:p>
-      <w:pPr>
-        <w:shd w:val="clear" w:color="auto" w:fill="FBE4D5" w:themeFill="accent2" w:themeFillTint="33"/>
-        <w:spacing w:after="0" w:line="240" w:lineRule="auto"/>
-        <w:rPr>
-          <w:rFonts w:ascii="Consolas" w:eastAsia="Times New Roman" w:hAnsi="Consolas" w:cs="Times New Roman"/>
-          <w:color w:val="000000" w:themeColor="text1"/>
-          <w:spacing w:val="-6"/>
-          <w:kern w:val="36"/>
-          <w:sz w:val="18"/>
-          <w:szCs w:val="18"/>
-        </w:rPr>
-      </w:pPr>
-      <w:r>
-        <w:rPr>
-          <w:rFonts w:ascii="Consolas" w:eastAsia="Times New Roman" w:hAnsi="Consolas" w:cs="Times New Roman"/>
-          <w:color w:val="000000" w:themeColor="text1"/>
-          <w:spacing w:val="-6"/>
-          <w:kern w:val="36"/>
-          <w:sz w:val="18"/>
-          <w:szCs w:val="18"/>
-        </w:rPr>
-        <w:t xml:space="preserve">  public $nama;</w:t>
-      </w:r>
-    </w:p>
-    <w:p>
-      <w:pPr>
-        <w:shd w:val="clear" w:color="auto" w:fill="FBE4D5" w:themeFill="accent2" w:themeFillTint="33"/>
-        <w:spacing w:after="0" w:line="240" w:lineRule="auto"/>
-        <w:rPr>
-          <w:rFonts w:ascii="Consolas" w:eastAsia="Times New Roman" w:hAnsi="Consolas" w:cs="Times New Roman"/>
-          <w:color w:val="000000" w:themeColor="text1"/>
-          <w:spacing w:val="-6"/>
-          <w:kern w:val="36"/>
-          <w:sz w:val="18"/>
-          <w:szCs w:val="18"/>
-        </w:rPr>
-      </w:pPr>
-      <w:r>
-        <w:rPr>
-          <w:rFonts w:ascii="Consolas" w:eastAsia="Times New Roman" w:hAnsi="Consolas" w:cs="Times New Roman"/>
-          <w:color w:val="000000" w:themeColor="text1"/>
-          <w:spacing w:val="-6"/>
-          <w:kern w:val="36"/>
-          <w:sz w:val="18"/>
-          <w:szCs w:val="18"/>
-        </w:rPr>
-        <w:t xml:space="preserve">  public $warna;</w:t>
-      </w:r>
-    </w:p>
-    <w:p>
-      <w:pPr>
-        <w:shd w:val="clear" w:color="auto" w:fill="FBE4D5" w:themeFill="accent2" w:themeFillTint="33"/>
-        <w:spacing w:after="0" w:line="240" w:lineRule="auto"/>
-        <w:rPr>
-          <w:rFonts w:ascii="Consolas" w:eastAsia="Times New Roman" w:hAnsi="Consolas" w:cs="Times New Roman"/>
-          <w:color w:val="000000" w:themeColor="text1"/>
-          <w:spacing w:val="-6"/>
-          <w:kern w:val="36"/>
-          <w:sz w:val="18"/>
-          <w:szCs w:val="18"/>
-        </w:rPr>
-      </w:pPr>
-    </w:p>
-    <w:p>
-      <w:pPr>
-        <w:shd w:val="clear" w:color="auto" w:fill="FBE4D5" w:themeFill="accent2" w:themeFillTint="33"/>
-        <w:spacing w:after="0" w:line="240" w:lineRule="auto"/>
-        <w:rPr>
-          <w:rFonts w:ascii="Consolas" w:eastAsia="Times New Roman" w:hAnsi="Consolas" w:cs="Times New Roman"/>
-          <w:color w:val="000000" w:themeColor="text1"/>
-          <w:spacing w:val="-6"/>
-          <w:kern w:val="36"/>
-          <w:sz w:val="18"/>
-          <w:szCs w:val="18"/>
-        </w:rPr>
-      </w:pPr>
-      <w:r>
-        <w:rPr>
-          <w:rFonts w:ascii="Consolas" w:eastAsia="Times New Roman" w:hAnsi="Consolas" w:cs="Times New Roman"/>
-          <w:color w:val="000000" w:themeColor="text1"/>
-          <w:spacing w:val="-6"/>
-          <w:kern w:val="36"/>
-          <w:sz w:val="18"/>
-          <w:szCs w:val="18"/>
-        </w:rPr>
-        <w:t xml:space="preserve">  public function __construct($nama, $warna){</w:t>
-      </w:r>
-    </w:p>
-    <w:p>
-      <w:pPr>
-        <w:shd w:val="clear" w:color="auto" w:fill="FBE4D5" w:themeFill="accent2" w:themeFillTint="33"/>
-        <w:spacing w:after="0" w:line="240" w:lineRule="auto"/>
-        <w:rPr>
-          <w:rFonts w:ascii="Consolas" w:eastAsia="Times New Roman" w:hAnsi="Consolas" w:cs="Times New Roman"/>
-          <w:color w:val="000000" w:themeColor="text1"/>
-          <w:spacing w:val="-6"/>
-          <w:kern w:val="36"/>
-          <w:sz w:val="18"/>
-          <w:szCs w:val="18"/>
-        </w:rPr>
-      </w:pPr>
-      <w:r>
-        <w:rPr>
-          <w:rFonts w:ascii="Consolas" w:eastAsia="Times New Roman" w:hAnsi="Consolas" w:cs="Times New Roman"/>
-          <w:color w:val="000000" w:themeColor="text1"/>
-          <w:spacing w:val="-6"/>
-          <w:kern w:val="36"/>
-          <w:sz w:val="18"/>
-          <w:szCs w:val="18"/>
-        </w:rPr>
-        <w:t xml:space="preserve">    $this-&gt;nama = $nama;</w:t>
-      </w:r>
-    </w:p>
-    <w:p>
-      <w:pPr>
-        <w:shd w:val="clear" w:color="auto" w:fill="FBE4D5" w:themeFill="accent2" w:themeFillTint="33"/>
-        <w:spacing w:after="0" w:line="240" w:lineRule="auto"/>
-        <w:rPr>
-          <w:rFonts w:ascii="Consolas" w:eastAsia="Times New Roman" w:hAnsi="Consolas" w:cs="Times New Roman"/>
-          <w:color w:val="000000" w:themeColor="text1"/>
-          <w:spacing w:val="-6"/>
-          <w:kern w:val="36"/>
-          <w:sz w:val="18"/>
-          <w:szCs w:val="18"/>
-        </w:rPr>
-      </w:pPr>
-      <w:r>
-        <w:rPr>
-          <w:rFonts w:ascii="Consolas" w:eastAsia="Times New Roman" w:hAnsi="Consolas" w:cs="Times New Roman"/>
-          <w:color w:val="000000" w:themeColor="text1"/>
-          <w:spacing w:val="-6"/>
-          <w:kern w:val="36"/>
-          <w:sz w:val="18"/>
-          <w:szCs w:val="18"/>
-        </w:rPr>
-        <w:t xml:space="preserve">    $this-&gt;warna = $warna;</w:t>
-      </w:r>
-    </w:p>
-    <w:p>
-      <w:pPr>
-        <w:shd w:val="clear" w:color="auto" w:fill="FBE4D5" w:themeFill="accent2" w:themeFillTint="33"/>
-        <w:spacing w:after="0" w:line="240" w:lineRule="auto"/>
-        <w:rPr>
-          <w:rFonts w:ascii="Consolas" w:eastAsia="Times New Roman" w:hAnsi="Consolas" w:cs="Times New Roman"/>
-          <w:color w:val="000000" w:themeColor="text1"/>
-          <w:spacing w:val="-6"/>
-          <w:kern w:val="36"/>
-          <w:sz w:val="18"/>
-          <w:szCs w:val="18"/>
-        </w:rPr>
-      </w:pPr>
-      <w:r>
-        <w:rPr>
-          <w:rFonts w:ascii="Consolas" w:eastAsia="Times New Roman" w:hAnsi="Consolas" w:cs="Times New Roman"/>
-          <w:color w:val="000000" w:themeColor="text1"/>
-          <w:spacing w:val="-6"/>
-          <w:kern w:val="36"/>
-          <w:sz w:val="18"/>
-          <w:szCs w:val="18"/>
-        </w:rPr>
-        <w:t xml:space="preserve">  }</w:t>
-      </w:r>
-    </w:p>
-    <w:p>
-      <w:pPr>
-        <w:shd w:val="clear" w:color="auto" w:fill="FBE4D5" w:themeFill="accent2" w:themeFillTint="33"/>
-        <w:spacing w:after="0" w:line="240" w:lineRule="auto"/>
-        <w:rPr>
-          <w:rFonts w:ascii="Consolas" w:eastAsia="Times New Roman" w:hAnsi="Consolas" w:cs="Times New Roman"/>
-          <w:color w:val="000000" w:themeColor="text1"/>
-          <w:spacing w:val="-6"/>
-          <w:kern w:val="36"/>
-          <w:sz w:val="18"/>
-          <w:szCs w:val="18"/>
-        </w:rPr>
-      </w:pPr>
-      <w:r>
-        <w:rPr>
-          <w:rFonts w:ascii="Consolas" w:eastAsia="Times New Roman" w:hAnsi="Consolas" w:cs="Times New Roman"/>
-          <w:color w:val="000000" w:themeColor="text1"/>
-          <w:spacing w:val="-6"/>
-          <w:kern w:val="36"/>
-          <w:sz w:val="18"/>
-          <w:szCs w:val="18"/>
-        </w:rPr>
-        <w:t>}</w:t>
-      </w:r>
-    </w:p>
-    <w:p>
-      <w:pPr>
-        <w:shd w:val="clear" w:color="auto" w:fill="FBE4D5" w:themeFill="accent2" w:themeFillTint="33"/>
-        <w:spacing w:after="0" w:line="240" w:lineRule="auto"/>
-        <w:rPr>
-          <w:rFonts w:ascii="Consolas" w:eastAsia="Times New Roman" w:hAnsi="Consolas" w:cs="Times New Roman"/>
-          <w:color w:val="000000" w:themeColor="text1"/>
-          <w:spacing w:val="-6"/>
-          <w:kern w:val="36"/>
-          <w:sz w:val="18"/>
-          <w:szCs w:val="18"/>
-        </w:rPr>
-      </w:pPr>
-    </w:p>
-    <w:p>
-      <w:pPr>
-        <w:shd w:val="clear" w:color="auto" w:fill="FBE4D5" w:themeFill="accent2" w:themeFillTint="33"/>
-        <w:spacing w:after="0" w:line="240" w:lineRule="auto"/>
-        <w:rPr>
-          <w:rFonts w:ascii="Consolas" w:eastAsia="Times New Roman" w:hAnsi="Consolas" w:cs="Times New Roman"/>
-          <w:color w:val="000000" w:themeColor="text1"/>
-          <w:spacing w:val="-6"/>
-          <w:kern w:val="36"/>
-          <w:sz w:val="18"/>
-          <w:szCs w:val="18"/>
-        </w:rPr>
-      </w:pPr>
-      <w:r>
-        <w:rPr>
-          <w:rFonts w:ascii="Consolas" w:eastAsia="Times New Roman" w:hAnsi="Consolas" w:cs="Times New Roman"/>
-          <w:color w:val="000000" w:themeColor="text1"/>
-          <w:spacing w:val="-6"/>
-          <w:kern w:val="36"/>
-          <w:sz w:val="18"/>
-          <w:szCs w:val="18"/>
-        </w:rPr>
-        <w:t>$apel = new Buah("Apel", "Merah");</w:t>
-      </w:r>
-    </w:p>
-    <w:p>
-      <w:pPr>
-        <w:shd w:val="clear" w:color="auto" w:fill="FBE4D5" w:themeFill="accent2" w:themeFillTint="33"/>
-        <w:spacing w:after="0" w:line="240" w:lineRule="auto"/>
-        <w:rPr>
-          <w:rFonts w:ascii="Consolas" w:eastAsia="Times New Roman" w:hAnsi="Consolas" w:cs="Times New Roman"/>
-          <w:color w:val="000000" w:themeColor="text1"/>
-          <w:spacing w:val="-6"/>
-          <w:kern w:val="36"/>
-          <w:sz w:val="18"/>
-          <w:szCs w:val="18"/>
-        </w:rPr>
-      </w:pPr>
-      <w:r>
-        <w:rPr>
-          <w:rFonts w:ascii="Consolas" w:eastAsia="Times New Roman" w:hAnsi="Consolas" w:cs="Times New Roman"/>
-          <w:color w:val="000000" w:themeColor="text1"/>
-          <w:spacing w:val="-6"/>
-          <w:kern w:val="36"/>
-          <w:sz w:val="18"/>
-          <w:szCs w:val="18"/>
-        </w:rPr>
-        <w:t>print_r($apel);</w:t>
-      </w:r>
-    </w:p>
-    <w:p>
-      <w:pPr>
-        <w:spacing w:after="0" w:line="240" w:lineRule="auto"/>
-        <w:contextualSpacing/>
-        <w:rPr>
-          <w:rFonts w:ascii="Times New Roman" w:eastAsia="Times New Roman" w:hAnsi="Times New Roman" w:cs="Times New Roman"/>
-          <w:color w:val="000000" w:themeColor="text1"/>
-          <w:spacing w:val="-6"/>
-          <w:kern w:val="36"/>
-          <w:sz w:val="24"/>
-          <w:szCs w:val="24"/>
-        </w:rPr>
-      </w:pPr>
-    </w:p>
-    <w:p>
-      <w:pPr>
-        <w:spacing w:after="0" w:line="240" w:lineRule="auto"/>
-        <w:contextualSpacing/>
-        <w:rPr>
-          <w:rFonts w:ascii="Times New Roman" w:eastAsia="Times New Roman" w:hAnsi="Times New Roman" w:cs="Times New Roman"/>
-          <w:color w:val="000000" w:themeColor="text1"/>
-          <w:spacing w:val="-6"/>
-          <w:kern w:val="36"/>
-          <w:sz w:val="24"/>
-          <w:szCs w:val="24"/>
-        </w:rPr>
-      </w:pPr>
-      <w:r>
-        <w:rPr>
-          <w:rFonts w:ascii="Times New Roman" w:eastAsia="Times New Roman" w:hAnsi="Times New Roman" w:cs="Times New Roman"/>
-          <w:color w:val="000000" w:themeColor="text1"/>
-          <w:spacing w:val="-6"/>
-          <w:kern w:val="36"/>
-          <w:sz w:val="24"/>
-          <w:szCs w:val="24"/>
-        </w:rPr>
-        <w:t>Hasil:</w:t>
-      </w:r>
-    </w:p>
-    <w:p>
-      <w:pPr>
-        <w:shd w:val="clear" w:color="auto" w:fill="FBE4D5" w:themeFill="accent2" w:themeFillTint="33"/>
-        <w:spacing w:after="0" w:line="240" w:lineRule="auto"/>
-        <w:rPr>
-          <w:rFonts w:ascii="Consolas" w:eastAsia="Times New Roman" w:hAnsi="Consolas" w:cs="Times New Roman"/>
-          <w:color w:val="000000" w:themeColor="text1"/>
-          <w:spacing w:val="-6"/>
-          <w:kern w:val="36"/>
-          <w:sz w:val="18"/>
-          <w:szCs w:val="18"/>
-        </w:rPr>
-      </w:pPr>
-      <w:r>
-        <w:rPr>
-          <w:rFonts w:ascii="Consolas" w:eastAsia="Times New Roman" w:hAnsi="Consolas" w:cs="Times New Roman"/>
-          <w:color w:val="000000" w:themeColor="text1"/>
-          <w:spacing w:val="-6"/>
-          <w:kern w:val="36"/>
-          <w:sz w:val="18"/>
-          <w:szCs w:val="18"/>
-        </w:rPr>
-        <w:t>Buah Object</w:t>
-      </w:r>
-    </w:p>
-    <w:p>
-      <w:pPr>
-        <w:shd w:val="clear" w:color="auto" w:fill="FBE4D5" w:themeFill="accent2" w:themeFillTint="33"/>
-        <w:spacing w:after="0" w:line="240" w:lineRule="auto"/>
-        <w:rPr>
-          <w:rFonts w:ascii="Consolas" w:eastAsia="Times New Roman" w:hAnsi="Consolas" w:cs="Times New Roman"/>
-          <w:color w:val="000000" w:themeColor="text1"/>
-          <w:spacing w:val="-6"/>
-          <w:kern w:val="36"/>
-          <w:sz w:val="18"/>
-          <w:szCs w:val="18"/>
-        </w:rPr>
-      </w:pPr>
-      <w:r>
-        <w:rPr>
-          <w:rFonts w:ascii="Consolas" w:eastAsia="Times New Roman" w:hAnsi="Consolas" w:cs="Times New Roman"/>
-          <w:color w:val="000000" w:themeColor="text1"/>
-          <w:spacing w:val="-6"/>
-          <w:kern w:val="36"/>
-          <w:sz w:val="18"/>
-          <w:szCs w:val="18"/>
-        </w:rPr>
-        <w:t>(</w:t>
-      </w:r>
-    </w:p>
-    <w:p>
-      <w:pPr>
-        <w:shd w:val="clear" w:color="auto" w:fill="FBE4D5" w:themeFill="accent2" w:themeFillTint="33"/>
-        <w:spacing w:after="0" w:line="240" w:lineRule="auto"/>
-        <w:rPr>
-          <w:rFonts w:ascii="Consolas" w:eastAsia="Times New Roman" w:hAnsi="Consolas" w:cs="Times New Roman"/>
-          <w:color w:val="000000" w:themeColor="text1"/>
-          <w:spacing w:val="-6"/>
-          <w:kern w:val="36"/>
-          <w:sz w:val="18"/>
-          <w:szCs w:val="18"/>
-        </w:rPr>
-      </w:pPr>
-      <w:r>
-        <w:rPr>
-          <w:rFonts w:ascii="Consolas" w:eastAsia="Times New Roman" w:hAnsi="Consolas" w:cs="Times New Roman"/>
-          <w:color w:val="000000" w:themeColor="text1"/>
-          <w:spacing w:val="-6"/>
-          <w:kern w:val="36"/>
-          <w:sz w:val="18"/>
-          <w:szCs w:val="18"/>
-        </w:rPr>
-        <w:t xml:space="preserve">    [nama] =&gt; Apel</w:t>
-      </w:r>
-    </w:p>
-    <w:p>
-      <w:pPr>
-        <w:shd w:val="clear" w:color="auto" w:fill="FBE4D5" w:themeFill="accent2" w:themeFillTint="33"/>
-        <w:spacing w:after="0" w:line="240" w:lineRule="auto"/>
-        <w:rPr>
-          <w:rFonts w:ascii="Consolas" w:eastAsia="Times New Roman" w:hAnsi="Consolas" w:cs="Times New Roman"/>
-          <w:color w:val="000000" w:themeColor="text1"/>
-          <w:spacing w:val="-6"/>
-          <w:kern w:val="36"/>
-          <w:sz w:val="18"/>
-          <w:szCs w:val="18"/>
-        </w:rPr>
-      </w:pPr>
-      <w:r>
-        <w:rPr>
-          <w:rFonts w:ascii="Consolas" w:eastAsia="Times New Roman" w:hAnsi="Consolas" w:cs="Times New Roman"/>
-          <w:color w:val="000000" w:themeColor="text1"/>
-          <w:spacing w:val="-6"/>
-          <w:kern w:val="36"/>
-          <w:sz w:val="18"/>
-          <w:szCs w:val="18"/>
-        </w:rPr>
-        <w:lastRenderedPageBreak/>
-        <w:t xml:space="preserve">    [warna] =&gt; Merah</w:t>
-      </w:r>
-    </w:p>
-    <w:p>
-      <w:pPr>
-        <w:shd w:val="clear" w:color="auto" w:fill="FBE4D5" w:themeFill="accent2" w:themeFillTint="33"/>
-        <w:spacing w:after="0" w:line="240" w:lineRule="auto"/>
-        <w:rPr>
-          <w:rFonts w:ascii="Consolas" w:eastAsia="Times New Roman" w:hAnsi="Consolas" w:cs="Times New Roman"/>
-          <w:color w:val="000000" w:themeColor="text1"/>
-          <w:spacing w:val="-6"/>
-          <w:kern w:val="36"/>
-          <w:sz w:val="18"/>
-          <w:szCs w:val="18"/>
-        </w:rPr>
-      </w:pPr>
-      <w:r>
-        <w:rPr>
-          <w:rFonts w:ascii="Consolas" w:eastAsia="Times New Roman" w:hAnsi="Consolas" w:cs="Times New Roman"/>
-          <w:color w:val="000000" w:themeColor="text1"/>
-          <w:spacing w:val="-6"/>
-          <w:kern w:val="36"/>
-          <w:sz w:val="18"/>
-          <w:szCs w:val="18"/>
-        </w:rPr>
-        <w:t>)</w:t>
-      </w:r>
-    </w:p>
-    <w:p>
-      <w:pPr>
-        <w:spacing w:after="0" w:line="240" w:lineRule="auto"/>
-        <w:contextualSpacing/>
+      </w:pPr>
+      <w:r>
         <w:rPr>
           <w:rFonts w:ascii="Times New Roman" w:eastAsia="Times New Roman" w:hAnsi="Times New Roman" w:cs="Times New Roman"/>
           <w:b/>
@@ -4566,7 +4145,584 @@
           <w:sz w:val="24"/>
           <w:szCs w:val="24"/>
         </w:rPr>
-      </w:pPr>
+        <w:t>Mencetak Objek</w:t>
+      </w:r>
+    </w:p>
+    <w:p>
+      <w:pPr>
+        <w:spacing w:after="0" w:line="240" w:lineRule="auto"/>
+        <w:contextualSpacing/>
+        <w:rPr>
+          <w:rFonts w:ascii="Times New Roman" w:eastAsia="Times New Roman" w:hAnsi="Times New Roman" w:cs="Times New Roman"/>
+          <w:color w:val="000000" w:themeColor="text1"/>
+          <w:spacing w:val="-6"/>
+          <w:kern w:val="36"/>
+          <w:sz w:val="24"/>
+          <w:szCs w:val="24"/>
+        </w:rPr>
+      </w:pPr>
+      <w:r>
+        <w:rPr>
+          <w:rFonts w:ascii="Times New Roman" w:eastAsia="Times New Roman" w:hAnsi="Times New Roman" w:cs="Times New Roman"/>
+          <w:color w:val="000000" w:themeColor="text1"/>
+          <w:spacing w:val="-6"/>
+          <w:kern w:val="36"/>
+          <w:sz w:val="24"/>
+          <w:szCs w:val="24"/>
+        </w:rPr>
+        <w:t>print_r() juga bisa digunakan untuk mencetak informasi tentang objek. Kamu akan melihat properti dan nilai dalam bentuk yang terstruktur.</w:t>
+      </w:r>
+    </w:p>
+    <w:p>
+      <w:pPr>
+        <w:spacing w:after="0" w:line="240" w:lineRule="auto"/>
+        <w:contextualSpacing/>
+        <w:rPr>
+          <w:rFonts w:ascii="Times New Roman" w:eastAsia="Times New Roman" w:hAnsi="Times New Roman" w:cs="Times New Roman"/>
+          <w:color w:val="000000" w:themeColor="text1"/>
+          <w:spacing w:val="-6"/>
+          <w:kern w:val="36"/>
+          <w:sz w:val="24"/>
+          <w:szCs w:val="24"/>
+        </w:rPr>
+      </w:pPr>
+    </w:p>
+    <w:p>
+      <w:pPr>
+        <w:spacing w:after="0" w:line="240" w:lineRule="auto"/>
+        <w:contextualSpacing/>
+        <w:rPr>
+          <w:rFonts w:ascii="Times New Roman" w:eastAsia="Times New Roman" w:hAnsi="Times New Roman" w:cs="Times New Roman"/>
+          <w:color w:val="000000" w:themeColor="text1"/>
+          <w:spacing w:val="-6"/>
+          <w:kern w:val="36"/>
+          <w:sz w:val="24"/>
+          <w:szCs w:val="24"/>
+        </w:rPr>
+      </w:pPr>
+      <w:r>
+        <w:rPr>
+          <w:rFonts w:ascii="Times New Roman" w:eastAsia="Times New Roman" w:hAnsi="Times New Roman" w:cs="Times New Roman"/>
+          <w:color w:val="000000" w:themeColor="text1"/>
+          <w:spacing w:val="-6"/>
+          <w:kern w:val="36"/>
+          <w:sz w:val="24"/>
+          <w:szCs w:val="24"/>
+        </w:rPr>
+        <w:t>Contoh dengan Objek</w:t>
+      </w:r>
+    </w:p>
+    <w:p>
+      <w:pPr>
+        <w:shd w:val="clear" w:color="auto" w:fill="FBE4D5" w:themeFill="accent2" w:themeFillTint="33"/>
+        <w:spacing w:after="0" w:line="240" w:lineRule="auto"/>
+        <w:rPr>
+          <w:rFonts w:ascii="Consolas" w:eastAsia="Times New Roman" w:hAnsi="Consolas" w:cs="Times New Roman"/>
+          <w:color w:val="000000" w:themeColor="text1"/>
+          <w:spacing w:val="-6"/>
+          <w:kern w:val="36"/>
+          <w:sz w:val="18"/>
+          <w:szCs w:val="18"/>
+        </w:rPr>
+      </w:pPr>
+      <w:r>
+        <w:rPr>
+          <w:rFonts w:ascii="Consolas" w:eastAsia="Times New Roman" w:hAnsi="Consolas" w:cs="Times New Roman"/>
+          <w:color w:val="000000" w:themeColor="text1"/>
+          <w:spacing w:val="-6"/>
+          <w:kern w:val="36"/>
+          <w:sz w:val="18"/>
+          <w:szCs w:val="18"/>
+        </w:rPr>
+        <w:t>class Buah {</w:t>
+      </w:r>
+    </w:p>
+    <w:p>
+      <w:pPr>
+        <w:shd w:val="clear" w:color="auto" w:fill="FBE4D5" w:themeFill="accent2" w:themeFillTint="33"/>
+        <w:spacing w:after="0" w:line="240" w:lineRule="auto"/>
+        <w:rPr>
+          <w:rFonts w:ascii="Consolas" w:eastAsia="Times New Roman" w:hAnsi="Consolas" w:cs="Times New Roman"/>
+          <w:color w:val="000000" w:themeColor="text1"/>
+          <w:spacing w:val="-6"/>
+          <w:kern w:val="36"/>
+          <w:sz w:val="18"/>
+          <w:szCs w:val="18"/>
+        </w:rPr>
+      </w:pPr>
+      <w:r>
+        <w:rPr>
+          <w:rFonts w:ascii="Consolas" w:eastAsia="Times New Roman" w:hAnsi="Consolas" w:cs="Times New Roman"/>
+          <w:color w:val="000000" w:themeColor="text1"/>
+          <w:spacing w:val="-6"/>
+          <w:kern w:val="36"/>
+          <w:sz w:val="18"/>
+          <w:szCs w:val="18"/>
+        </w:rPr>
+        <w:t xml:space="preserve">  public $nama;</w:t>
+      </w:r>
+    </w:p>
+    <w:p>
+      <w:pPr>
+        <w:shd w:val="clear" w:color="auto" w:fill="FBE4D5" w:themeFill="accent2" w:themeFillTint="33"/>
+        <w:spacing w:after="0" w:line="240" w:lineRule="auto"/>
+        <w:rPr>
+          <w:rFonts w:ascii="Consolas" w:eastAsia="Times New Roman" w:hAnsi="Consolas" w:cs="Times New Roman"/>
+          <w:color w:val="000000" w:themeColor="text1"/>
+          <w:spacing w:val="-6"/>
+          <w:kern w:val="36"/>
+          <w:sz w:val="18"/>
+          <w:szCs w:val="18"/>
+        </w:rPr>
+      </w:pPr>
+      <w:r>
+        <w:rPr>
+          <w:rFonts w:ascii="Consolas" w:eastAsia="Times New Roman" w:hAnsi="Consolas" w:cs="Times New Roman"/>
+          <w:color w:val="000000" w:themeColor="text1"/>
+          <w:spacing w:val="-6"/>
+          <w:kern w:val="36"/>
+          <w:sz w:val="18"/>
+          <w:szCs w:val="18"/>
+        </w:rPr>
+        <w:t xml:space="preserve">  public $warna;</w:t>
+      </w:r>
+    </w:p>
+    <w:p>
+      <w:pPr>
+        <w:shd w:val="clear" w:color="auto" w:fill="FBE4D5" w:themeFill="accent2" w:themeFillTint="33"/>
+        <w:spacing w:after="0" w:line="240" w:lineRule="auto"/>
+        <w:rPr>
+          <w:rFonts w:ascii="Consolas" w:eastAsia="Times New Roman" w:hAnsi="Consolas" w:cs="Times New Roman"/>
+          <w:color w:val="000000" w:themeColor="text1"/>
+          <w:spacing w:val="-6"/>
+          <w:kern w:val="36"/>
+          <w:sz w:val="18"/>
+          <w:szCs w:val="18"/>
+        </w:rPr>
+      </w:pPr>
+    </w:p>
+    <w:p>
+      <w:pPr>
+        <w:shd w:val="clear" w:color="auto" w:fill="FBE4D5" w:themeFill="accent2" w:themeFillTint="33"/>
+        <w:spacing w:after="0" w:line="240" w:lineRule="auto"/>
+        <w:rPr>
+          <w:rFonts w:ascii="Consolas" w:eastAsia="Times New Roman" w:hAnsi="Consolas" w:cs="Times New Roman"/>
+          <w:color w:val="000000" w:themeColor="text1"/>
+          <w:spacing w:val="-6"/>
+          <w:kern w:val="36"/>
+          <w:sz w:val="18"/>
+          <w:szCs w:val="18"/>
+        </w:rPr>
+      </w:pPr>
+      <w:r>
+        <w:rPr>
+          <w:rFonts w:ascii="Consolas" w:eastAsia="Times New Roman" w:hAnsi="Consolas" w:cs="Times New Roman"/>
+          <w:color w:val="000000" w:themeColor="text1"/>
+          <w:spacing w:val="-6"/>
+          <w:kern w:val="36"/>
+          <w:sz w:val="18"/>
+          <w:szCs w:val="18"/>
+        </w:rPr>
+        <w:t xml:space="preserve">  public function __construct($nama, $warna){</w:t>
+      </w:r>
+    </w:p>
+    <w:p>
+      <w:pPr>
+        <w:shd w:val="clear" w:color="auto" w:fill="FBE4D5" w:themeFill="accent2" w:themeFillTint="33"/>
+        <w:spacing w:after="0" w:line="240" w:lineRule="auto"/>
+        <w:rPr>
+          <w:rFonts w:ascii="Consolas" w:eastAsia="Times New Roman" w:hAnsi="Consolas" w:cs="Times New Roman"/>
+          <w:color w:val="000000" w:themeColor="text1"/>
+          <w:spacing w:val="-6"/>
+          <w:kern w:val="36"/>
+          <w:sz w:val="18"/>
+          <w:szCs w:val="18"/>
+        </w:rPr>
+      </w:pPr>
+      <w:r>
+        <w:rPr>
+          <w:rFonts w:ascii="Consolas" w:eastAsia="Times New Roman" w:hAnsi="Consolas" w:cs="Times New Roman"/>
+          <w:color w:val="000000" w:themeColor="text1"/>
+          <w:spacing w:val="-6"/>
+          <w:kern w:val="36"/>
+          <w:sz w:val="18"/>
+          <w:szCs w:val="18"/>
+        </w:rPr>
+        <w:t xml:space="preserve">    $this-&gt;nama = $nama;</w:t>
+      </w:r>
+    </w:p>
+    <w:p>
+      <w:pPr>
+        <w:shd w:val="clear" w:color="auto" w:fill="FBE4D5" w:themeFill="accent2" w:themeFillTint="33"/>
+        <w:spacing w:after="0" w:line="240" w:lineRule="auto"/>
+        <w:rPr>
+          <w:rFonts w:ascii="Consolas" w:eastAsia="Times New Roman" w:hAnsi="Consolas" w:cs="Times New Roman"/>
+          <w:color w:val="000000" w:themeColor="text1"/>
+          <w:spacing w:val="-6"/>
+          <w:kern w:val="36"/>
+          <w:sz w:val="18"/>
+          <w:szCs w:val="18"/>
+        </w:rPr>
+      </w:pPr>
+      <w:r>
+        <w:rPr>
+          <w:rFonts w:ascii="Consolas" w:eastAsia="Times New Roman" w:hAnsi="Consolas" w:cs="Times New Roman"/>
+          <w:color w:val="000000" w:themeColor="text1"/>
+          <w:spacing w:val="-6"/>
+          <w:kern w:val="36"/>
+          <w:sz w:val="18"/>
+          <w:szCs w:val="18"/>
+        </w:rPr>
+        <w:t xml:space="preserve">    $this-&gt;warna = $warna;</w:t>
+      </w:r>
+    </w:p>
+    <w:p>
+      <w:pPr>
+        <w:shd w:val="clear" w:color="auto" w:fill="FBE4D5" w:themeFill="accent2" w:themeFillTint="33"/>
+        <w:spacing w:after="0" w:line="240" w:lineRule="auto"/>
+        <w:rPr>
+          <w:rFonts w:ascii="Consolas" w:eastAsia="Times New Roman" w:hAnsi="Consolas" w:cs="Times New Roman"/>
+          <w:color w:val="000000" w:themeColor="text1"/>
+          <w:spacing w:val="-6"/>
+          <w:kern w:val="36"/>
+          <w:sz w:val="18"/>
+          <w:szCs w:val="18"/>
+        </w:rPr>
+      </w:pPr>
+      <w:r>
+        <w:rPr>
+          <w:rFonts w:ascii="Consolas" w:eastAsia="Times New Roman" w:hAnsi="Consolas" w:cs="Times New Roman"/>
+          <w:color w:val="000000" w:themeColor="text1"/>
+          <w:spacing w:val="-6"/>
+          <w:kern w:val="36"/>
+          <w:sz w:val="18"/>
+          <w:szCs w:val="18"/>
+        </w:rPr>
+        <w:t xml:space="preserve">  }</w:t>
+      </w:r>
+    </w:p>
+    <w:p>
+      <w:pPr>
+        <w:shd w:val="clear" w:color="auto" w:fill="FBE4D5" w:themeFill="accent2" w:themeFillTint="33"/>
+        <w:spacing w:after="0" w:line="240" w:lineRule="auto"/>
+        <w:rPr>
+          <w:rFonts w:ascii="Consolas" w:eastAsia="Times New Roman" w:hAnsi="Consolas" w:cs="Times New Roman"/>
+          <w:color w:val="000000" w:themeColor="text1"/>
+          <w:spacing w:val="-6"/>
+          <w:kern w:val="36"/>
+          <w:sz w:val="18"/>
+          <w:szCs w:val="18"/>
+        </w:rPr>
+      </w:pPr>
+      <w:r>
+        <w:rPr>
+          <w:rFonts w:ascii="Consolas" w:eastAsia="Times New Roman" w:hAnsi="Consolas" w:cs="Times New Roman"/>
+          <w:color w:val="000000" w:themeColor="text1"/>
+          <w:spacing w:val="-6"/>
+          <w:kern w:val="36"/>
+          <w:sz w:val="18"/>
+          <w:szCs w:val="18"/>
+        </w:rPr>
+        <w:t>}</w:t>
+      </w:r>
+    </w:p>
+    <w:p>
+      <w:pPr>
+        <w:shd w:val="clear" w:color="auto" w:fill="FBE4D5" w:themeFill="accent2" w:themeFillTint="33"/>
+        <w:spacing w:after="0" w:line="240" w:lineRule="auto"/>
+        <w:rPr>
+          <w:rFonts w:ascii="Consolas" w:eastAsia="Times New Roman" w:hAnsi="Consolas" w:cs="Times New Roman"/>
+          <w:color w:val="000000" w:themeColor="text1"/>
+          <w:spacing w:val="-6"/>
+          <w:kern w:val="36"/>
+          <w:sz w:val="18"/>
+          <w:szCs w:val="18"/>
+        </w:rPr>
+      </w:pPr>
+    </w:p>
+    <w:p>
+      <w:pPr>
+        <w:shd w:val="clear" w:color="auto" w:fill="FBE4D5" w:themeFill="accent2" w:themeFillTint="33"/>
+        <w:spacing w:after="0" w:line="240" w:lineRule="auto"/>
+        <w:rPr>
+          <w:rFonts w:ascii="Consolas" w:eastAsia="Times New Roman" w:hAnsi="Consolas" w:cs="Times New Roman"/>
+          <w:color w:val="000000" w:themeColor="text1"/>
+          <w:spacing w:val="-6"/>
+          <w:kern w:val="36"/>
+          <w:sz w:val="18"/>
+          <w:szCs w:val="18"/>
+        </w:rPr>
+      </w:pPr>
+      <w:r>
+        <w:rPr>
+          <w:rFonts w:ascii="Consolas" w:eastAsia="Times New Roman" w:hAnsi="Consolas" w:cs="Times New Roman"/>
+          <w:color w:val="000000" w:themeColor="text1"/>
+          <w:spacing w:val="-6"/>
+          <w:kern w:val="36"/>
+          <w:sz w:val="18"/>
+          <w:szCs w:val="18"/>
+        </w:rPr>
+        <w:t>$apel = new Buah("Apel", "Merah");</w:t>
+      </w:r>
+    </w:p>
+    <w:p>
+      <w:pPr>
+        <w:shd w:val="clear" w:color="auto" w:fill="FBE4D5" w:themeFill="accent2" w:themeFillTint="33"/>
+        <w:spacing w:after="0" w:line="240" w:lineRule="auto"/>
+        <w:rPr>
+          <w:rFonts w:ascii="Consolas" w:eastAsia="Times New Roman" w:hAnsi="Consolas" w:cs="Times New Roman"/>
+          <w:color w:val="000000" w:themeColor="text1"/>
+          <w:spacing w:val="-6"/>
+          <w:kern w:val="36"/>
+          <w:sz w:val="18"/>
+          <w:szCs w:val="18"/>
+        </w:rPr>
+      </w:pPr>
+      <w:r>
+        <w:rPr>
+          <w:rFonts w:ascii="Consolas" w:eastAsia="Times New Roman" w:hAnsi="Consolas" w:cs="Times New Roman"/>
+          <w:color w:val="000000" w:themeColor="text1"/>
+          <w:spacing w:val="-6"/>
+          <w:kern w:val="36"/>
+          <w:sz w:val="18"/>
+          <w:szCs w:val="18"/>
+        </w:rPr>
+        <w:t>print_r($apel);</w:t>
+      </w:r>
+    </w:p>
+    <w:p>
+      <w:pPr>
+        <w:spacing w:after="0" w:line="240" w:lineRule="auto"/>
+        <w:contextualSpacing/>
+        <w:rPr>
+          <w:rFonts w:ascii="Times New Roman" w:eastAsia="Times New Roman" w:hAnsi="Times New Roman" w:cs="Times New Roman"/>
+          <w:color w:val="000000" w:themeColor="text1"/>
+          <w:spacing w:val="-6"/>
+          <w:kern w:val="36"/>
+          <w:sz w:val="24"/>
+          <w:szCs w:val="24"/>
+        </w:rPr>
+      </w:pPr>
+    </w:p>
+    <w:p>
+      <w:pPr>
+        <w:spacing w:after="0" w:line="240" w:lineRule="auto"/>
+        <w:contextualSpacing/>
+        <w:rPr>
+          <w:rFonts w:ascii="Times New Roman" w:eastAsia="Times New Roman" w:hAnsi="Times New Roman" w:cs="Times New Roman"/>
+          <w:color w:val="000000" w:themeColor="text1"/>
+          <w:spacing w:val="-6"/>
+          <w:kern w:val="36"/>
+          <w:sz w:val="24"/>
+          <w:szCs w:val="24"/>
+        </w:rPr>
+      </w:pPr>
+      <w:r>
+        <w:rPr>
+          <w:rFonts w:ascii="Times New Roman" w:eastAsia="Times New Roman" w:hAnsi="Times New Roman" w:cs="Times New Roman"/>
+          <w:color w:val="000000" w:themeColor="text1"/>
+          <w:spacing w:val="-6"/>
+          <w:kern w:val="36"/>
+          <w:sz w:val="24"/>
+          <w:szCs w:val="24"/>
+        </w:rPr>
+        <w:t>Hasil:</w:t>
+      </w:r>
+    </w:p>
+    <w:p>
+      <w:pPr>
+        <w:shd w:val="clear" w:color="auto" w:fill="FBE4D5" w:themeFill="accent2" w:themeFillTint="33"/>
+        <w:spacing w:after="0" w:line="240" w:lineRule="auto"/>
+        <w:rPr>
+          <w:rFonts w:ascii="Consolas" w:eastAsia="Times New Roman" w:hAnsi="Consolas" w:cs="Times New Roman"/>
+          <w:color w:val="000000" w:themeColor="text1"/>
+          <w:spacing w:val="-6"/>
+          <w:kern w:val="36"/>
+          <w:sz w:val="18"/>
+          <w:szCs w:val="18"/>
+        </w:rPr>
+      </w:pPr>
+      <w:r>
+        <w:rPr>
+          <w:rFonts w:ascii="Consolas" w:eastAsia="Times New Roman" w:hAnsi="Consolas" w:cs="Times New Roman"/>
+          <w:color w:val="000000" w:themeColor="text1"/>
+          <w:spacing w:val="-6"/>
+          <w:kern w:val="36"/>
+          <w:sz w:val="18"/>
+          <w:szCs w:val="18"/>
+        </w:rPr>
+        <w:t>Buah Object</w:t>
+      </w:r>
+    </w:p>
+    <w:p>
+      <w:pPr>
+        <w:shd w:val="clear" w:color="auto" w:fill="FBE4D5" w:themeFill="accent2" w:themeFillTint="33"/>
+        <w:spacing w:after="0" w:line="240" w:lineRule="auto"/>
+        <w:rPr>
+          <w:rFonts w:ascii="Consolas" w:eastAsia="Times New Roman" w:hAnsi="Consolas" w:cs="Times New Roman"/>
+          <w:color w:val="000000" w:themeColor="text1"/>
+          <w:spacing w:val="-6"/>
+          <w:kern w:val="36"/>
+          <w:sz w:val="18"/>
+          <w:szCs w:val="18"/>
+        </w:rPr>
+      </w:pPr>
+      <w:r>
+        <w:rPr>
+          <w:rFonts w:ascii="Consolas" w:eastAsia="Times New Roman" w:hAnsi="Consolas" w:cs="Times New Roman"/>
+          <w:color w:val="000000" w:themeColor="text1"/>
+          <w:spacing w:val="-6"/>
+          <w:kern w:val="36"/>
+          <w:sz w:val="18"/>
+          <w:szCs w:val="18"/>
+        </w:rPr>
+        <w:t>(</w:t>
+      </w:r>
+    </w:p>
+    <w:p>
+      <w:pPr>
+        <w:shd w:val="clear" w:color="auto" w:fill="FBE4D5" w:themeFill="accent2" w:themeFillTint="33"/>
+        <w:spacing w:after="0" w:line="240" w:lineRule="auto"/>
+        <w:rPr>
+          <w:rFonts w:ascii="Consolas" w:eastAsia="Times New Roman" w:hAnsi="Consolas" w:cs="Times New Roman"/>
+          <w:color w:val="000000" w:themeColor="text1"/>
+          <w:spacing w:val="-6"/>
+          <w:kern w:val="36"/>
+          <w:sz w:val="18"/>
+          <w:szCs w:val="18"/>
+        </w:rPr>
+      </w:pPr>
+      <w:r>
+        <w:rPr>
+          <w:rFonts w:ascii="Consolas" w:eastAsia="Times New Roman" w:hAnsi="Consolas" w:cs="Times New Roman"/>
+          <w:color w:val="000000" w:themeColor="text1"/>
+          <w:spacing w:val="-6"/>
+          <w:kern w:val="36"/>
+          <w:sz w:val="18"/>
+          <w:szCs w:val="18"/>
+        </w:rPr>
+        <w:t xml:space="preserve">    [nama] =&gt; Apel</w:t>
+      </w:r>
+    </w:p>
+    <w:p>
+      <w:pPr>
+        <w:shd w:val="clear" w:color="auto" w:fill="FBE4D5" w:themeFill="accent2" w:themeFillTint="33"/>
+        <w:spacing w:after="0" w:line="240" w:lineRule="auto"/>
+        <w:rPr>
+          <w:rFonts w:ascii="Consolas" w:eastAsia="Times New Roman" w:hAnsi="Consolas" w:cs="Times New Roman"/>
+          <w:color w:val="000000" w:themeColor="text1"/>
+          <w:spacing w:val="-6"/>
+          <w:kern w:val="36"/>
+          <w:sz w:val="18"/>
+          <w:szCs w:val="18"/>
+        </w:rPr>
+      </w:pPr>
+      <w:r>
+        <w:rPr>
+          <w:rFonts w:ascii="Consolas" w:eastAsia="Times New Roman" w:hAnsi="Consolas" w:cs="Times New Roman"/>
+          <w:color w:val="000000" w:themeColor="text1"/>
+          <w:spacing w:val="-6"/>
+          <w:kern w:val="36"/>
+          <w:sz w:val="18"/>
+          <w:szCs w:val="18"/>
+        </w:rPr>
+        <w:t xml:space="preserve">    [warna] =&gt; Merah</w:t>
+      </w:r>
+    </w:p>
+    <w:p>
+      <w:pPr>
+        <w:shd w:val="clear" w:color="auto" w:fill="FBE4D5" w:themeFill="accent2" w:themeFillTint="33"/>
+        <w:spacing w:after="0" w:line="240" w:lineRule="auto"/>
+        <w:rPr>
+          <w:rFonts w:ascii="Consolas" w:eastAsia="Times New Roman" w:hAnsi="Consolas" w:cs="Times New Roman"/>
+          <w:color w:val="000000" w:themeColor="text1"/>
+          <w:spacing w:val="-6"/>
+          <w:kern w:val="36"/>
+          <w:sz w:val="18"/>
+          <w:szCs w:val="18"/>
+        </w:rPr>
+      </w:pPr>
+      <w:r>
+        <w:rPr>
+          <w:rFonts w:ascii="Consolas" w:eastAsia="Times New Roman" w:hAnsi="Consolas" w:cs="Times New Roman"/>
+          <w:color w:val="000000" w:themeColor="text1"/>
+          <w:spacing w:val="-6"/>
+          <w:kern w:val="36"/>
+          <w:sz w:val="18"/>
+          <w:szCs w:val="18"/>
+        </w:rPr>
+        <w:t>)</w:t>
+      </w:r>
+    </w:p>
+    <w:p>
+      <w:pPr>
+        <w:shd w:val="clear" w:color="auto" w:fill="FBE4D5" w:themeFill="accent2" w:themeFillTint="33"/>
+        <w:spacing w:after="0" w:line="240" w:lineRule="auto"/>
+        <w:rPr>
+          <w:rFonts w:ascii="Consolas" w:eastAsia="Times New Roman" w:hAnsi="Consolas" w:cs="Times New Roman"/>
+          <w:color w:val="000000" w:themeColor="text1"/>
+          <w:spacing w:val="-6"/>
+          <w:kern w:val="36"/>
+          <w:sz w:val="18"/>
+          <w:szCs w:val="18"/>
+        </w:rPr>
+      </w:pPr>
+      <w:r>
+        <w:rPr>
+          <w:rFonts w:ascii="Consolas" w:eastAsia="Times New Roman" w:hAnsi="Consolas" w:cs="Times New Roman"/>
+          <w:noProof/>
+          <w:color w:val="000000" w:themeColor="text1"/>
+          <w:spacing w:val="-6"/>
+          <w:kern w:val="36"/>
+          <w:sz w:val="18"/>
+          <w:szCs w:val="18"/>
+        </w:rPr>
+        <w:drawing>
+          <wp:inline distT="0" distB="0" distL="0" distR="0">
+            <wp:extent cx="5095875" cy="2571750"/>
+            <wp:effectExtent l="19050" t="0" r="9525" b="0"/>
+            <wp:docPr id="10" name="Picture 10"/>
+            <wp:cNvGraphicFramePr>
+              <a:graphicFrameLocks xmlns:a="http://schemas.openxmlformats.org/drawingml/2006/main" noChangeAspect="1"/>
+            </wp:cNvGraphicFramePr>
+            <a:graphic xmlns:a="http://schemas.openxmlformats.org/drawingml/2006/main">
+              <a:graphicData uri="http://schemas.openxmlformats.org/drawingml/2006/picture">
+                <pic:pic xmlns:pic="http://schemas.openxmlformats.org/drawingml/2006/picture">
+                  <pic:nvPicPr>
+                    <pic:cNvPr id="0" name="Picture 10"/>
+                    <pic:cNvPicPr>
+                      <a:picLocks noChangeAspect="1" noChangeArrowheads="1"/>
+                    </pic:cNvPicPr>
+                  </pic:nvPicPr>
+                  <pic:blipFill>
+                    <a:blip r:embed="rId12"/>
+                    <a:srcRect/>
+                    <a:stretch>
+                      <a:fillRect/>
+                    </a:stretch>
+                  </pic:blipFill>
+                  <pic:spPr bwMode="auto">
+                    <a:xfrm>
+                      <a:off x="0" y="0"/>
+                      <a:ext cx="5095875" cy="2571750"/>
+                    </a:xfrm>
+                    <a:prstGeom prst="rect">
+                      <a:avLst/>
+                    </a:prstGeom>
+                    <a:noFill/>
+                    <a:ln w="9525">
+                      <a:noFill/>
+                      <a:miter lim="800000"/>
+                      <a:headEnd/>
+                      <a:tailEnd/>
+                    </a:ln>
+                  </pic:spPr>
+                </pic:pic>
+              </a:graphicData>
+            </a:graphic>
+          </wp:inline>
+        </w:drawing>
+      </w:r>
     </w:p>
     <w:p>
       <w:pPr>
@@ -4583,7 +4739,11 @@
           <w:szCs w:val="24"/>
         </w:rPr>
       </w:pPr>
-      <w:r>
+    </w:p>
+    <w:p>
+      <w:pPr>
+        <w:spacing w:after="0" w:line="240" w:lineRule="auto"/>
+        <w:contextualSpacing/>
         <w:rPr>
           <w:rFonts w:ascii="Times New Roman" w:eastAsia="Times New Roman" w:hAnsi="Times New Roman" w:cs="Times New Roman"/>
           <w:b/>
@@ -4594,88 +4754,8 @@
           <w:sz w:val="24"/>
           <w:szCs w:val="24"/>
         </w:rPr>
-        <w:t>Kesalahan Umum</w:t>
-      </w:r>
-    </w:p>
-    <w:p>
-      <w:pPr>
-        <w:spacing w:after="0" w:line="240" w:lineRule="auto"/>
-        <w:contextualSpacing/>
-        <w:rPr>
-          <w:rFonts w:ascii="Times New Roman" w:eastAsia="Times New Roman" w:hAnsi="Times New Roman" w:cs="Times New Roman"/>
-          <w:color w:val="000000" w:themeColor="text1"/>
-          <w:spacing w:val="-6"/>
-          <w:kern w:val="36"/>
-          <w:sz w:val="24"/>
-          <w:szCs w:val="24"/>
-        </w:rPr>
-      </w:pPr>
-      <w:r>
-        <w:rPr>
-          <w:rFonts w:ascii="Times New Roman" w:eastAsia="Times New Roman" w:hAnsi="Times New Roman" w:cs="Times New Roman"/>
-          <w:color w:val="000000" w:themeColor="text1"/>
-          <w:spacing w:val="-6"/>
-          <w:kern w:val="36"/>
-          <w:sz w:val="24"/>
-          <w:szCs w:val="24"/>
-        </w:rPr>
-        <w:t>Seringkali pengguna baru bingung antara print_r() dan echo. Ingatlah bahwa echo digunakan untuk mencetak string sederhana, sedangkan print_r() lebih cocok untuk struktur data yang kompleks seperti array dan objek.</w:t>
-      </w:r>
-    </w:p>
-    <w:p>
-      <w:pPr>
-        <w:spacing w:after="0" w:line="240" w:lineRule="auto"/>
-        <w:contextualSpacing/>
-        <w:rPr>
-          <w:rFonts w:ascii="Times New Roman" w:eastAsia="Times New Roman" w:hAnsi="Times New Roman" w:cs="Times New Roman"/>
-          <w:color w:val="000000" w:themeColor="text1"/>
-          <w:spacing w:val="-6"/>
-          <w:kern w:val="36"/>
-          <w:sz w:val="24"/>
-          <w:szCs w:val="24"/>
-        </w:rPr>
-      </w:pPr>
-    </w:p>
-    <w:p>
-      <w:pPr>
-        <w:spacing w:after="0" w:line="240" w:lineRule="auto"/>
-        <w:contextualSpacing/>
-        <w:rPr>
-          <w:rFonts w:ascii="Times New Roman" w:eastAsia="Times New Roman" w:hAnsi="Times New Roman" w:cs="Times New Roman"/>
-          <w:color w:val="000000" w:themeColor="text1"/>
-          <w:spacing w:val="-6"/>
-          <w:kern w:val="36"/>
-          <w:sz w:val="24"/>
-          <w:szCs w:val="24"/>
-        </w:rPr>
-      </w:pPr>
-      <w:r>
-        <w:rPr>
-          <w:rFonts w:ascii="Times New Roman" w:eastAsia="Times New Roman" w:hAnsi="Times New Roman" w:cs="Times New Roman"/>
-          <w:color w:val="000000" w:themeColor="text1"/>
-          <w:spacing w:val="-6"/>
-          <w:kern w:val="36"/>
-          <w:sz w:val="24"/>
-          <w:szCs w:val="24"/>
-        </w:rPr>
-        <w:t>Dengan memanfaatkan print_r(), kamu dapat dengan mudah memeriksa dan men-debug struktur data pada aplikasi PHP yang kamu kembangkan.</w:t>
-      </w:r>
-    </w:p>
-    <w:p>
-      <w:pPr>
-        <w:rPr>
-          <w:rFonts w:ascii="Times New Roman" w:eastAsia="Times New Roman" w:hAnsi="Times New Roman" w:cs="Times New Roman"/>
-          <w:color w:val="000000" w:themeColor="text1"/>
-          <w:spacing w:val="-6"/>
-          <w:kern w:val="36"/>
-          <w:sz w:val="24"/>
-          <w:szCs w:val="24"/>
-        </w:rPr>
-      </w:pPr>
-    </w:p>
-    <w:p>
-      <w:pPr>
-        <w:spacing w:after="0" w:line="240" w:lineRule="auto"/>
+      </w:pPr>
+      <w:r>
         <w:rPr>
           <w:rFonts w:ascii="Times New Roman" w:eastAsia="Times New Roman" w:hAnsi="Times New Roman" w:cs="Times New Roman"/>
           <w:b/>
@@ -4683,6 +4763,98 @@
           <w:color w:val="000000" w:themeColor="text1"/>
           <w:spacing w:val="-6"/>
           <w:kern w:val="36"/>
+          <w:sz w:val="24"/>
+          <w:szCs w:val="24"/>
+        </w:rPr>
+        <w:t>Kesalahan Umum</w:t>
+      </w:r>
+    </w:p>
+    <w:p>
+      <w:pPr>
+        <w:spacing w:after="0" w:line="240" w:lineRule="auto"/>
+        <w:contextualSpacing/>
+        <w:rPr>
+          <w:rFonts w:ascii="Times New Roman" w:eastAsia="Times New Roman" w:hAnsi="Times New Roman" w:cs="Times New Roman"/>
+          <w:color w:val="000000" w:themeColor="text1"/>
+          <w:spacing w:val="-6"/>
+          <w:kern w:val="36"/>
+          <w:sz w:val="24"/>
+          <w:szCs w:val="24"/>
+        </w:rPr>
+      </w:pPr>
+      <w:r>
+        <w:rPr>
+          <w:rFonts w:ascii="Times New Roman" w:eastAsia="Times New Roman" w:hAnsi="Times New Roman" w:cs="Times New Roman"/>
+          <w:color w:val="000000" w:themeColor="text1"/>
+          <w:spacing w:val="-6"/>
+          <w:kern w:val="36"/>
+          <w:sz w:val="24"/>
+          <w:szCs w:val="24"/>
+        </w:rPr>
+        <w:t>Seringkali pengguna baru bingung antara print_r() dan echo. Ingatlah bahwa echo digunakan untuk mencetak string sederhana, sedangkan print_r() lebih cocok untuk struktur data yang kompleks seperti array dan objek.</w:t>
+      </w:r>
+    </w:p>
+    <w:p>
+      <w:pPr>
+        <w:spacing w:after="0" w:line="240" w:lineRule="auto"/>
+        <w:contextualSpacing/>
+        <w:rPr>
+          <w:rFonts w:ascii="Times New Roman" w:eastAsia="Times New Roman" w:hAnsi="Times New Roman" w:cs="Times New Roman"/>
+          <w:color w:val="000000" w:themeColor="text1"/>
+          <w:spacing w:val="-6"/>
+          <w:kern w:val="36"/>
+          <w:sz w:val="24"/>
+          <w:szCs w:val="24"/>
+        </w:rPr>
+      </w:pPr>
+    </w:p>
+    <w:p>
+      <w:pPr>
+        <w:spacing w:after="0" w:line="240" w:lineRule="auto"/>
+        <w:contextualSpacing/>
+        <w:rPr>
+          <w:rFonts w:ascii="Times New Roman" w:eastAsia="Times New Roman" w:hAnsi="Times New Roman" w:cs="Times New Roman"/>
+          <w:color w:val="000000" w:themeColor="text1"/>
+          <w:spacing w:val="-6"/>
+          <w:kern w:val="36"/>
+          <w:sz w:val="24"/>
+          <w:szCs w:val="24"/>
+        </w:rPr>
+      </w:pPr>
+      <w:r>
+        <w:rPr>
+          <w:rFonts w:ascii="Times New Roman" w:eastAsia="Times New Roman" w:hAnsi="Times New Roman" w:cs="Times New Roman"/>
+          <w:color w:val="000000" w:themeColor="text1"/>
+          <w:spacing w:val="-6"/>
+          <w:kern w:val="36"/>
+          <w:sz w:val="24"/>
+          <w:szCs w:val="24"/>
+        </w:rPr>
+        <w:t>Dengan memanfaatkan print_r(), kamu dapat dengan mudah memeriksa dan men-debug struktur data pada aplikasi PHP yang kamu kembangkan.</w:t>
+      </w:r>
+    </w:p>
+    <w:p>
+      <w:pPr>
+        <w:rPr>
+          <w:rFonts w:ascii="Times New Roman" w:eastAsia="Times New Roman" w:hAnsi="Times New Roman" w:cs="Times New Roman"/>
+          <w:color w:val="000000" w:themeColor="text1"/>
+          <w:spacing w:val="-6"/>
+          <w:kern w:val="36"/>
+          <w:sz w:val="24"/>
+          <w:szCs w:val="24"/>
+        </w:rPr>
+      </w:pPr>
+    </w:p>
+    <w:p>
+      <w:pPr>
+        <w:spacing w:after="0" w:line="240" w:lineRule="auto"/>
+        <w:rPr>
+          <w:rFonts w:ascii="Times New Roman" w:eastAsia="Times New Roman" w:hAnsi="Times New Roman" w:cs="Times New Roman"/>
+          <w:b/>
+          <w:bCs/>
+          <w:color w:val="000000" w:themeColor="text1"/>
+          <w:spacing w:val="-6"/>
+          <w:kern w:val="36"/>
           <w:sz w:val="28"/>
           <w:szCs w:val="28"/>
         </w:rPr>
@@ -5403,6 +5575,62 @@
           <w:szCs w:val="24"/>
         </w:rPr>
       </w:pPr>
+      <w:r>
+        <w:rPr>
+          <w:rFonts w:ascii="Times New Roman" w:eastAsia="Times New Roman" w:hAnsi="Times New Roman" w:cs="Times New Roman"/>
+          <w:noProof/>
+          <w:color w:val="000000" w:themeColor="text1"/>
+          <w:spacing w:val="-6"/>
+          <w:kern w:val="36"/>
+          <w:sz w:val="24"/>
+          <w:szCs w:val="24"/>
+        </w:rPr>
+        <w:drawing>
+          <wp:inline distT="0" distB="0" distL="0" distR="0">
+            <wp:extent cx="5619750" cy="2085975"/>
+            <wp:effectExtent l="19050" t="0" r="0" b="0"/>
+            <wp:docPr id="13" name="Picture 13"/>
+            <wp:cNvGraphicFramePr>
+              <a:graphicFrameLocks xmlns:a="http://schemas.openxmlformats.org/drawingml/2006/main" noChangeAspect="1"/>
+            </wp:cNvGraphicFramePr>
+            <a:graphic xmlns:a="http://schemas.openxmlformats.org/drawingml/2006/main">
+              <a:graphicData uri="http://schemas.openxmlformats.org/drawingml/2006/picture">
+                <pic:pic xmlns:pic="http://schemas.openxmlformats.org/drawingml/2006/picture">
+                  <pic:nvPicPr>
+                    <pic:cNvPr id="0" name="Picture 13"/>
+                    <pic:cNvPicPr>
+                      <a:picLocks noChangeAspect="1" noChangeArrowheads="1"/>
+                    </pic:cNvPicPr>
+                  </pic:nvPicPr>
+                  <pic:blipFill>
+                    <a:blip r:embed="rId13"/>
+                    <a:srcRect/>
+                    <a:stretch>
+                      <a:fillRect/>
+                    </a:stretch>
+                  </pic:blipFill>
+                  <pic:spPr bwMode="auto">
+                    <a:xfrm>
+                      <a:off x="0" y="0"/>
+                      <a:ext cx="5619750" cy="2085975"/>
+                    </a:xfrm>
+                    <a:prstGeom prst="rect">
+                      <a:avLst/>
+                    </a:prstGeom>
+                    <a:noFill/>
+                    <a:ln w="9525">
+                      <a:noFill/>
+                      <a:miter lim="800000"/>
+                      <a:headEnd/>
+                      <a:tailEnd/>
+                    </a:ln>
+                  </pic:spPr>
+                </pic:pic>
+              </a:graphicData>
+            </a:graphic>
+          </wp:inline>
+        </w:drawing>
+      </w:r>
     </w:p>
     <w:p>
       <w:pPr>
@@ -5527,7 +5755,6 @@
           <w:sz w:val="24"/>
           <w:szCs w:val="24"/>
         </w:rPr>
-        <w:lastRenderedPageBreak/>
         <w:t>Contoh dengan Objek</w:t>
       </w:r>
     </w:p>
@@ -5821,6 +6048,62 @@
           <w:szCs w:val="24"/>
         </w:rPr>
       </w:pPr>
+      <w:r>
+        <w:rPr>
+          <w:rFonts w:ascii="Times New Roman" w:eastAsia="Times New Roman" w:hAnsi="Times New Roman" w:cs="Times New Roman"/>
+          <w:noProof/>
+          <w:color w:val="000000" w:themeColor="text1"/>
+          <w:spacing w:val="-6"/>
+          <w:kern w:val="36"/>
+          <w:sz w:val="24"/>
+          <w:szCs w:val="24"/>
+        </w:rPr>
+        <w:drawing>
+          <wp:inline distT="0" distB="0" distL="0" distR="0">
+            <wp:extent cx="5419725" cy="2219325"/>
+            <wp:effectExtent l="19050" t="0" r="9525" b="0"/>
+            <wp:docPr id="16" name="Picture 16"/>
+            <wp:cNvGraphicFramePr>
+              <a:graphicFrameLocks xmlns:a="http://schemas.openxmlformats.org/drawingml/2006/main" noChangeAspect="1"/>
+            </wp:cNvGraphicFramePr>
+            <a:graphic xmlns:a="http://schemas.openxmlformats.org/drawingml/2006/main">
+              <a:graphicData uri="http://schemas.openxmlformats.org/drawingml/2006/picture">
+                <pic:pic xmlns:pic="http://schemas.openxmlformats.org/drawingml/2006/picture">
+                  <pic:nvPicPr>
+                    <pic:cNvPr id="0" name="Picture 16"/>
+                    <pic:cNvPicPr>
+                      <a:picLocks noChangeAspect="1" noChangeArrowheads="1"/>
+                    </pic:cNvPicPr>
+                  </pic:nvPicPr>
+                  <pic:blipFill>
+                    <a:blip r:embed="rId14"/>
+                    <a:srcRect/>
+                    <a:stretch>
+                      <a:fillRect/>
+                    </a:stretch>
+                  </pic:blipFill>
+                  <pic:spPr bwMode="auto">
+                    <a:xfrm>
+                      <a:off x="0" y="0"/>
+                      <a:ext cx="5419725" cy="2219325"/>
+                    </a:xfrm>
+                    <a:prstGeom prst="rect">
+                      <a:avLst/>
+                    </a:prstGeom>
+                    <a:noFill/>
+                    <a:ln w="9525">
+                      <a:noFill/>
+                      <a:miter lim="800000"/>
+                      <a:headEnd/>
+                      <a:tailEnd/>
+                    </a:ln>
+                  </pic:spPr>
+                </pic:pic>
+              </a:graphicData>
+            </a:graphic>
+          </wp:inline>
+        </w:drawing>
+      </w:r>
     </w:p>
     <w:p>
       <w:pPr>
@@ -6306,6 +6589,76 @@
     </w:p>
     <w:p>
       <w:pPr>
+        <w:shd w:val="clear" w:color="auto" w:fill="FBE4D5" w:themeFill="accent2" w:themeFillTint="33"/>
+        <w:spacing w:after="0" w:line="240" w:lineRule="auto"/>
+        <w:rPr>
+          <w:rFonts w:ascii="Consolas" w:eastAsia="Times New Roman" w:hAnsi="Consolas" w:cs="Times New Roman"/>
+          <w:color w:val="000000" w:themeColor="text1"/>
+          <w:spacing w:val="-6"/>
+          <w:kern w:val="36"/>
+          <w:sz w:val="18"/>
+          <w:szCs w:val="18"/>
+        </w:rPr>
+      </w:pPr>
+      <w:r>
+        <w:rPr>
+          <w:rFonts w:ascii="Consolas" w:eastAsia="Times New Roman" w:hAnsi="Consolas" w:cs="Times New Roman"/>
+          <w:noProof/>
+          <w:color w:val="000000" w:themeColor="text1"/>
+          <w:spacing w:val="-6"/>
+          <w:kern w:val="36"/>
+          <w:sz w:val="18"/>
+          <w:szCs w:val="18"/>
+        </w:rPr>
+        <w:drawing>
+          <wp:inline distT="0" distB="0" distL="0" distR="0">
+            <wp:extent cx="5419725" cy="1943100"/>
+            <wp:effectExtent l="19050" t="0" r="9525" b="0"/>
+            <wp:docPr id="19" name="Picture 19"/>
+            <wp:cNvGraphicFramePr>
+              <a:graphicFrameLocks xmlns:a="http://schemas.openxmlformats.org/drawingml/2006/main" noChangeAspect="1"/>
+            </wp:cNvGraphicFramePr>
+            <a:graphic xmlns:a="http://schemas.openxmlformats.org/drawingml/2006/main">
+              <a:graphicData uri="http://schemas.openxmlformats.org/drawingml/2006/picture">
+                <pic:pic xmlns:pic="http://schemas.openxmlformats.org/drawingml/2006/picture">
+                  <pic:nvPicPr>
+                    <pic:cNvPr id="0" name="Picture 19"/>
+                    <pic:cNvPicPr>
+                      <a:picLocks noChangeAspect="1" noChangeArrowheads="1"/>
+                    </pic:cNvPicPr>
+                  </pic:nvPicPr>
+                  <pic:blipFill>
+                    <a:blip r:embed="rId15"/>
+                    <a:srcRect/>
+                    <a:stretch>
+                      <a:fillRect/>
+                    </a:stretch>
+                  </pic:blipFill>
+                  <pic:spPr bwMode="auto">
+                    <a:xfrm>
+                      <a:off x="0" y="0"/>
+                      <a:ext cx="5432840" cy="1947802"/>
+                    </a:xfrm>
+                    <a:prstGeom prst="rect">
+                      <a:avLst/>
+                    </a:prstGeom>
+                    <a:noFill/>
+                    <a:ln w="9525">
+                      <a:noFill/>
+                      <a:miter lim="800000"/>
+                      <a:headEnd/>
+                      <a:tailEnd/>
+                    </a:ln>
+                  </pic:spPr>
+                </pic:pic>
+              </a:graphicData>
+            </a:graphic>
+          </wp:inline>
+        </w:drawing>
+      </w:r>
+    </w:p>
+    <w:p>
+      <w:pPr>
         <w:spacing w:after="0" w:line="240" w:lineRule="auto"/>
         <w:rPr>
           <w:rFonts w:ascii="Times New Roman" w:eastAsia="Times New Roman" w:hAnsi="Times New Roman" w:cs="Times New Roman"/>
@@ -6504,6 +6857,7 @@
           <w:sz w:val="18"/>
           <w:szCs w:val="18"/>
         </w:rPr>
+        <w:lastRenderedPageBreak/>
         <w:t>var_dump($var_boolean);</w:t>
       </w:r>
     </w:p>
@@ -6569,6 +6923,62 @@
           <w:szCs w:val="24"/>
         </w:rPr>
       </w:pPr>
+      <w:r>
+        <w:rPr>
+          <w:rFonts w:ascii="Times New Roman" w:eastAsia="Times New Roman" w:hAnsi="Times New Roman" w:cs="Times New Roman"/>
+          <w:noProof/>
+          <w:color w:val="000000" w:themeColor="text1"/>
+          <w:spacing w:val="-6"/>
+          <w:kern w:val="36"/>
+          <w:sz w:val="24"/>
+          <w:szCs w:val="24"/>
+        </w:rPr>
+        <w:drawing>
+          <wp:inline distT="0" distB="0" distL="0" distR="0">
+            <wp:extent cx="5732145" cy="1762004"/>
+            <wp:effectExtent l="19050" t="0" r="1905" b="0"/>
+            <wp:docPr id="22" name="Picture 22"/>
+            <wp:cNvGraphicFramePr>
+              <a:graphicFrameLocks xmlns:a="http://schemas.openxmlformats.org/drawingml/2006/main" noChangeAspect="1"/>
+            </wp:cNvGraphicFramePr>
+            <a:graphic xmlns:a="http://schemas.openxmlformats.org/drawingml/2006/main">
+              <a:graphicData uri="http://schemas.openxmlformats.org/drawingml/2006/picture">
+                <pic:pic xmlns:pic="http://schemas.openxmlformats.org/drawingml/2006/picture">
+                  <pic:nvPicPr>
+                    <pic:cNvPr id="0" name="Picture 22"/>
+                    <pic:cNvPicPr>
+                      <a:picLocks noChangeAspect="1" noChangeArrowheads="1"/>
+                    </pic:cNvPicPr>
+                  </pic:nvPicPr>
+                  <pic:blipFill>
+                    <a:blip r:embed="rId16"/>
+                    <a:srcRect/>
+                    <a:stretch>
+                      <a:fillRect/>
+                    </a:stretch>
+                  </pic:blipFill>
+                  <pic:spPr bwMode="auto">
+                    <a:xfrm>
+                      <a:off x="0" y="0"/>
+                      <a:ext cx="5732145" cy="1762004"/>
+                    </a:xfrm>
+                    <a:prstGeom prst="rect">
+                      <a:avLst/>
+                    </a:prstGeom>
+                    <a:noFill/>
+                    <a:ln w="9525">
+                      <a:noFill/>
+                      <a:miter lim="800000"/>
+                      <a:headEnd/>
+                      <a:tailEnd/>
+                    </a:ln>
+                  </pic:spPr>
+                </pic:pic>
+              </a:graphicData>
+            </a:graphic>
+          </wp:inline>
+        </w:drawing>
+      </w:r>
     </w:p>
     <w:p>
       <w:pPr>
@@ -6758,7 +7168,6 @@
           <w:sz w:val="28"/>
           <w:szCs w:val="28"/>
         </w:rPr>
-        <w:lastRenderedPageBreak/>
         <w:t>EXIT</w:t>
       </w:r>
     </w:p>
@@ -7258,6 +7667,7 @@
           <w:sz w:val="24"/>
           <w:szCs w:val="24"/>
         </w:rPr>
+        <w:lastRenderedPageBreak/>
         <w:t>Exit dengan Kode Status</w:t>
       </w:r>
     </w:p>
@@ -7411,6 +7821,62 @@
           <w:szCs w:val="24"/>
         </w:rPr>
       </w:pPr>
+      <w:r>
+        <w:rPr>
+          <w:rFonts w:ascii="Times New Roman" w:eastAsia="Times New Roman" w:hAnsi="Times New Roman" w:cs="Times New Roman"/>
+          <w:noProof/>
+          <w:color w:val="000000" w:themeColor="text1"/>
+          <w:spacing w:val="-6"/>
+          <w:kern w:val="36"/>
+          <w:sz w:val="24"/>
+          <w:szCs w:val="24"/>
+        </w:rPr>
+        <w:drawing>
+          <wp:inline distT="0" distB="0" distL="0" distR="0">
+            <wp:extent cx="5732145" cy="1452204"/>
+            <wp:effectExtent l="19050" t="0" r="1905" b="0"/>
+            <wp:docPr id="25" name="Picture 25"/>
+            <wp:cNvGraphicFramePr>
+              <a:graphicFrameLocks xmlns:a="http://schemas.openxmlformats.org/drawingml/2006/main" noChangeAspect="1"/>
+            </wp:cNvGraphicFramePr>
+            <a:graphic xmlns:a="http://schemas.openxmlformats.org/drawingml/2006/main">
+              <a:graphicData uri="http://schemas.openxmlformats.org/drawingml/2006/picture">
+                <pic:pic xmlns:pic="http://schemas.openxmlformats.org/drawingml/2006/picture">
+                  <pic:nvPicPr>
+                    <pic:cNvPr id="0" name="Picture 25"/>
+                    <pic:cNvPicPr>
+                      <a:picLocks noChangeAspect="1" noChangeArrowheads="1"/>
+                    </pic:cNvPicPr>
+                  </pic:nvPicPr>
+                  <pic:blipFill>
+                    <a:blip r:embed="rId17"/>
+                    <a:srcRect/>
+                    <a:stretch>
+                      <a:fillRect/>
+                    </a:stretch>
+                  </pic:blipFill>
+                  <pic:spPr bwMode="auto">
+                    <a:xfrm>
+                      <a:off x="0" y="0"/>
+                      <a:ext cx="5732145" cy="1452204"/>
+                    </a:xfrm>
+                    <a:prstGeom prst="rect">
+                      <a:avLst/>
+                    </a:prstGeom>
+                    <a:noFill/>
+                    <a:ln w="9525">
+                      <a:noFill/>
+                      <a:miter lim="800000"/>
+                      <a:headEnd/>
+                      <a:tailEnd/>
+                    </a:ln>
+                  </pic:spPr>
+                </pic:pic>
+              </a:graphicData>
+            </a:graphic>
+          </wp:inline>
+        </w:drawing>
+      </w:r>
     </w:p>
     <w:p>
       <w:pPr>
@@ -7642,7 +8108,6 @@
           <w:sz w:val="28"/>
           <w:szCs w:val="28"/>
         </w:rPr>
-        <w:lastRenderedPageBreak/>
         <w:t>DIE</w:t>
       </w:r>
     </w:p>
@@ -7760,6 +8225,63 @@
           <w:szCs w:val="24"/>
         </w:rPr>
       </w:pPr>
+      <w:r>
+        <w:rPr>
+          <w:rFonts w:ascii="Times New Roman" w:eastAsia="Times New Roman" w:hAnsi="Times New Roman" w:cs="Times New Roman"/>
+          <w:noProof/>
+          <w:color w:val="000000" w:themeColor="text1"/>
+          <w:spacing w:val="-6"/>
+          <w:kern w:val="36"/>
+          <w:sz w:val="24"/>
+          <w:szCs w:val="24"/>
+        </w:rPr>
+        <w:lastRenderedPageBreak/>
+        <w:drawing>
+          <wp:inline distT="0" distB="0" distL="0" distR="0">
+            <wp:extent cx="5732145" cy="2781977"/>
+            <wp:effectExtent l="19050" t="0" r="1905" b="0"/>
+            <wp:docPr id="28" name="Picture 28"/>
+            <wp:cNvGraphicFramePr>
+              <a:graphicFrameLocks xmlns:a="http://schemas.openxmlformats.org/drawingml/2006/main" noChangeAspect="1"/>
+            </wp:cNvGraphicFramePr>
+            <a:graphic xmlns:a="http://schemas.openxmlformats.org/drawingml/2006/main">
+              <a:graphicData uri="http://schemas.openxmlformats.org/drawingml/2006/picture">
+                <pic:pic xmlns:pic="http://schemas.openxmlformats.org/drawingml/2006/picture">
+                  <pic:nvPicPr>
+                    <pic:cNvPr id="0" name="Picture 28"/>
+                    <pic:cNvPicPr>
+                      <a:picLocks noChangeAspect="1" noChangeArrowheads="1"/>
+                    </pic:cNvPicPr>
+                  </pic:nvPicPr>
+                  <pic:blipFill>
+                    <a:blip r:embed="rId18"/>
+                    <a:srcRect/>
+                    <a:stretch>
+                      <a:fillRect/>
+                    </a:stretch>
+                  </pic:blipFill>
+                  <pic:spPr bwMode="auto">
+                    <a:xfrm>
+                      <a:off x="0" y="0"/>
+                      <a:ext cx="5732145" cy="2781977"/>
+                    </a:xfrm>
+                    <a:prstGeom prst="rect">
+                      <a:avLst/>
+                    </a:prstGeom>
+                    <a:noFill/>
+                    <a:ln w="9525">
+                      <a:noFill/>
+                      <a:miter lim="800000"/>
+                      <a:headEnd/>
+                      <a:tailEnd/>
+                    </a:ln>
+                  </pic:spPr>
+                </pic:pic>
+              </a:graphicData>
+            </a:graphic>
+          </wp:inline>
+        </w:drawing>
+      </w:r>
     </w:p>
     <w:p>
       <w:pPr>
@@ -8541,6 +9063,7 @@
           <w:sz w:val="18"/>
           <w:szCs w:val="18"/>
         </w:rPr>
+        <w:lastRenderedPageBreak/>
         <w:t>if ($error) {</w:t>
       </w:r>
     </w:p>
@@ -8681,7 +9204,6 @@
           <w:sz w:val="24"/>
           <w:szCs w:val="24"/>
         </w:rPr>
-        <w:lastRenderedPageBreak/>
         <w:t>Fungsi die() sangat berguna dalam mengontrol alur eksekusi skrip PHP kamu. Gunakan fungsi ini dengan bijak untuk menangani error atau kondisi yang membutuhkan skrip untuk dihentikan. Ingatlah untuk memberikan informasi yang bermanfaat kepada pengguna tentang mengapa skrip dihentikan. Selain itu, sesuaikan penggunaan status HTTP dan output buffering sesuai dengan situasi yang kamu hadapi.</w:t>
       </w:r>
     </w:p>
@@ -9521,6 +10043,69 @@
     </w:p>
     <w:p>
       <w:pPr>
+        <w:shd w:val="clear" w:color="auto" w:fill="FFFFFF"/>
+        <w:spacing w:after="0" w:line="240" w:lineRule="auto"/>
+        <w:rPr>
+          <w:rFonts w:ascii="Segoe UI" w:hAnsi="Segoe UI" w:cs="Segoe UI"/>
+          <w:color w:val="312F3A"/>
+        </w:rPr>
+      </w:pPr>
+      <w:r>
+        <w:rPr>
+          <w:rFonts w:ascii="Segoe UI" w:hAnsi="Segoe UI" w:cs="Segoe UI"/>
+          <w:noProof/>
+          <w:color w:val="312F3A"/>
+        </w:rPr>
+        <w:lastRenderedPageBreak/>
+        <w:drawing>
+          <wp:inline distT="0" distB="0" distL="0" distR="0">
+            <wp:extent cx="5732145" cy="2043598"/>
+            <wp:effectExtent l="19050" t="0" r="1905" b="0"/>
+            <wp:docPr id="34" name="Picture 34"/>
+            <wp:cNvGraphicFramePr>
+              <a:graphicFrameLocks xmlns:a="http://schemas.openxmlformats.org/drawingml/2006/main" noChangeAspect="1"/>
+            </wp:cNvGraphicFramePr>
+            <a:graphic xmlns:a="http://schemas.openxmlformats.org/drawingml/2006/main">
+              <a:graphicData uri="http://schemas.openxmlformats.org/drawingml/2006/picture">
+                <pic:pic xmlns:pic="http://schemas.openxmlformats.org/drawingml/2006/picture">
+                  <pic:nvPicPr>
+                    <pic:cNvPr id="0" name="Picture 34"/>
+                    <pic:cNvPicPr>
+                      <a:picLocks noChangeAspect="1" noChangeArrowheads="1"/>
+                    </pic:cNvPicPr>
+                  </pic:nvPicPr>
+                  <pic:blipFill>
+                    <a:blip r:embed="rId19"/>
+                    <a:srcRect/>
+                    <a:stretch>
+                      <a:fillRect/>
+                    </a:stretch>
+                  </pic:blipFill>
+                  <pic:spPr bwMode="auto">
+                    <a:xfrm>
+                      <a:off x="0" y="0"/>
+                      <a:ext cx="5732145" cy="2043598"/>
+                    </a:xfrm>
+                    <a:prstGeom prst="rect">
+                      <a:avLst/>
+                    </a:prstGeom>
+                    <a:noFill/>
+                    <a:ln w="9525">
+                      <a:noFill/>
+                      <a:miter lim="800000"/>
+                      <a:headEnd/>
+                      <a:tailEnd/>
+                    </a:ln>
+                  </pic:spPr>
+                </pic:pic>
+              </a:graphicData>
+            </a:graphic>
+          </wp:inline>
+        </w:drawing>
+      </w:r>
+    </w:p>
+    <w:p>
+      <w:pPr>
         <w:pStyle w:val="NormalWeb"/>
         <w:shd w:val="clear" w:color="auto" w:fill="FFFFFF"/>
         <w:spacing w:before="0" w:beforeAutospacing="0" w:after="0" w:afterAutospacing="0"/>
@@ -10102,17 +10687,7 @@
           <w:sz w:val="22"/>
           <w:szCs w:val="22"/>
         </w:rPr>
-        <w:t xml:space="preserve">While `print_r()` is useful for displaying human-readable information about a variable, `var_dump()` goes one step further by providing more detailed information, including data </w:t>
-      </w:r>
-      <w:r>
-        <w:rPr>
-          <w:rFonts w:ascii="Segoe UI" w:hAnsi="Segoe UI" w:cs="Segoe UI"/>
-          <w:color w:val="312F3A"/>
-          <w:sz w:val="22"/>
-          <w:szCs w:val="22"/>
-        </w:rPr>
-        <w:lastRenderedPageBreak/>
-        <w:t>types and sizes. This function is particularly helpful when debugging code, as it helps you understand the structure and content of variables more thoroughly.</w:t>
+        <w:t>While `print_r()` is useful for displaying human-readable information about a variable, `var_dump()` goes one step further by providing more detailed information, including data types and sizes. This function is particularly helpful when debugging code, as it helps you understand the structure and content of variables more thoroughly.</w:t>
       </w:r>
     </w:p>
     <w:p>
@@ -11223,6 +11798,7 @@
           <w:sz w:val="18"/>
           <w:szCs w:val="18"/>
         </w:rPr>
+        <w:lastRenderedPageBreak/>
         <w:t>string</w:t>
       </w:r>
       <w:r>
@@ -11623,7 +12199,7 @@
         </w:rPr>
         <w:t>In this tutorial, we covered the practical use of PHP's `print_r()` and `var_dump()` functions for inspecting and debugging variables. Both functions are essential tools for any PHP developer, and understanding how to use them effectively can significantly improve your productivity and code quality. When looking to </w:t>
       </w:r>
-      <w:hyperlink r:id="rId10" w:history="1">
+      <w:hyperlink r:id="rId20" w:history="1">
         <w:r>
           <w:rPr>
             <w:rStyle w:val="Hyperlink"/>
@@ -11746,7 +12322,7 @@
                     <a:blip r:embed="rId8" cstate="print">
                       <a:extLst>
                         <a:ext uri="{28A0092B-C50C-407E-A947-70E740481C1C}">
-                          <a14:useLocalDpi xmlns:a14="http://schemas.microsoft.com/office/drawing/2010/main" xmlns:wps="http://schemas.microsoft.com/office/word/2010/wordprocessingShape" xmlns:wpi="http://schemas.microsoft.com/office/word/2010/wordprocessingInk" xmlns:wpg="http://schemas.microsoft.com/office/word/2010/wordprocessingGroup" xmlns:w16se="http://schemas.microsoft.com/office/word/2015/wordml/symex" xmlns:w16sdtdh="http://schemas.microsoft.com/office/word/2020/wordml/sdtdatahash" xmlns:w16du="http://schemas.microsoft.com/office/word/2023/wordml/word16du" xmlns:w16="http://schemas.microsoft.com/office/word/2018/wordml" xmlns:w16cid="http://schemas.microsoft.com/office/word/2016/wordml/cid" xmlns:w16cex="http://schemas.microsoft.com/office/word/2018/wordml/cex" xmlns:w15="http://schemas.microsoft.com/office/word/2012/wordml" xmlns:w14="http://schemas.microsoft.com/office/word/2010/wordml" xmlns:w="http://schemas.openxmlformats.org/wordprocessingml/2006/main" xmlns:w10="urn:schemas-microsoft-com:office:word" xmlns:wp14="http://schemas.microsoft.com/office/word/2010/wordprocessingDrawing" xmlns:v="urn:schemas-microsoft-com:vml" xmlns:oel="http://schemas.microsoft.com/office/2019/extlst" xmlns:o="urn:schemas-microsoft-com:office:office" xmlns:am3d="http://schemas.microsoft.com/office/drawing/2017/model3d" xmlns:aink="http://schemas.microsoft.com/office/drawing/2016/ink" xmlns:mc="http://schemas.openxmlformats.org/markup-compatibility/2006" xmlns:cx8="http://schemas.microsoft.com/office/drawing/2016/5/14/chartex" xmlns:cx7="http://schemas.microsoft.com/office/drawing/2016/5/13/chartex" xmlns:cx6="http://schemas.microsoft.com/office/drawing/2016/5/12/chartex" xmlns:cx5="http://schemas.microsoft.com/office/drawing/2016/5/11/chartex" xmlns:cx4="http://schemas.microsoft.com/office/drawing/2016/5/10/chartex" xmlns:cx3="http://schemas.microsoft.com/office/drawing/2016/5/9/chartex" xmlns:cx2="http://schemas.microsoft.com/office/drawing/2015/10/21/chartex" xmlns:cx1="http://schemas.microsoft.com/office/drawing/2015/9/8/chartex" xmlns:cx="http://schemas.microsoft.com/office/drawing/2014/chartex" xmlns:wpc="http://schemas.microsoft.com/office/word/2010/wordprocessingCanvas" xmlns="" val="0"/>
+                          <a14:useLocalDpi xmlns="" xmlns:wpc="http://schemas.microsoft.com/office/word/2010/wordprocessingCanvas" xmlns:cx="http://schemas.microsoft.com/office/drawing/2014/chartex" xmlns:cx1="http://schemas.microsoft.com/office/drawing/2015/9/8/chartex" xmlns:cx2="http://schemas.microsoft.com/office/drawing/2015/10/21/chartex" xmlns:cx3="http://schemas.microsoft.com/office/drawing/2016/5/9/chartex" xmlns:cx4="http://schemas.microsoft.com/office/drawing/2016/5/10/chartex" xmlns:cx5="http://schemas.microsoft.com/office/drawing/2016/5/11/chartex" xmlns:cx6="http://schemas.microsoft.com/office/drawing/2016/5/12/chartex" xmlns:cx7="http://schemas.microsoft.com/office/drawing/2016/5/13/chartex" xmlns:cx8="http://schemas.microsoft.com/office/drawing/2016/5/14/chartex" xmlns:mc="http://schemas.openxmlformats.org/markup-compatibility/2006" xmlns:aink="http://schemas.microsoft.com/office/drawing/2016/ink" xmlns:am3d="http://schemas.microsoft.com/office/drawing/2017/model3d" xmlns:o="urn:schemas-microsoft-com:office:office" xmlns:oel="http://schemas.microsoft.com/office/2019/extlst" xmlns:v="urn:schemas-microsoft-com:vml" xmlns:wp14="http://schemas.microsoft.com/office/word/2010/wordprocessingDrawing" xmlns:w10="urn:schemas-microsoft-com:office:word" xmlns:w="http://schemas.openxmlformats.org/wordprocessingml/2006/main" xmlns:w14="http://schemas.microsoft.com/office/word/2010/wordml" xmlns:w15="http://schemas.microsoft.com/office/word/2012/wordml" xmlns:w16cex="http://schemas.microsoft.com/office/word/2018/wordml/cex" xmlns:w16cid="http://schemas.microsoft.com/office/word/2016/wordml/cid" xmlns:w16="http://schemas.microsoft.com/office/word/2018/wordml" xmlns:w16du="http://schemas.microsoft.com/office/word/2023/wordml/word16du" xmlns:w16sdtdh="http://schemas.microsoft.com/office/word/2020/wordml/sdtdatahash" xmlns:w16se="http://schemas.microsoft.com/office/word/2015/wordml/symex" xmlns:wpg="http://schemas.microsoft.com/office/word/2010/wordprocessingGroup" xmlns:wpi="http://schemas.microsoft.com/office/word/2010/wordprocessingInk" xmlns:wps="http://schemas.microsoft.com/office/word/2010/wordprocessingShape" xmlns:a14="http://schemas.microsoft.com/office/drawing/2010/main" val="0"/>
                         </a:ext>
                       </a:extLst>
                     </a:blip>
@@ -12218,7 +12794,7 @@
                     <a:blip r:embed="rId9" cstate="print">
                       <a:extLst>
                         <a:ext uri="{28A0092B-C50C-407E-A947-70E740481C1C}">
-                          <a14:useLocalDpi xmlns:a14="http://schemas.microsoft.com/office/drawing/2010/main" xmlns:wps="http://schemas.microsoft.com/office/word/2010/wordprocessingShape" xmlns:wpi="http://schemas.microsoft.com/office/word/2010/wordprocessingInk" xmlns:wpg="http://schemas.microsoft.com/office/word/2010/wordprocessingGroup" xmlns:w16se="http://schemas.microsoft.com/office/word/2015/wordml/symex" xmlns:w16sdtdh="http://schemas.microsoft.com/office/word/2020/wordml/sdtdatahash" xmlns:w16du="http://schemas.microsoft.com/office/word/2023/wordml/word16du" xmlns:w16="http://schemas.microsoft.com/office/word/2018/wordml" xmlns:w16cid="http://schemas.microsoft.com/office/word/2016/wordml/cid" xmlns:w16cex="http://schemas.microsoft.com/office/word/2018/wordml/cex" xmlns:w15="http://schemas.microsoft.com/office/word/2012/wordml" xmlns:w14="http://schemas.microsoft.com/office/word/2010/wordml" xmlns:w="http://schemas.openxmlformats.org/wordprocessingml/2006/main" xmlns:w10="urn:schemas-microsoft-com:office:word" xmlns:wp14="http://schemas.microsoft.com/office/word/2010/wordprocessingDrawing" xmlns:v="urn:schemas-microsoft-com:vml" xmlns:oel="http://schemas.microsoft.com/office/2019/extlst" xmlns:o="urn:schemas-microsoft-com:office:office" xmlns:am3d="http://schemas.microsoft.com/office/drawing/2017/model3d" xmlns:aink="http://schemas.microsoft.com/office/drawing/2016/ink" xmlns:mc="http://schemas.openxmlformats.org/markup-compatibility/2006" xmlns:cx8="http://schemas.microsoft.com/office/drawing/2016/5/14/chartex" xmlns:cx7="http://schemas.microsoft.com/office/drawing/2016/5/13/chartex" xmlns:cx6="http://schemas.microsoft.com/office/drawing/2016/5/12/chartex" xmlns:cx5="http://schemas.microsoft.com/office/drawing/2016/5/11/chartex" xmlns:cx4="http://schemas.microsoft.com/office/drawing/2016/5/10/chartex" xmlns:cx3="http://schemas.microsoft.com/office/drawing/2016/5/9/chartex" xmlns:cx2="http://schemas.microsoft.com/office/drawing/2015/10/21/chartex" xmlns:cx1="http://schemas.microsoft.com/office/drawing/2015/9/8/chartex" xmlns:cx="http://schemas.microsoft.com/office/drawing/2014/chartex" xmlns:wpc="http://schemas.microsoft.com/office/word/2010/wordprocessingCanvas" xmlns="" val="0"/>
+                          <a14:useLocalDpi xmlns="" xmlns:wpc="http://schemas.microsoft.com/office/word/2010/wordprocessingCanvas" xmlns:cx="http://schemas.microsoft.com/office/drawing/2014/chartex" xmlns:cx1="http://schemas.microsoft.com/office/drawing/2015/9/8/chartex" xmlns:cx2="http://schemas.microsoft.com/office/drawing/2015/10/21/chartex" xmlns:cx3="http://schemas.microsoft.com/office/drawing/2016/5/9/chartex" xmlns:cx4="http://schemas.microsoft.com/office/drawing/2016/5/10/chartex" xmlns:cx5="http://schemas.microsoft.com/office/drawing/2016/5/11/chartex" xmlns:cx6="http://schemas.microsoft.com/office/drawing/2016/5/12/chartex" xmlns:cx7="http://schemas.microsoft.com/office/drawing/2016/5/13/chartex" xmlns:cx8="http://schemas.microsoft.com/office/drawing/2016/5/14/chartex" xmlns:mc="http://schemas.openxmlformats.org/markup-compatibility/2006" xmlns:aink="http://schemas.microsoft.com/office/drawing/2016/ink" xmlns:am3d="http://schemas.microsoft.com/office/drawing/2017/model3d" xmlns:o="urn:schemas-microsoft-com:office:office" xmlns:oel="http://schemas.microsoft.com/office/2019/extlst" xmlns:v="urn:schemas-microsoft-com:vml" xmlns:wp14="http://schemas.microsoft.com/office/word/2010/wordprocessingDrawing" xmlns:w10="urn:schemas-microsoft-com:office:word" xmlns:w="http://schemas.openxmlformats.org/wordprocessingml/2006/main" xmlns:w14="http://schemas.microsoft.com/office/word/2010/wordml" xmlns:w15="http://schemas.microsoft.com/office/word/2012/wordml" xmlns:w16cex="http://schemas.microsoft.com/office/word/2018/wordml/cex" xmlns:w16cid="http://schemas.microsoft.com/office/word/2016/wordml/cid" xmlns:w16="http://schemas.microsoft.com/office/word/2018/wordml" xmlns:w16du="http://schemas.microsoft.com/office/word/2023/wordml/word16du" xmlns:w16sdtdh="http://schemas.microsoft.com/office/word/2020/wordml/sdtdatahash" xmlns:w16se="http://schemas.microsoft.com/office/word/2015/wordml/symex" xmlns:wpg="http://schemas.microsoft.com/office/word/2010/wordprocessingGroup" xmlns:wpi="http://schemas.microsoft.com/office/word/2010/wordprocessingInk" xmlns:wps="http://schemas.microsoft.com/office/word/2010/wordprocessingShape" xmlns:a14="http://schemas.microsoft.com/office/drawing/2010/main" val="0"/>
                         </a:ext>
                       </a:extLst>
                     </a:blip>
@@ -15388,10 +15964,10 @@
                     </pic:cNvPicPr>
                   </pic:nvPicPr>
                   <pic:blipFill rotWithShape="1">
-                    <a:blip r:embed="rId11">
+                    <a:blip r:embed="rId21">
                       <a:extLst>
                         <a:ext uri="{28A0092B-C50C-407E-A947-70E740481C1C}">
-                          <a14:useLocalDpi xmlns:a14="http://schemas.microsoft.com/office/drawing/2010/main" xmlns:wps="http://schemas.microsoft.com/office/word/2010/wordprocessingShape" xmlns:wpi="http://schemas.microsoft.com/office/word/2010/wordprocessingInk" xmlns:wpg="http://schemas.microsoft.com/office/word/2010/wordprocessingGroup" xmlns:w16se="http://schemas.microsoft.com/office/word/2015/wordml/symex" xmlns:w16sdtdh="http://schemas.microsoft.com/office/word/2020/wordml/sdtdatahash" xmlns:w16du="http://schemas.microsoft.com/office/word/2023/wordml/word16du" xmlns:w16="http://schemas.microsoft.com/office/word/2018/wordml" xmlns:w16cid="http://schemas.microsoft.com/office/word/2016/wordml/cid" xmlns:w16cex="http://schemas.microsoft.com/office/word/2018/wordml/cex" xmlns:w15="http://schemas.microsoft.com/office/word/2012/wordml" xmlns:w14="http://schemas.microsoft.com/office/word/2010/wordml" xmlns:w="http://schemas.openxmlformats.org/wordprocessingml/2006/main" xmlns:w10="urn:schemas-microsoft-com:office:word" xmlns:wp14="http://schemas.microsoft.com/office/word/2010/wordprocessingDrawing" xmlns:v="urn:schemas-microsoft-com:vml" xmlns:oel="http://schemas.microsoft.com/office/2019/extlst" xmlns:o="urn:schemas-microsoft-com:office:office" xmlns:am3d="http://schemas.microsoft.com/office/drawing/2017/model3d" xmlns:aink="http://schemas.microsoft.com/office/drawing/2016/ink" xmlns:mc="http://schemas.openxmlformats.org/markup-compatibility/2006" xmlns:cx8="http://schemas.microsoft.com/office/drawing/2016/5/14/chartex" xmlns:cx7="http://schemas.microsoft.com/office/drawing/2016/5/13/chartex" xmlns:cx6="http://schemas.microsoft.com/office/drawing/2016/5/12/chartex" xmlns:cx5="http://schemas.microsoft.com/office/drawing/2016/5/11/chartex" xmlns:cx4="http://schemas.microsoft.com/office/drawing/2016/5/10/chartex" xmlns:cx3="http://schemas.microsoft.com/office/drawing/2016/5/9/chartex" xmlns:cx2="http://schemas.microsoft.com/office/drawing/2015/10/21/chartex" xmlns:cx1="http://schemas.microsoft.com/office/drawing/2015/9/8/chartex" xmlns:cx="http://schemas.microsoft.com/office/drawing/2014/chartex" xmlns:wpc="http://schemas.microsoft.com/office/word/2010/wordprocessingCanvas" xmlns="" val="0"/>
+                          <a14:useLocalDpi xmlns="" xmlns:wpc="http://schemas.microsoft.com/office/word/2010/wordprocessingCanvas" xmlns:cx="http://schemas.microsoft.com/office/drawing/2014/chartex" xmlns:cx1="http://schemas.microsoft.com/office/drawing/2015/9/8/chartex" xmlns:cx2="http://schemas.microsoft.com/office/drawing/2015/10/21/chartex" xmlns:cx3="http://schemas.microsoft.com/office/drawing/2016/5/9/chartex" xmlns:cx4="http://schemas.microsoft.com/office/drawing/2016/5/10/chartex" xmlns:cx5="http://schemas.microsoft.com/office/drawing/2016/5/11/chartex" xmlns:cx6="http://schemas.microsoft.com/office/drawing/2016/5/12/chartex" xmlns:cx7="http://schemas.microsoft.com/office/drawing/2016/5/13/chartex" xmlns:cx8="http://schemas.microsoft.com/office/drawing/2016/5/14/chartex" xmlns:mc="http://schemas.openxmlformats.org/markup-compatibility/2006" xmlns:aink="http://schemas.microsoft.com/office/drawing/2016/ink" xmlns:am3d="http://schemas.microsoft.com/office/drawing/2017/model3d" xmlns:o="urn:schemas-microsoft-com:office:office" xmlns:oel="http://schemas.microsoft.com/office/2019/extlst" xmlns:v="urn:schemas-microsoft-com:vml" xmlns:wp14="http://schemas.microsoft.com/office/word/2010/wordprocessingDrawing" xmlns:w10="urn:schemas-microsoft-com:office:word" xmlns:w="http://schemas.openxmlformats.org/wordprocessingml/2006/main" xmlns:w14="http://schemas.microsoft.com/office/word/2010/wordml" xmlns:w15="http://schemas.microsoft.com/office/word/2012/wordml" xmlns:w16cex="http://schemas.microsoft.com/office/word/2018/wordml/cex" xmlns:w16cid="http://schemas.microsoft.com/office/word/2016/wordml/cid" xmlns:w16="http://schemas.microsoft.com/office/word/2018/wordml" xmlns:w16du="http://schemas.microsoft.com/office/word/2023/wordml/word16du" xmlns:w16sdtdh="http://schemas.microsoft.com/office/word/2020/wordml/sdtdatahash" xmlns:w16se="http://schemas.microsoft.com/office/word/2015/wordml/symex" xmlns:wpg="http://schemas.microsoft.com/office/word/2010/wordprocessingGroup" xmlns:wpi="http://schemas.microsoft.com/office/word/2010/wordprocessingInk" xmlns:wps="http://schemas.microsoft.com/office/word/2010/wordprocessingShape" xmlns:a14="http://schemas.microsoft.com/office/drawing/2010/main" val="0"/>
                         </a:ext>
                       </a:extLst>
                     </a:blip>
@@ -15412,7 +15988,7 @@
                     </a:ln>
                     <a:extLst>
                       <a:ext uri="{53640926-AAD7-44D8-BBD7-CCE9431645EC}">
-                        <a14:shadowObscured xmlns:a14="http://schemas.microsoft.com/office/drawing/2010/main" xmlns:wps="http://schemas.microsoft.com/office/word/2010/wordprocessingShape" xmlns:wpi="http://schemas.microsoft.com/office/word/2010/wordprocessingInk" xmlns:wpg="http://schemas.microsoft.com/office/word/2010/wordprocessingGroup" xmlns:w16se="http://schemas.microsoft.com/office/word/2015/wordml/symex" xmlns:w16sdtdh="http://schemas.microsoft.com/office/word/2020/wordml/sdtdatahash" xmlns:w16du="http://schemas.microsoft.com/office/word/2023/wordml/word16du" xmlns:w16="http://schemas.microsoft.com/office/word/2018/wordml" xmlns:w16cid="http://schemas.microsoft.com/office/word/2016/wordml/cid" xmlns:w16cex="http://schemas.microsoft.com/office/word/2018/wordml/cex" xmlns:w15="http://schemas.microsoft.com/office/word/2012/wordml" xmlns:w14="http://schemas.microsoft.com/office/word/2010/wordml" xmlns:w="http://schemas.openxmlformats.org/wordprocessingml/2006/main" xmlns:w10="urn:schemas-microsoft-com:office:word" xmlns:wp14="http://schemas.microsoft.com/office/word/2010/wordprocessingDrawing" xmlns:v="urn:schemas-microsoft-com:vml" xmlns:oel="http://schemas.microsoft.com/office/2019/extlst" xmlns:o="urn:schemas-microsoft-com:office:office" xmlns:am3d="http://schemas.microsoft.com/office/drawing/2017/model3d" xmlns:aink="http://schemas.microsoft.com/office/drawing/2016/ink" xmlns:mc="http://schemas.openxmlformats.org/markup-compatibility/2006" xmlns:cx8="http://schemas.microsoft.com/office/drawing/2016/5/14/chartex" xmlns:cx7="http://schemas.microsoft.com/office/drawing/2016/5/13/chartex" xmlns:cx6="http://schemas.microsoft.com/office/drawing/2016/5/12/chartex" xmlns:cx5="http://schemas.microsoft.com/office/drawing/2016/5/11/chartex" xmlns:cx4="http://schemas.microsoft.com/office/drawing/2016/5/10/chartex" xmlns:cx3="http://schemas.microsoft.com/office/drawing/2016/5/9/chartex" xmlns:cx2="http://schemas.microsoft.com/office/drawing/2015/10/21/chartex" xmlns:cx1="http://schemas.microsoft.com/office/drawing/2015/9/8/chartex" xmlns:cx="http://schemas.microsoft.com/office/drawing/2014/chartex" xmlns:wpc="http://schemas.microsoft.com/office/word/2010/wordprocessingCanvas" xmlns=""/>
+                        <a14:shadowObscured xmlns="" xmlns:wpc="http://schemas.microsoft.com/office/word/2010/wordprocessingCanvas" xmlns:cx="http://schemas.microsoft.com/office/drawing/2014/chartex" xmlns:cx1="http://schemas.microsoft.com/office/drawing/2015/9/8/chartex" xmlns:cx2="http://schemas.microsoft.com/office/drawing/2015/10/21/chartex" xmlns:cx3="http://schemas.microsoft.com/office/drawing/2016/5/9/chartex" xmlns:cx4="http://schemas.microsoft.com/office/drawing/2016/5/10/chartex" xmlns:cx5="http://schemas.microsoft.com/office/drawing/2016/5/11/chartex" xmlns:cx6="http://schemas.microsoft.com/office/drawing/2016/5/12/chartex" xmlns:cx7="http://schemas.microsoft.com/office/drawing/2016/5/13/chartex" xmlns:cx8="http://schemas.microsoft.com/office/drawing/2016/5/14/chartex" xmlns:mc="http://schemas.openxmlformats.org/markup-compatibility/2006" xmlns:aink="http://schemas.microsoft.com/office/drawing/2016/ink" xmlns:am3d="http://schemas.microsoft.com/office/drawing/2017/model3d" xmlns:o="urn:schemas-microsoft-com:office:office" xmlns:oel="http://schemas.microsoft.com/office/2019/extlst" xmlns:v="urn:schemas-microsoft-com:vml" xmlns:wp14="http://schemas.microsoft.com/office/word/2010/wordprocessingDrawing" xmlns:w10="urn:schemas-microsoft-com:office:word" xmlns:w="http://schemas.openxmlformats.org/wordprocessingml/2006/main" xmlns:w14="http://schemas.microsoft.com/office/word/2010/wordml" xmlns:w15="http://schemas.microsoft.com/office/word/2012/wordml" xmlns:w16cex="http://schemas.microsoft.com/office/word/2018/wordml/cex" xmlns:w16cid="http://schemas.microsoft.com/office/word/2016/wordml/cid" xmlns:w16="http://schemas.microsoft.com/office/word/2018/wordml" xmlns:w16du="http://schemas.microsoft.com/office/word/2023/wordml/word16du" xmlns:w16sdtdh="http://schemas.microsoft.com/office/word/2020/wordml/sdtdatahash" xmlns:w16se="http://schemas.microsoft.com/office/word/2015/wordml/symex" xmlns:wpg="http://schemas.microsoft.com/office/word/2010/wordprocessingGroup" xmlns:wpi="http://schemas.microsoft.com/office/word/2010/wordprocessingInk" xmlns:wps="http://schemas.microsoft.com/office/word/2010/wordprocessingShape" xmlns:a14="http://schemas.microsoft.com/office/drawing/2010/main"/>
                       </a:ext>
                     </a:extLst>
                   </pic:spPr>
@@ -15912,10 +16488,10 @@
                     </pic:cNvPicPr>
                   </pic:nvPicPr>
                   <pic:blipFill rotWithShape="1">
-                    <a:blip r:embed="rId12">
+                    <a:blip r:embed="rId22">
                       <a:extLst>
                         <a:ext uri="{28A0092B-C50C-407E-A947-70E740481C1C}">
-                          <a14:useLocalDpi xmlns:a14="http://schemas.microsoft.com/office/drawing/2010/main" xmlns:wps="http://schemas.microsoft.com/office/word/2010/wordprocessingShape" xmlns:wpi="http://schemas.microsoft.com/office/word/2010/wordprocessingInk" xmlns:wpg="http://schemas.microsoft.com/office/word/2010/wordprocessingGroup" xmlns:w16se="http://schemas.microsoft.com/office/word/2015/wordml/symex" xmlns:w16sdtdh="http://schemas.microsoft.com/office/word/2020/wordml/sdtdatahash" xmlns:w16du="http://schemas.microsoft.com/office/word/2023/wordml/word16du" xmlns:w16="http://schemas.microsoft.com/office/word/2018/wordml" xmlns:w16cid="http://schemas.microsoft.com/office/word/2016/wordml/cid" xmlns:w16cex="http://schemas.microsoft.com/office/word/2018/wordml/cex" xmlns:w15="http://schemas.microsoft.com/office/word/2012/wordml" xmlns:w14="http://schemas.microsoft.com/office/word/2010/wordml" xmlns:w="http://schemas.openxmlformats.org/wordprocessingml/2006/main" xmlns:w10="urn:schemas-microsoft-com:office:word" xmlns:wp14="http://schemas.microsoft.com/office/word/2010/wordprocessingDrawing" xmlns:v="urn:schemas-microsoft-com:vml" xmlns:oel="http://schemas.microsoft.com/office/2019/extlst" xmlns:o="urn:schemas-microsoft-com:office:office" xmlns:am3d="http://schemas.microsoft.com/office/drawing/2017/model3d" xmlns:aink="http://schemas.microsoft.com/office/drawing/2016/ink" xmlns:mc="http://schemas.openxmlformats.org/markup-compatibility/2006" xmlns:cx8="http://schemas.microsoft.com/office/drawing/2016/5/14/chartex" xmlns:cx7="http://schemas.microsoft.com/office/drawing/2016/5/13/chartex" xmlns:cx6="http://schemas.microsoft.com/office/drawing/2016/5/12/chartex" xmlns:cx5="http://schemas.microsoft.com/office/drawing/2016/5/11/chartex" xmlns:cx4="http://schemas.microsoft.com/office/drawing/2016/5/10/chartex" xmlns:cx3="http://schemas.microsoft.com/office/drawing/2016/5/9/chartex" xmlns:cx2="http://schemas.microsoft.com/office/drawing/2015/10/21/chartex" xmlns:cx1="http://schemas.microsoft.com/office/drawing/2015/9/8/chartex" xmlns:cx="http://schemas.microsoft.com/office/drawing/2014/chartex" xmlns:wpc="http://schemas.microsoft.com/office/word/2010/wordprocessingCanvas" xmlns="" val="0"/>
+                          <a14:useLocalDpi xmlns="" xmlns:wpc="http://schemas.microsoft.com/office/word/2010/wordprocessingCanvas" xmlns:cx="http://schemas.microsoft.com/office/drawing/2014/chartex" xmlns:cx1="http://schemas.microsoft.com/office/drawing/2015/9/8/chartex" xmlns:cx2="http://schemas.microsoft.com/office/drawing/2015/10/21/chartex" xmlns:cx3="http://schemas.microsoft.com/office/drawing/2016/5/9/chartex" xmlns:cx4="http://schemas.microsoft.com/office/drawing/2016/5/10/chartex" xmlns:cx5="http://schemas.microsoft.com/office/drawing/2016/5/11/chartex" xmlns:cx6="http://schemas.microsoft.com/office/drawing/2016/5/12/chartex" xmlns:cx7="http://schemas.microsoft.com/office/drawing/2016/5/13/chartex" xmlns:cx8="http://schemas.microsoft.com/office/drawing/2016/5/14/chartex" xmlns:mc="http://schemas.openxmlformats.org/markup-compatibility/2006" xmlns:aink="http://schemas.microsoft.com/office/drawing/2016/ink" xmlns:am3d="http://schemas.microsoft.com/office/drawing/2017/model3d" xmlns:o="urn:schemas-microsoft-com:office:office" xmlns:oel="http://schemas.microsoft.com/office/2019/extlst" xmlns:v="urn:schemas-microsoft-com:vml" xmlns:wp14="http://schemas.microsoft.com/office/word/2010/wordprocessingDrawing" xmlns:w10="urn:schemas-microsoft-com:office:word" xmlns:w="http://schemas.openxmlformats.org/wordprocessingml/2006/main" xmlns:w14="http://schemas.microsoft.com/office/word/2010/wordml" xmlns:w15="http://schemas.microsoft.com/office/word/2012/wordml" xmlns:w16cex="http://schemas.microsoft.com/office/word/2018/wordml/cex" xmlns:w16cid="http://schemas.microsoft.com/office/word/2016/wordml/cid" xmlns:w16="http://schemas.microsoft.com/office/word/2018/wordml" xmlns:w16du="http://schemas.microsoft.com/office/word/2023/wordml/word16du" xmlns:w16sdtdh="http://schemas.microsoft.com/office/word/2020/wordml/sdtdatahash" xmlns:w16se="http://schemas.microsoft.com/office/word/2015/wordml/symex" xmlns:wpg="http://schemas.microsoft.com/office/word/2010/wordprocessingGroup" xmlns:wpi="http://schemas.microsoft.com/office/word/2010/wordprocessingInk" xmlns:wps="http://schemas.microsoft.com/office/word/2010/wordprocessingShape" xmlns:a14="http://schemas.microsoft.com/office/drawing/2010/main" val="0"/>
                         </a:ext>
                       </a:extLst>
                     </a:blip>
@@ -15936,7 +16512,7 @@
                     </a:ln>
                     <a:extLst>
                       <a:ext uri="{53640926-AAD7-44D8-BBD7-CCE9431645EC}">
-                        <a14:shadowObscured xmlns:a14="http://schemas.microsoft.com/office/drawing/2010/main" xmlns:wps="http://schemas.microsoft.com/office/word/2010/wordprocessingShape" xmlns:wpi="http://schemas.microsoft.com/office/word/2010/wordprocessingInk" xmlns:wpg="http://schemas.microsoft.com/office/word/2010/wordprocessingGroup" xmlns:w16se="http://schemas.microsoft.com/office/word/2015/wordml/symex" xmlns:w16sdtdh="http://schemas.microsoft.com/office/word/2020/wordml/sdtdatahash" xmlns:w16du="http://schemas.microsoft.com/office/word/2023/wordml/word16du" xmlns:w16="http://schemas.microsoft.com/office/word/2018/wordml" xmlns:w16cid="http://schemas.microsoft.com/office/word/2016/wordml/cid" xmlns:w16cex="http://schemas.microsoft.com/office/word/2018/wordml/cex" xmlns:w15="http://schemas.microsoft.com/office/word/2012/wordml" xmlns:w14="http://schemas.microsoft.com/office/word/2010/wordml" xmlns:w="http://schemas.openxmlformats.org/wordprocessingml/2006/main" xmlns:w10="urn:schemas-microsoft-com:office:word" xmlns:wp14="http://schemas.microsoft.com/office/word/2010/wordprocessingDrawing" xmlns:v="urn:schemas-microsoft-com:vml" xmlns:oel="http://schemas.microsoft.com/office/2019/extlst" xmlns:o="urn:schemas-microsoft-com:office:office" xmlns:am3d="http://schemas.microsoft.com/office/drawing/2017/model3d" xmlns:aink="http://schemas.microsoft.com/office/drawing/2016/ink" xmlns:mc="http://schemas.openxmlformats.org/markup-compatibility/2006" xmlns:cx8="http://schemas.microsoft.com/office/drawing/2016/5/14/chartex" xmlns:cx7="http://schemas.microsoft.com/office/drawing/2016/5/13/chartex" xmlns:cx6="http://schemas.microsoft.com/office/drawing/2016/5/12/chartex" xmlns:cx5="http://schemas.microsoft.com/office/drawing/2016/5/11/chartex" xmlns:cx4="http://schemas.microsoft.com/office/drawing/2016/5/10/chartex" xmlns:cx3="http://schemas.microsoft.com/office/drawing/2016/5/9/chartex" xmlns:cx2="http://schemas.microsoft.com/office/drawing/2015/10/21/chartex" xmlns:cx1="http://schemas.microsoft.com/office/drawing/2015/9/8/chartex" xmlns:cx="http://schemas.microsoft.com/office/drawing/2014/chartex" xmlns:wpc="http://schemas.microsoft.com/office/word/2010/wordprocessingCanvas" xmlns=""/>
+                        <a14:shadowObscured xmlns="" xmlns:wpc="http://schemas.microsoft.com/office/word/2010/wordprocessingCanvas" xmlns:cx="http://schemas.microsoft.com/office/drawing/2014/chartex" xmlns:cx1="http://schemas.microsoft.com/office/drawing/2015/9/8/chartex" xmlns:cx2="http://schemas.microsoft.com/office/drawing/2015/10/21/chartex" xmlns:cx3="http://schemas.microsoft.com/office/drawing/2016/5/9/chartex" xmlns:cx4="http://schemas.microsoft.com/office/drawing/2016/5/10/chartex" xmlns:cx5="http://schemas.microsoft.com/office/drawing/2016/5/11/chartex" xmlns:cx6="http://schemas.microsoft.com/office/drawing/2016/5/12/chartex" xmlns:cx7="http://schemas.microsoft.com/office/drawing/2016/5/13/chartex" xmlns:cx8="http://schemas.microsoft.com/office/drawing/2016/5/14/chartex" xmlns:mc="http://schemas.openxmlformats.org/markup-compatibility/2006" xmlns:aink="http://schemas.microsoft.com/office/drawing/2016/ink" xmlns:am3d="http://schemas.microsoft.com/office/drawing/2017/model3d" xmlns:o="urn:schemas-microsoft-com:office:office" xmlns:oel="http://schemas.microsoft.com/office/2019/extlst" xmlns:v="urn:schemas-microsoft-com:vml" xmlns:wp14="http://schemas.microsoft.com/office/word/2010/wordprocessingDrawing" xmlns:w10="urn:schemas-microsoft-com:office:word" xmlns:w="http://schemas.openxmlformats.org/wordprocessingml/2006/main" xmlns:w14="http://schemas.microsoft.com/office/word/2010/wordml" xmlns:w15="http://schemas.microsoft.com/office/word/2012/wordml" xmlns:w16cex="http://schemas.microsoft.com/office/word/2018/wordml/cex" xmlns:w16cid="http://schemas.microsoft.com/office/word/2016/wordml/cid" xmlns:w16="http://schemas.microsoft.com/office/word/2018/wordml" xmlns:w16du="http://schemas.microsoft.com/office/word/2023/wordml/word16du" xmlns:w16sdtdh="http://schemas.microsoft.com/office/word/2020/wordml/sdtdatahash" xmlns:w16se="http://schemas.microsoft.com/office/word/2015/wordml/symex" xmlns:wpg="http://schemas.microsoft.com/office/word/2010/wordprocessingGroup" xmlns:wpi="http://schemas.microsoft.com/office/word/2010/wordprocessingInk" xmlns:wps="http://schemas.microsoft.com/office/word/2010/wordprocessingShape" xmlns:a14="http://schemas.microsoft.com/office/drawing/2010/main"/>
                       </a:ext>
                     </a:extLst>
                   </pic:spPr>
@@ -17212,10 +17788,10 @@
                     </pic:cNvPicPr>
                   </pic:nvPicPr>
                   <pic:blipFill rotWithShape="1">
-                    <a:blip r:embed="rId13">
+                    <a:blip r:embed="rId23">
                       <a:extLst>
                         <a:ext uri="{28A0092B-C50C-407E-A947-70E740481C1C}">
-                          <a14:useLocalDpi xmlns:a14="http://schemas.microsoft.com/office/drawing/2010/main" xmlns:wps="http://schemas.microsoft.com/office/word/2010/wordprocessingShape" xmlns:wpi="http://schemas.microsoft.com/office/word/2010/wordprocessingInk" xmlns:wpg="http://schemas.microsoft.com/office/word/2010/wordprocessingGroup" xmlns:w16se="http://schemas.microsoft.com/office/word/2015/wordml/symex" xmlns:w16sdtdh="http://schemas.microsoft.com/office/word/2020/wordml/sdtdatahash" xmlns:w16du="http://schemas.microsoft.com/office/word/2023/wordml/word16du" xmlns:w16="http://schemas.microsoft.com/office/word/2018/wordml" xmlns:w16cid="http://schemas.microsoft.com/office/word/2016/wordml/cid" xmlns:w16cex="http://schemas.microsoft.com/office/word/2018/wordml/cex" xmlns:w15="http://schemas.microsoft.com/office/word/2012/wordml" xmlns:w14="http://schemas.microsoft.com/office/word/2010/wordml" xmlns:w="http://schemas.openxmlformats.org/wordprocessingml/2006/main" xmlns:w10="urn:schemas-microsoft-com:office:word" xmlns:wp14="http://schemas.microsoft.com/office/word/2010/wordprocessingDrawing" xmlns:v="urn:schemas-microsoft-com:vml" xmlns:oel="http://schemas.microsoft.com/office/2019/extlst" xmlns:o="urn:schemas-microsoft-com:office:office" xmlns:am3d="http://schemas.microsoft.com/office/drawing/2017/model3d" xmlns:aink="http://schemas.microsoft.com/office/drawing/2016/ink" xmlns:mc="http://schemas.openxmlformats.org/markup-compatibility/2006" xmlns:cx8="http://schemas.microsoft.com/office/drawing/2016/5/14/chartex" xmlns:cx7="http://schemas.microsoft.com/office/drawing/2016/5/13/chartex" xmlns:cx6="http://schemas.microsoft.com/office/drawing/2016/5/12/chartex" xmlns:cx5="http://schemas.microsoft.com/office/drawing/2016/5/11/chartex" xmlns:cx4="http://schemas.microsoft.com/office/drawing/2016/5/10/chartex" xmlns:cx3="http://schemas.microsoft.com/office/drawing/2016/5/9/chartex" xmlns:cx2="http://schemas.microsoft.com/office/drawing/2015/10/21/chartex" xmlns:cx1="http://schemas.microsoft.com/office/drawing/2015/9/8/chartex" xmlns:cx="http://schemas.microsoft.com/office/drawing/2014/chartex" xmlns:wpc="http://schemas.microsoft.com/office/word/2010/wordprocessingCanvas" xmlns="" val="0"/>
+                          <a14:useLocalDpi xmlns="" xmlns:wpc="http://schemas.microsoft.com/office/word/2010/wordprocessingCanvas" xmlns:cx="http://schemas.microsoft.com/office/drawing/2014/chartex" xmlns:cx1="http://schemas.microsoft.com/office/drawing/2015/9/8/chartex" xmlns:cx2="http://schemas.microsoft.com/office/drawing/2015/10/21/chartex" xmlns:cx3="http://schemas.microsoft.com/office/drawing/2016/5/9/chartex" xmlns:cx4="http://schemas.microsoft.com/office/drawing/2016/5/10/chartex" xmlns:cx5="http://schemas.microsoft.com/office/drawing/2016/5/11/chartex" xmlns:cx6="http://schemas.microsoft.com/office/drawing/2016/5/12/chartex" xmlns:cx7="http://schemas.microsoft.com/office/drawing/2016/5/13/chartex" xmlns:cx8="http://schemas.microsoft.com/office/drawing/2016/5/14/chartex" xmlns:mc="http://schemas.openxmlformats.org/markup-compatibility/2006" xmlns:aink="http://schemas.microsoft.com/office/drawing/2016/ink" xmlns:am3d="http://schemas.microsoft.com/office/drawing/2017/model3d" xmlns:o="urn:schemas-microsoft-com:office:office" xmlns:oel="http://schemas.microsoft.com/office/2019/extlst" xmlns:v="urn:schemas-microsoft-com:vml" xmlns:wp14="http://schemas.microsoft.com/office/word/2010/wordprocessingDrawing" xmlns:w10="urn:schemas-microsoft-com:office:word" xmlns:w="http://schemas.openxmlformats.org/wordprocessingml/2006/main" xmlns:w14="http://schemas.microsoft.com/office/word/2010/wordml" xmlns:w15="http://schemas.microsoft.com/office/word/2012/wordml" xmlns:w16cex="http://schemas.microsoft.com/office/word/2018/wordml/cex" xmlns:w16cid="http://schemas.microsoft.com/office/word/2016/wordml/cid" xmlns:w16="http://schemas.microsoft.com/office/word/2018/wordml" xmlns:w16du="http://schemas.microsoft.com/office/word/2023/wordml/word16du" xmlns:w16sdtdh="http://schemas.microsoft.com/office/word/2020/wordml/sdtdatahash" xmlns:w16se="http://schemas.microsoft.com/office/word/2015/wordml/symex" xmlns:wpg="http://schemas.microsoft.com/office/word/2010/wordprocessingGroup" xmlns:wpi="http://schemas.microsoft.com/office/word/2010/wordprocessingInk" xmlns:wps="http://schemas.microsoft.com/office/word/2010/wordprocessingShape" xmlns:a14="http://schemas.microsoft.com/office/drawing/2010/main" val="0"/>
                         </a:ext>
                       </a:extLst>
                     </a:blip>
@@ -17236,7 +17812,7 @@
                     </a:ln>
                     <a:extLst>
                       <a:ext uri="{53640926-AAD7-44D8-BBD7-CCE9431645EC}">
-                        <a14:shadowObscured xmlns:a14="http://schemas.microsoft.com/office/drawing/2010/main" xmlns:wps="http://schemas.microsoft.com/office/word/2010/wordprocessingShape" xmlns:wpi="http://schemas.microsoft.com/office/word/2010/wordprocessingInk" xmlns:wpg="http://schemas.microsoft.com/office/word/2010/wordprocessingGroup" xmlns:w16se="http://schemas.microsoft.com/office/word/2015/wordml/symex" xmlns:w16sdtdh="http://schemas.microsoft.com/office/word/2020/wordml/sdtdatahash" xmlns:w16du="http://schemas.microsoft.com/office/word/2023/wordml/word16du" xmlns:w16="http://schemas.microsoft.com/office/word/2018/wordml" xmlns:w16cid="http://schemas.microsoft.com/office/word/2016/wordml/cid" xmlns:w16cex="http://schemas.microsoft.com/office/word/2018/wordml/cex" xmlns:w15="http://schemas.microsoft.com/office/word/2012/wordml" xmlns:w14="http://schemas.microsoft.com/office/word/2010/wordml" xmlns:w="http://schemas.openxmlformats.org/wordprocessingml/2006/main" xmlns:w10="urn:schemas-microsoft-com:office:word" xmlns:wp14="http://schemas.microsoft.com/office/word/2010/wordprocessingDrawing" xmlns:v="urn:schemas-microsoft-com:vml" xmlns:oel="http://schemas.microsoft.com/office/2019/extlst" xmlns:o="urn:schemas-microsoft-com:office:office" xmlns:am3d="http://schemas.microsoft.com/office/drawing/2017/model3d" xmlns:aink="http://schemas.microsoft.com/office/drawing/2016/ink" xmlns:mc="http://schemas.openxmlformats.org/markup-compatibility/2006" xmlns:cx8="http://schemas.microsoft.com/office/drawing/2016/5/14/chartex" xmlns:cx7="http://schemas.microsoft.com/office/drawing/2016/5/13/chartex" xmlns:cx6="http://schemas.microsoft.com/office/drawing/2016/5/12/chartex" xmlns:cx5="http://schemas.microsoft.com/office/drawing/2016/5/11/chartex" xmlns:cx4="http://schemas.microsoft.com/office/drawing/2016/5/10/chartex" xmlns:cx3="http://schemas.microsoft.com/office/drawing/2016/5/9/chartex" xmlns:cx2="http://schemas.microsoft.com/office/drawing/2015/10/21/chartex" xmlns:cx1="http://schemas.microsoft.com/office/drawing/2015/9/8/chartex" xmlns:cx="http://schemas.microsoft.com/office/drawing/2014/chartex" xmlns:wpc="http://schemas.microsoft.com/office/word/2010/wordprocessingCanvas" xmlns=""/>
+                        <a14:shadowObscured xmlns="" xmlns:wpc="http://schemas.microsoft.com/office/word/2010/wordprocessingCanvas" xmlns:cx="http://schemas.microsoft.com/office/drawing/2014/chartex" xmlns:cx1="http://schemas.microsoft.com/office/drawing/2015/9/8/chartex" xmlns:cx2="http://schemas.microsoft.com/office/drawing/2015/10/21/chartex" xmlns:cx3="http://schemas.microsoft.com/office/drawing/2016/5/9/chartex" xmlns:cx4="http://schemas.microsoft.com/office/drawing/2016/5/10/chartex" xmlns:cx5="http://schemas.microsoft.com/office/drawing/2016/5/11/chartex" xmlns:cx6="http://schemas.microsoft.com/office/drawing/2016/5/12/chartex" xmlns:cx7="http://schemas.microsoft.com/office/drawing/2016/5/13/chartex" xmlns:cx8="http://schemas.microsoft.com/office/drawing/2016/5/14/chartex" xmlns:mc="http://schemas.openxmlformats.org/markup-compatibility/2006" xmlns:aink="http://schemas.microsoft.com/office/drawing/2016/ink" xmlns:am3d="http://schemas.microsoft.com/office/drawing/2017/model3d" xmlns:o="urn:schemas-microsoft-com:office:office" xmlns:oel="http://schemas.microsoft.com/office/2019/extlst" xmlns:v="urn:schemas-microsoft-com:vml" xmlns:wp14="http://schemas.microsoft.com/office/word/2010/wordprocessingDrawing" xmlns:w10="urn:schemas-microsoft-com:office:word" xmlns:w="http://schemas.openxmlformats.org/wordprocessingml/2006/main" xmlns:w14="http://schemas.microsoft.com/office/word/2010/wordml" xmlns:w15="http://schemas.microsoft.com/office/word/2012/wordml" xmlns:w16cex="http://schemas.microsoft.com/office/word/2018/wordml/cex" xmlns:w16cid="http://schemas.microsoft.com/office/word/2016/wordml/cid" xmlns:w16="http://schemas.microsoft.com/office/word/2018/wordml" xmlns:w16du="http://schemas.microsoft.com/office/word/2023/wordml/word16du" xmlns:w16sdtdh="http://schemas.microsoft.com/office/word/2020/wordml/sdtdatahash" xmlns:w16se="http://schemas.microsoft.com/office/word/2015/wordml/symex" xmlns:wpg="http://schemas.microsoft.com/office/word/2010/wordprocessingGroup" xmlns:wpi="http://schemas.microsoft.com/office/word/2010/wordprocessingInk" xmlns:wps="http://schemas.microsoft.com/office/word/2010/wordprocessingShape" xmlns:a14="http://schemas.microsoft.com/office/drawing/2010/main"/>
                       </a:ext>
                     </a:extLst>
                   </pic:spPr>
@@ -18336,10 +18912,10 @@
                     </pic:cNvPicPr>
                   </pic:nvPicPr>
                   <pic:blipFill rotWithShape="1">
-                    <a:blip r:embed="rId14">
+                    <a:blip r:embed="rId24">
                       <a:extLst>
                         <a:ext uri="{28A0092B-C50C-407E-A947-70E740481C1C}">
-                          <a14:useLocalDpi xmlns:a14="http://schemas.microsoft.com/office/drawing/2010/main" xmlns:wps="http://schemas.microsoft.com/office/word/2010/wordprocessingShape" xmlns:wpi="http://schemas.microsoft.com/office/word/2010/wordprocessingInk" xmlns:wpg="http://schemas.microsoft.com/office/word/2010/wordprocessingGroup" xmlns:w16se="http://schemas.microsoft.com/office/word/2015/wordml/symex" xmlns:w16sdtdh="http://schemas.microsoft.com/office/word/2020/wordml/sdtdatahash" xmlns:w16du="http://schemas.microsoft.com/office/word/2023/wordml/word16du" xmlns:w16="http://schemas.microsoft.com/office/word/2018/wordml" xmlns:w16cid="http://schemas.microsoft.com/office/word/2016/wordml/cid" xmlns:w16cex="http://schemas.microsoft.com/office/word/2018/wordml/cex" xmlns:w15="http://schemas.microsoft.com/office/word/2012/wordml" xmlns:w14="http://schemas.microsoft.com/office/word/2010/wordml" xmlns:w="http://schemas.openxmlformats.org/wordprocessingml/2006/main" xmlns:w10="urn:schemas-microsoft-com:office:word" xmlns:wp14="http://schemas.microsoft.com/office/word/2010/wordprocessingDrawing" xmlns:v="urn:schemas-microsoft-com:vml" xmlns:oel="http://schemas.microsoft.com/office/2019/extlst" xmlns:o="urn:schemas-microsoft-com:office:office" xmlns:am3d="http://schemas.microsoft.com/office/drawing/2017/model3d" xmlns:aink="http://schemas.microsoft.com/office/drawing/2016/ink" xmlns:mc="http://schemas.openxmlformats.org/markup-compatibility/2006" xmlns:cx8="http://schemas.microsoft.com/office/drawing/2016/5/14/chartex" xmlns:cx7="http://schemas.microsoft.com/office/drawing/2016/5/13/chartex" xmlns:cx6="http://schemas.microsoft.com/office/drawing/2016/5/12/chartex" xmlns:cx5="http://schemas.microsoft.com/office/drawing/2016/5/11/chartex" xmlns:cx4="http://schemas.microsoft.com/office/drawing/2016/5/10/chartex" xmlns:cx3="http://schemas.microsoft.com/office/drawing/2016/5/9/chartex" xmlns:cx2="http://schemas.microsoft.com/office/drawing/2015/10/21/chartex" xmlns:cx1="http://schemas.microsoft.com/office/drawing/2015/9/8/chartex" xmlns:cx="http://schemas.microsoft.com/office/drawing/2014/chartex" xmlns:wpc="http://schemas.microsoft.com/office/word/2010/wordprocessingCanvas" xmlns="" val="0"/>
+                          <a14:useLocalDpi xmlns="" xmlns:wpc="http://schemas.microsoft.com/office/word/2010/wordprocessingCanvas" xmlns:cx="http://schemas.microsoft.com/office/drawing/2014/chartex" xmlns:cx1="http://schemas.microsoft.com/office/drawing/2015/9/8/chartex" xmlns:cx2="http://schemas.microsoft.com/office/drawing/2015/10/21/chartex" xmlns:cx3="http://schemas.microsoft.com/office/drawing/2016/5/9/chartex" xmlns:cx4="http://schemas.microsoft.com/office/drawing/2016/5/10/chartex" xmlns:cx5="http://schemas.microsoft.com/office/drawing/2016/5/11/chartex" xmlns:cx6="http://schemas.microsoft.com/office/drawing/2016/5/12/chartex" xmlns:cx7="http://schemas.microsoft.com/office/drawing/2016/5/13/chartex" xmlns:cx8="http://schemas.microsoft.com/office/drawing/2016/5/14/chartex" xmlns:mc="http://schemas.openxmlformats.org/markup-compatibility/2006" xmlns:aink="http://schemas.microsoft.com/office/drawing/2016/ink" xmlns:am3d="http://schemas.microsoft.com/office/drawing/2017/model3d" xmlns:o="urn:schemas-microsoft-com:office:office" xmlns:oel="http://schemas.microsoft.com/office/2019/extlst" xmlns:v="urn:schemas-microsoft-com:vml" xmlns:wp14="http://schemas.microsoft.com/office/word/2010/wordprocessingDrawing" xmlns:w10="urn:schemas-microsoft-com:office:word" xmlns:w="http://schemas.openxmlformats.org/wordprocessingml/2006/main" xmlns:w14="http://schemas.microsoft.com/office/word/2010/wordml" xmlns:w15="http://schemas.microsoft.com/office/word/2012/wordml" xmlns:w16cex="http://schemas.microsoft.com/office/word/2018/wordml/cex" xmlns:w16cid="http://schemas.microsoft.com/office/word/2016/wordml/cid" xmlns:w16="http://schemas.microsoft.com/office/word/2018/wordml" xmlns:w16du="http://schemas.microsoft.com/office/word/2023/wordml/word16du" xmlns:w16sdtdh="http://schemas.microsoft.com/office/word/2020/wordml/sdtdatahash" xmlns:w16se="http://schemas.microsoft.com/office/word/2015/wordml/symex" xmlns:wpg="http://schemas.microsoft.com/office/word/2010/wordprocessingGroup" xmlns:wpi="http://schemas.microsoft.com/office/word/2010/wordprocessingInk" xmlns:wps="http://schemas.microsoft.com/office/word/2010/wordprocessingShape" xmlns:a14="http://schemas.microsoft.com/office/drawing/2010/main" val="0"/>
                         </a:ext>
                       </a:extLst>
                     </a:blip>
@@ -18360,7 +18936,7 @@
                     </a:ln>
                     <a:extLst>
                       <a:ext uri="{53640926-AAD7-44D8-BBD7-CCE9431645EC}">
-                        <a14:shadowObscured xmlns:a14="http://schemas.microsoft.com/office/drawing/2010/main" xmlns:wps="http://schemas.microsoft.com/office/word/2010/wordprocessingShape" xmlns:wpi="http://schemas.microsoft.com/office/word/2010/wordprocessingInk" xmlns:wpg="http://schemas.microsoft.com/office/word/2010/wordprocessingGroup" xmlns:w16se="http://schemas.microsoft.com/office/word/2015/wordml/symex" xmlns:w16sdtdh="http://schemas.microsoft.com/office/word/2020/wordml/sdtdatahash" xmlns:w16du="http://schemas.microsoft.com/office/word/2023/wordml/word16du" xmlns:w16="http://schemas.microsoft.com/office/word/2018/wordml" xmlns:w16cid="http://schemas.microsoft.com/office/word/2016/wordml/cid" xmlns:w16cex="http://schemas.microsoft.com/office/word/2018/wordml/cex" xmlns:w15="http://schemas.microsoft.com/office/word/2012/wordml" xmlns:w14="http://schemas.microsoft.com/office/word/2010/wordml" xmlns:w="http://schemas.openxmlformats.org/wordprocessingml/2006/main" xmlns:w10="urn:schemas-microsoft-com:office:word" xmlns:wp14="http://schemas.microsoft.com/office/word/2010/wordprocessingDrawing" xmlns:v="urn:schemas-microsoft-com:vml" xmlns:oel="http://schemas.microsoft.com/office/2019/extlst" xmlns:o="urn:schemas-microsoft-com:office:office" xmlns:am3d="http://schemas.microsoft.com/office/drawing/2017/model3d" xmlns:aink="http://schemas.microsoft.com/office/drawing/2016/ink" xmlns:mc="http://schemas.openxmlformats.org/markup-compatibility/2006" xmlns:cx8="http://schemas.microsoft.com/office/drawing/2016/5/14/chartex" xmlns:cx7="http://schemas.microsoft.com/office/drawing/2016/5/13/chartex" xmlns:cx6="http://schemas.microsoft.com/office/drawing/2016/5/12/chartex" xmlns:cx5="http://schemas.microsoft.com/office/drawing/2016/5/11/chartex" xmlns:cx4="http://schemas.microsoft.com/office/drawing/2016/5/10/chartex" xmlns:cx3="http://schemas.microsoft.com/office/drawing/2016/5/9/chartex" xmlns:cx2="http://schemas.microsoft.com/office/drawing/2015/10/21/chartex" xmlns:cx1="http://schemas.microsoft.com/office/drawing/2015/9/8/chartex" xmlns:cx="http://schemas.microsoft.com/office/drawing/2014/chartex" xmlns:wpc="http://schemas.microsoft.com/office/word/2010/wordprocessingCanvas" xmlns=""/>
+                        <a14:shadowObscured xmlns="" xmlns:wpc="http://schemas.microsoft.com/office/word/2010/wordprocessingCanvas" xmlns:cx="http://schemas.microsoft.com/office/drawing/2014/chartex" xmlns:cx1="http://schemas.microsoft.com/office/drawing/2015/9/8/chartex" xmlns:cx2="http://schemas.microsoft.com/office/drawing/2015/10/21/chartex" xmlns:cx3="http://schemas.microsoft.com/office/drawing/2016/5/9/chartex" xmlns:cx4="http://schemas.microsoft.com/office/drawing/2016/5/10/chartex" xmlns:cx5="http://schemas.microsoft.com/office/drawing/2016/5/11/chartex" xmlns:cx6="http://schemas.microsoft.com/office/drawing/2016/5/12/chartex" xmlns:cx7="http://schemas.microsoft.com/office/drawing/2016/5/13/chartex" xmlns:cx8="http://schemas.microsoft.com/office/drawing/2016/5/14/chartex" xmlns:mc="http://schemas.openxmlformats.org/markup-compatibility/2006" xmlns:aink="http://schemas.microsoft.com/office/drawing/2016/ink" xmlns:am3d="http://schemas.microsoft.com/office/drawing/2017/model3d" xmlns:o="urn:schemas-microsoft-com:office:office" xmlns:oel="http://schemas.microsoft.com/office/2019/extlst" xmlns:v="urn:schemas-microsoft-com:vml" xmlns:wp14="http://schemas.microsoft.com/office/word/2010/wordprocessingDrawing" xmlns:w10="urn:schemas-microsoft-com:office:word" xmlns:w="http://schemas.openxmlformats.org/wordprocessingml/2006/main" xmlns:w14="http://schemas.microsoft.com/office/word/2010/wordml" xmlns:w15="http://schemas.microsoft.com/office/word/2012/wordml" xmlns:w16cex="http://schemas.microsoft.com/office/word/2018/wordml/cex" xmlns:w16cid="http://schemas.microsoft.com/office/word/2016/wordml/cid" xmlns:w16="http://schemas.microsoft.com/office/word/2018/wordml" xmlns:w16du="http://schemas.microsoft.com/office/word/2023/wordml/word16du" xmlns:w16sdtdh="http://schemas.microsoft.com/office/word/2020/wordml/sdtdatahash" xmlns:w16se="http://schemas.microsoft.com/office/word/2015/wordml/symex" xmlns:wpg="http://schemas.microsoft.com/office/word/2010/wordprocessingGroup" xmlns:wpi="http://schemas.microsoft.com/office/word/2010/wordprocessingInk" xmlns:wps="http://schemas.microsoft.com/office/word/2010/wordprocessingShape" xmlns:a14="http://schemas.microsoft.com/office/drawing/2010/main"/>
                       </a:ext>
                     </a:extLst>
                   </pic:spPr>
@@ -18780,10 +19356,10 @@
                     </pic:cNvPicPr>
                   </pic:nvPicPr>
                   <pic:blipFill rotWithShape="1">
-                    <a:blip r:embed="rId15">
+                    <a:blip r:embed="rId25">
                       <a:extLst>
                         <a:ext uri="{28A0092B-C50C-407E-A947-70E740481C1C}">
-                          <a14:useLocalDpi xmlns:a14="http://schemas.microsoft.com/office/drawing/2010/main" xmlns:wps="http://schemas.microsoft.com/office/word/2010/wordprocessingShape" xmlns:wpi="http://schemas.microsoft.com/office/word/2010/wordprocessingInk" xmlns:wpg="http://schemas.microsoft.com/office/word/2010/wordprocessingGroup" xmlns:w16se="http://schemas.microsoft.com/office/word/2015/wordml/symex" xmlns:w16sdtdh="http://schemas.microsoft.com/office/word/2020/wordml/sdtdatahash" xmlns:w16du="http://schemas.microsoft.com/office/word/2023/wordml/word16du" xmlns:w16="http://schemas.microsoft.com/office/word/2018/wordml" xmlns:w16cid="http://schemas.microsoft.com/office/word/2016/wordml/cid" xmlns:w16cex="http://schemas.microsoft.com/office/word/2018/wordml/cex" xmlns:w15="http://schemas.microsoft.com/office/word/2012/wordml" xmlns:w14="http://schemas.microsoft.com/office/word/2010/wordml" xmlns:w="http://schemas.openxmlformats.org/wordprocessingml/2006/main" xmlns:w10="urn:schemas-microsoft-com:office:word" xmlns:wp14="http://schemas.microsoft.com/office/word/2010/wordprocessingDrawing" xmlns:v="urn:schemas-microsoft-com:vml" xmlns:oel="http://schemas.microsoft.com/office/2019/extlst" xmlns:o="urn:schemas-microsoft-com:office:office" xmlns:am3d="http://schemas.microsoft.com/office/drawing/2017/model3d" xmlns:aink="http://schemas.microsoft.com/office/drawing/2016/ink" xmlns:mc="http://schemas.openxmlformats.org/markup-compatibility/2006" xmlns:cx8="http://schemas.microsoft.com/office/drawing/2016/5/14/chartex" xmlns:cx7="http://schemas.microsoft.com/office/drawing/2016/5/13/chartex" xmlns:cx6="http://schemas.microsoft.com/office/drawing/2016/5/12/chartex" xmlns:cx5="http://schemas.microsoft.com/office/drawing/2016/5/11/chartex" xmlns:cx4="http://schemas.microsoft.com/office/drawing/2016/5/10/chartex" xmlns:cx3="http://schemas.microsoft.com/office/drawing/2016/5/9/chartex" xmlns:cx2="http://schemas.microsoft.com/office/drawing/2015/10/21/chartex" xmlns:cx1="http://schemas.microsoft.com/office/drawing/2015/9/8/chartex" xmlns:cx="http://schemas.microsoft.com/office/drawing/2014/chartex" xmlns:wpc="http://schemas.microsoft.com/office/word/2010/wordprocessingCanvas" xmlns="" val="0"/>
+                          <a14:useLocalDpi xmlns="" xmlns:wpc="http://schemas.microsoft.com/office/word/2010/wordprocessingCanvas" xmlns:cx="http://schemas.microsoft.com/office/drawing/2014/chartex" xmlns:cx1="http://schemas.microsoft.com/office/drawing/2015/9/8/chartex" xmlns:cx2="http://schemas.microsoft.com/office/drawing/2015/10/21/chartex" xmlns:cx3="http://schemas.microsoft.com/office/drawing/2016/5/9/chartex" xmlns:cx4="http://schemas.microsoft.com/office/drawing/2016/5/10/chartex" xmlns:cx5="http://schemas.microsoft.com/office/drawing/2016/5/11/chartex" xmlns:cx6="http://schemas.microsoft.com/office/drawing/2016/5/12/chartex" xmlns:cx7="http://schemas.microsoft.com/office/drawing/2016/5/13/chartex" xmlns:cx8="http://schemas.microsoft.com/office/drawing/2016/5/14/chartex" xmlns:mc="http://schemas.openxmlformats.org/markup-compatibility/2006" xmlns:aink="http://schemas.microsoft.com/office/drawing/2016/ink" xmlns:am3d="http://schemas.microsoft.com/office/drawing/2017/model3d" xmlns:o="urn:schemas-microsoft-com:office:office" xmlns:oel="http://schemas.microsoft.com/office/2019/extlst" xmlns:v="urn:schemas-microsoft-com:vml" xmlns:wp14="http://schemas.microsoft.com/office/word/2010/wordprocessingDrawing" xmlns:w10="urn:schemas-microsoft-com:office:word" xmlns:w="http://schemas.openxmlformats.org/wordprocessingml/2006/main" xmlns:w14="http://schemas.microsoft.com/office/word/2010/wordml" xmlns:w15="http://schemas.microsoft.com/office/word/2012/wordml" xmlns:w16cex="http://schemas.microsoft.com/office/word/2018/wordml/cex" xmlns:w16cid="http://schemas.microsoft.com/office/word/2016/wordml/cid" xmlns:w16="http://schemas.microsoft.com/office/word/2018/wordml" xmlns:w16du="http://schemas.microsoft.com/office/word/2023/wordml/word16du" xmlns:w16sdtdh="http://schemas.microsoft.com/office/word/2020/wordml/sdtdatahash" xmlns:w16se="http://schemas.microsoft.com/office/word/2015/wordml/symex" xmlns:wpg="http://schemas.microsoft.com/office/word/2010/wordprocessingGroup" xmlns:wpi="http://schemas.microsoft.com/office/word/2010/wordprocessingInk" xmlns:wps="http://schemas.microsoft.com/office/word/2010/wordprocessingShape" xmlns:a14="http://schemas.microsoft.com/office/drawing/2010/main" val="0"/>
                         </a:ext>
                       </a:extLst>
                     </a:blip>
@@ -18804,7 +19380,7 @@
                     </a:ln>
                     <a:extLst>
                       <a:ext uri="{53640926-AAD7-44D8-BBD7-CCE9431645EC}">
-                        <a14:shadowObscured xmlns:a14="http://schemas.microsoft.com/office/drawing/2010/main" xmlns:wps="http://schemas.microsoft.com/office/word/2010/wordprocessingShape" xmlns:wpi="http://schemas.microsoft.com/office/word/2010/wordprocessingInk" xmlns:wpg="http://schemas.microsoft.com/office/word/2010/wordprocessingGroup" xmlns:w16se="http://schemas.microsoft.com/office/word/2015/wordml/symex" xmlns:w16sdtdh="http://schemas.microsoft.com/office/word/2020/wordml/sdtdatahash" xmlns:w16du="http://schemas.microsoft.com/office/word/2023/wordml/word16du" xmlns:w16="http://schemas.microsoft.com/office/word/2018/wordml" xmlns:w16cid="http://schemas.microsoft.com/office/word/2016/wordml/cid" xmlns:w16cex="http://schemas.microsoft.com/office/word/2018/wordml/cex" xmlns:w15="http://schemas.microsoft.com/office/word/2012/wordml" xmlns:w14="http://schemas.microsoft.com/office/word/2010/wordml" xmlns:w="http://schemas.openxmlformats.org/wordprocessingml/2006/main" xmlns:w10="urn:schemas-microsoft-com:office:word" xmlns:wp14="http://schemas.microsoft.com/office/word/2010/wordprocessingDrawing" xmlns:v="urn:schemas-microsoft-com:vml" xmlns:oel="http://schemas.microsoft.com/office/2019/extlst" xmlns:o="urn:schemas-microsoft-com:office:office" xmlns:am3d="http://schemas.microsoft.com/office/drawing/2017/model3d" xmlns:aink="http://schemas.microsoft.com/office/drawing/2016/ink" xmlns:mc="http://schemas.openxmlformats.org/markup-compatibility/2006" xmlns:cx8="http://schemas.microsoft.com/office/drawing/2016/5/14/chartex" xmlns:cx7="http://schemas.microsoft.com/office/drawing/2016/5/13/chartex" xmlns:cx6="http://schemas.microsoft.com/office/drawing/2016/5/12/chartex" xmlns:cx5="http://schemas.microsoft.com/office/drawing/2016/5/11/chartex" xmlns:cx4="http://schemas.microsoft.com/office/drawing/2016/5/10/chartex" xmlns:cx3="http://schemas.microsoft.com/office/drawing/2016/5/9/chartex" xmlns:cx2="http://schemas.microsoft.com/office/drawing/2015/10/21/chartex" xmlns:cx1="http://schemas.microsoft.com/office/drawing/2015/9/8/chartex" xmlns:cx="http://schemas.microsoft.com/office/drawing/2014/chartex" xmlns:wpc="http://schemas.microsoft.com/office/word/2010/wordprocessingCanvas" xmlns=""/>
+                        <a14:shadowObscured xmlns="" xmlns:wpc="http://schemas.microsoft.com/office/word/2010/wordprocessingCanvas" xmlns:cx="http://schemas.microsoft.com/office/drawing/2014/chartex" xmlns:cx1="http://schemas.microsoft.com/office/drawing/2015/9/8/chartex" xmlns:cx2="http://schemas.microsoft.com/office/drawing/2015/10/21/chartex" xmlns:cx3="http://schemas.microsoft.com/office/drawing/2016/5/9/chartex" xmlns:cx4="http://schemas.microsoft.com/office/drawing/2016/5/10/chartex" xmlns:cx5="http://schemas.microsoft.com/office/drawing/2016/5/11/chartex" xmlns:cx6="http://schemas.microsoft.com/office/drawing/2016/5/12/chartex" xmlns:cx7="http://schemas.microsoft.com/office/drawing/2016/5/13/chartex" xmlns:cx8="http://schemas.microsoft.com/office/drawing/2016/5/14/chartex" xmlns:mc="http://schemas.openxmlformats.org/markup-compatibility/2006" xmlns:aink="http://schemas.microsoft.com/office/drawing/2016/ink" xmlns:am3d="http://schemas.microsoft.com/office/drawing/2017/model3d" xmlns:o="urn:schemas-microsoft-com:office:office" xmlns:oel="http://schemas.microsoft.com/office/2019/extlst" xmlns:v="urn:schemas-microsoft-com:vml" xmlns:wp14="http://schemas.microsoft.com/office/word/2010/wordprocessingDrawing" xmlns:w10="urn:schemas-microsoft-com:office:word" xmlns:w="http://schemas.openxmlformats.org/wordprocessingml/2006/main" xmlns:w14="http://schemas.microsoft.com/office/word/2010/wordml" xmlns:w15="http://schemas.microsoft.com/office/word/2012/wordml" xmlns:w16cex="http://schemas.microsoft.com/office/word/2018/wordml/cex" xmlns:w16cid="http://schemas.microsoft.com/office/word/2016/wordml/cid" xmlns:w16="http://schemas.microsoft.com/office/word/2018/wordml" xmlns:w16du="http://schemas.microsoft.com/office/word/2023/wordml/word16du" xmlns:w16sdtdh="http://schemas.microsoft.com/office/word/2020/wordml/sdtdatahash" xmlns:w16se="http://schemas.microsoft.com/office/word/2015/wordml/symex" xmlns:wpg="http://schemas.microsoft.com/office/word/2010/wordprocessingGroup" xmlns:wpi="http://schemas.microsoft.com/office/word/2010/wordprocessingInk" xmlns:wps="http://schemas.microsoft.com/office/word/2010/wordprocessingShape" xmlns:a14="http://schemas.microsoft.com/office/drawing/2010/main"/>
                       </a:ext>
                     </a:extLst>
                   </pic:spPr>
@@ -18840,10 +19416,10 @@
                     </pic:cNvPicPr>
                   </pic:nvPicPr>
                   <pic:blipFill rotWithShape="1">
-                    <a:blip r:embed="rId15">
+                    <a:blip r:embed="rId25">
                       <a:extLst>
                         <a:ext uri="{28A0092B-C50C-407E-A947-70E740481C1C}">
-                          <a14:useLocalDpi xmlns:a14="http://schemas.microsoft.com/office/drawing/2010/main" xmlns:wps="http://schemas.microsoft.com/office/word/2010/wordprocessingShape" xmlns:wpi="http://schemas.microsoft.com/office/word/2010/wordprocessingInk" xmlns:wpg="http://schemas.microsoft.com/office/word/2010/wordprocessingGroup" xmlns:w16se="http://schemas.microsoft.com/office/word/2015/wordml/symex" xmlns:w16sdtdh="http://schemas.microsoft.com/office/word/2020/wordml/sdtdatahash" xmlns:w16du="http://schemas.microsoft.com/office/word/2023/wordml/word16du" xmlns:w16="http://schemas.microsoft.com/office/word/2018/wordml" xmlns:w16cid="http://schemas.microsoft.com/office/word/2016/wordml/cid" xmlns:w16cex="http://schemas.microsoft.com/office/word/2018/wordml/cex" xmlns:w15="http://schemas.microsoft.com/office/word/2012/wordml" xmlns:w14="http://schemas.microsoft.com/office/word/2010/wordml" xmlns:w="http://schemas.openxmlformats.org/wordprocessingml/2006/main" xmlns:w10="urn:schemas-microsoft-com:office:word" xmlns:wp14="http://schemas.microsoft.com/office/word/2010/wordprocessingDrawing" xmlns:v="urn:schemas-microsoft-com:vml" xmlns:oel="http://schemas.microsoft.com/office/2019/extlst" xmlns:o="urn:schemas-microsoft-com:office:office" xmlns:am3d="http://schemas.microsoft.com/office/drawing/2017/model3d" xmlns:aink="http://schemas.microsoft.com/office/drawing/2016/ink" xmlns:mc="http://schemas.openxmlformats.org/markup-compatibility/2006" xmlns:cx8="http://schemas.microsoft.com/office/drawing/2016/5/14/chartex" xmlns:cx7="http://schemas.microsoft.com/office/drawing/2016/5/13/chartex" xmlns:cx6="http://schemas.microsoft.com/office/drawing/2016/5/12/chartex" xmlns:cx5="http://schemas.microsoft.com/office/drawing/2016/5/11/chartex" xmlns:cx4="http://schemas.microsoft.com/office/drawing/2016/5/10/chartex" xmlns:cx3="http://schemas.microsoft.com/office/drawing/2016/5/9/chartex" xmlns:cx2="http://schemas.microsoft.com/office/drawing/2015/10/21/chartex" xmlns:cx1="http://schemas.microsoft.com/office/drawing/2015/9/8/chartex" xmlns:cx="http://schemas.microsoft.com/office/drawing/2014/chartex" xmlns:wpc="http://schemas.microsoft.com/office/word/2010/wordprocessingCanvas" xmlns="" val="0"/>
+                          <a14:useLocalDpi xmlns="" xmlns:wpc="http://schemas.microsoft.com/office/word/2010/wordprocessingCanvas" xmlns:cx="http://schemas.microsoft.com/office/drawing/2014/chartex" xmlns:cx1="http://schemas.microsoft.com/office/drawing/2015/9/8/chartex" xmlns:cx2="http://schemas.microsoft.com/office/drawing/2015/10/21/chartex" xmlns:cx3="http://schemas.microsoft.com/office/drawing/2016/5/9/chartex" xmlns:cx4="http://schemas.microsoft.com/office/drawing/2016/5/10/chartex" xmlns:cx5="http://schemas.microsoft.com/office/drawing/2016/5/11/chartex" xmlns:cx6="http://schemas.microsoft.com/office/drawing/2016/5/12/chartex" xmlns:cx7="http://schemas.microsoft.com/office/drawing/2016/5/13/chartex" xmlns:cx8="http://schemas.microsoft.com/office/drawing/2016/5/14/chartex" xmlns:mc="http://schemas.openxmlformats.org/markup-compatibility/2006" xmlns:aink="http://schemas.microsoft.com/office/drawing/2016/ink" xmlns:am3d="http://schemas.microsoft.com/office/drawing/2017/model3d" xmlns:o="urn:schemas-microsoft-com:office:office" xmlns:oel="http://schemas.microsoft.com/office/2019/extlst" xmlns:v="urn:schemas-microsoft-com:vml" xmlns:wp14="http://schemas.microsoft.com/office/word/2010/wordprocessingDrawing" xmlns:w10="urn:schemas-microsoft-com:office:word" xmlns:w="http://schemas.openxmlformats.org/wordprocessingml/2006/main" xmlns:w14="http://schemas.microsoft.com/office/word/2010/wordml" xmlns:w15="http://schemas.microsoft.com/office/word/2012/wordml" xmlns:w16cex="http://schemas.microsoft.com/office/word/2018/wordml/cex" xmlns:w16cid="http://schemas.microsoft.com/office/word/2016/wordml/cid" xmlns:w16="http://schemas.microsoft.com/office/word/2018/wordml" xmlns:w16du="http://schemas.microsoft.com/office/word/2023/wordml/word16du" xmlns:w16sdtdh="http://schemas.microsoft.com/office/word/2020/wordml/sdtdatahash" xmlns:w16se="http://schemas.microsoft.com/office/word/2015/wordml/symex" xmlns:wpg="http://schemas.microsoft.com/office/word/2010/wordprocessingGroup" xmlns:wpi="http://schemas.microsoft.com/office/word/2010/wordprocessingInk" xmlns:wps="http://schemas.microsoft.com/office/word/2010/wordprocessingShape" xmlns:a14="http://schemas.microsoft.com/office/drawing/2010/main" val="0"/>
                         </a:ext>
                       </a:extLst>
                     </a:blip>
@@ -18864,7 +19440,7 @@
                     </a:ln>
                     <a:extLst>
                       <a:ext uri="{53640926-AAD7-44D8-BBD7-CCE9431645EC}">
-                        <a14:shadowObscured xmlns:a14="http://schemas.microsoft.com/office/drawing/2010/main" xmlns:wps="http://schemas.microsoft.com/office/word/2010/wordprocessingShape" xmlns:wpi="http://schemas.microsoft.com/office/word/2010/wordprocessingInk" xmlns:wpg="http://schemas.microsoft.com/office/word/2010/wordprocessingGroup" xmlns:w16se="http://schemas.microsoft.com/office/word/2015/wordml/symex" xmlns:w16sdtdh="http://schemas.microsoft.com/office/word/2020/wordml/sdtdatahash" xmlns:w16du="http://schemas.microsoft.com/office/word/2023/wordml/word16du" xmlns:w16="http://schemas.microsoft.com/office/word/2018/wordml" xmlns:w16cid="http://schemas.microsoft.com/office/word/2016/wordml/cid" xmlns:w16cex="http://schemas.microsoft.com/office/word/2018/wordml/cex" xmlns:w15="http://schemas.microsoft.com/office/word/2012/wordml" xmlns:w14="http://schemas.microsoft.com/office/word/2010/wordml" xmlns:w="http://schemas.openxmlformats.org/wordprocessingml/2006/main" xmlns:w10="urn:schemas-microsoft-com:office:word" xmlns:wp14="http://schemas.microsoft.com/office/word/2010/wordprocessingDrawing" xmlns:v="urn:schemas-microsoft-com:vml" xmlns:oel="http://schemas.microsoft.com/office/2019/extlst" xmlns:o="urn:schemas-microsoft-com:office:office" xmlns:am3d="http://schemas.microsoft.com/office/drawing/2017/model3d" xmlns:aink="http://schemas.microsoft.com/office/drawing/2016/ink" xmlns:mc="http://schemas.openxmlformats.org/markup-compatibility/2006" xmlns:cx8="http://schemas.microsoft.com/office/drawing/2016/5/14/chartex" xmlns:cx7="http://schemas.microsoft.com/office/drawing/2016/5/13/chartex" xmlns:cx6="http://schemas.microsoft.com/office/drawing/2016/5/12/chartex" xmlns:cx5="http://schemas.microsoft.com/office/drawing/2016/5/11/chartex" xmlns:cx4="http://schemas.microsoft.com/office/drawing/2016/5/10/chartex" xmlns:cx3="http://schemas.microsoft.com/office/drawing/2016/5/9/chartex" xmlns:cx2="http://schemas.microsoft.com/office/drawing/2015/10/21/chartex" xmlns:cx1="http://schemas.microsoft.com/office/drawing/2015/9/8/chartex" xmlns:cx="http://schemas.microsoft.com/office/drawing/2014/chartex" xmlns:wpc="http://schemas.microsoft.com/office/word/2010/wordprocessingCanvas" xmlns=""/>
+                        <a14:shadowObscured xmlns="" xmlns:wpc="http://schemas.microsoft.com/office/word/2010/wordprocessingCanvas" xmlns:cx="http://schemas.microsoft.com/office/drawing/2014/chartex" xmlns:cx1="http://schemas.microsoft.com/office/drawing/2015/9/8/chartex" xmlns:cx2="http://schemas.microsoft.com/office/drawing/2015/10/21/chartex" xmlns:cx3="http://schemas.microsoft.com/office/drawing/2016/5/9/chartex" xmlns:cx4="http://schemas.microsoft.com/office/drawing/2016/5/10/chartex" xmlns:cx5="http://schemas.microsoft.com/office/drawing/2016/5/11/chartex" xmlns:cx6="http://schemas.microsoft.com/office/drawing/2016/5/12/chartex" xmlns:cx7="http://schemas.microsoft.com/office/drawing/2016/5/13/chartex" xmlns:cx8="http://schemas.microsoft.com/office/drawing/2016/5/14/chartex" xmlns:mc="http://schemas.openxmlformats.org/markup-compatibility/2006" xmlns:aink="http://schemas.microsoft.com/office/drawing/2016/ink" xmlns:am3d="http://schemas.microsoft.com/office/drawing/2017/model3d" xmlns:o="urn:schemas-microsoft-com:office:office" xmlns:oel="http://schemas.microsoft.com/office/2019/extlst" xmlns:v="urn:schemas-microsoft-com:vml" xmlns:wp14="http://schemas.microsoft.com/office/word/2010/wordprocessingDrawing" xmlns:w10="urn:schemas-microsoft-com:office:word" xmlns:w="http://schemas.openxmlformats.org/wordprocessingml/2006/main" xmlns:w14="http://schemas.microsoft.com/office/word/2010/wordml" xmlns:w15="http://schemas.microsoft.com/office/word/2012/wordml" xmlns:w16cex="http://schemas.microsoft.com/office/word/2018/wordml/cex" xmlns:w16cid="http://schemas.microsoft.com/office/word/2016/wordml/cid" xmlns:w16="http://schemas.microsoft.com/office/word/2018/wordml" xmlns:w16du="http://schemas.microsoft.com/office/word/2023/wordml/word16du" xmlns:w16sdtdh="http://schemas.microsoft.com/office/word/2020/wordml/sdtdatahash" xmlns:w16se="http://schemas.microsoft.com/office/word/2015/wordml/symex" xmlns:wpg="http://schemas.microsoft.com/office/word/2010/wordprocessingGroup" xmlns:wpi="http://schemas.microsoft.com/office/word/2010/wordprocessingInk" xmlns:wps="http://schemas.microsoft.com/office/word/2010/wordprocessingShape" xmlns:a14="http://schemas.microsoft.com/office/drawing/2010/main"/>
                       </a:ext>
                     </a:extLst>
                   </pic:spPr>
@@ -20429,10 +21005,10 @@
                     </pic:cNvPicPr>
                   </pic:nvPicPr>
                   <pic:blipFill rotWithShape="1">
-                    <a:blip r:embed="rId16">
+                    <a:blip r:embed="rId26">
                       <a:extLst>
                         <a:ext uri="{28A0092B-C50C-407E-A947-70E740481C1C}">
-                          <a14:useLocalDpi xmlns:a14="http://schemas.microsoft.com/office/drawing/2010/main" xmlns:wps="http://schemas.microsoft.com/office/word/2010/wordprocessingShape" xmlns:wpi="http://schemas.microsoft.com/office/word/2010/wordprocessingInk" xmlns:wpg="http://schemas.microsoft.com/office/word/2010/wordprocessingGroup" xmlns:w16se="http://schemas.microsoft.com/office/word/2015/wordml/symex" xmlns:w16sdtdh="http://schemas.microsoft.com/office/word/2020/wordml/sdtdatahash" xmlns:w16du="http://schemas.microsoft.com/office/word/2023/wordml/word16du" xmlns:w16="http://schemas.microsoft.com/office/word/2018/wordml" xmlns:w16cid="http://schemas.microsoft.com/office/word/2016/wordml/cid" xmlns:w16cex="http://schemas.microsoft.com/office/word/2018/wordml/cex" xmlns:w15="http://schemas.microsoft.com/office/word/2012/wordml" xmlns:w14="http://schemas.microsoft.com/office/word/2010/wordml" xmlns:w="http://schemas.openxmlformats.org/wordprocessingml/2006/main" xmlns:w10="urn:schemas-microsoft-com:office:word" xmlns:wp14="http://schemas.microsoft.com/office/word/2010/wordprocessingDrawing" xmlns:v="urn:schemas-microsoft-com:vml" xmlns:oel="http://schemas.microsoft.com/office/2019/extlst" xmlns:o="urn:schemas-microsoft-com:office:office" xmlns:am3d="http://schemas.microsoft.com/office/drawing/2017/model3d" xmlns:aink="http://schemas.microsoft.com/office/drawing/2016/ink" xmlns:mc="http://schemas.openxmlformats.org/markup-compatibility/2006" xmlns:cx8="http://schemas.microsoft.com/office/drawing/2016/5/14/chartex" xmlns:cx7="http://schemas.microsoft.com/office/drawing/2016/5/13/chartex" xmlns:cx6="http://schemas.microsoft.com/office/drawing/2016/5/12/chartex" xmlns:cx5="http://schemas.microsoft.com/office/drawing/2016/5/11/chartex" xmlns:cx4="http://schemas.microsoft.com/office/drawing/2016/5/10/chartex" xmlns:cx3="http://schemas.microsoft.com/office/drawing/2016/5/9/chartex" xmlns:cx2="http://schemas.microsoft.com/office/drawing/2015/10/21/chartex" xmlns:cx1="http://schemas.microsoft.com/office/drawing/2015/9/8/chartex" xmlns:cx="http://schemas.microsoft.com/office/drawing/2014/chartex" xmlns:wpc="http://schemas.microsoft.com/office/word/2010/wordprocessingCanvas" xmlns="" val="0"/>
+                          <a14:useLocalDpi xmlns="" xmlns:wpc="http://schemas.microsoft.com/office/word/2010/wordprocessingCanvas" xmlns:cx="http://schemas.microsoft.com/office/drawing/2014/chartex" xmlns:cx1="http://schemas.microsoft.com/office/drawing/2015/9/8/chartex" xmlns:cx2="http://schemas.microsoft.com/office/drawing/2015/10/21/chartex" xmlns:cx3="http://schemas.microsoft.com/office/drawing/2016/5/9/chartex" xmlns:cx4="http://schemas.microsoft.com/office/drawing/2016/5/10/chartex" xmlns:cx5="http://schemas.microsoft.com/office/drawing/2016/5/11/chartex" xmlns:cx6="http://schemas.microsoft.com/office/drawing/2016/5/12/chartex" xmlns:cx7="http://schemas.microsoft.com/office/drawing/2016/5/13/chartex" xmlns:cx8="http://schemas.microsoft.com/office/drawing/2016/5/14/chartex" xmlns:mc="http://schemas.openxmlformats.org/markup-compatibility/2006" xmlns:aink="http://schemas.microsoft.com/office/drawing/2016/ink" xmlns:am3d="http://schemas.microsoft.com/office/drawing/2017/model3d" xmlns:o="urn:schemas-microsoft-com:office:office" xmlns:oel="http://schemas.microsoft.com/office/2019/extlst" xmlns:v="urn:schemas-microsoft-com:vml" xmlns:wp14="http://schemas.microsoft.com/office/word/2010/wordprocessingDrawing" xmlns:w10="urn:schemas-microsoft-com:office:word" xmlns:w="http://schemas.openxmlformats.org/wordprocessingml/2006/main" xmlns:w14="http://schemas.microsoft.com/office/word/2010/wordml" xmlns:w15="http://schemas.microsoft.com/office/word/2012/wordml" xmlns:w16cex="http://schemas.microsoft.com/office/word/2018/wordml/cex" xmlns:w16cid="http://schemas.microsoft.com/office/word/2016/wordml/cid" xmlns:w16="http://schemas.microsoft.com/office/word/2018/wordml" xmlns:w16du="http://schemas.microsoft.com/office/word/2023/wordml/word16du" xmlns:w16sdtdh="http://schemas.microsoft.com/office/word/2020/wordml/sdtdatahash" xmlns:w16se="http://schemas.microsoft.com/office/word/2015/wordml/symex" xmlns:wpg="http://schemas.microsoft.com/office/word/2010/wordprocessingGroup" xmlns:wpi="http://schemas.microsoft.com/office/word/2010/wordprocessingInk" xmlns:wps="http://schemas.microsoft.com/office/word/2010/wordprocessingShape" xmlns:a14="http://schemas.microsoft.com/office/drawing/2010/main" val="0"/>
                         </a:ext>
                       </a:extLst>
                     </a:blip>
@@ -20453,7 +21029,7 @@
                     </a:ln>
                     <a:extLst>
                       <a:ext uri="{53640926-AAD7-44D8-BBD7-CCE9431645EC}">
-                        <a14:shadowObscured xmlns:a14="http://schemas.microsoft.com/office/drawing/2010/main" xmlns:wps="http://schemas.microsoft.com/office/word/2010/wordprocessingShape" xmlns:wpi="http://schemas.microsoft.com/office/word/2010/wordprocessingInk" xmlns:wpg="http://schemas.microsoft.com/office/word/2010/wordprocessingGroup" xmlns:w16se="http://schemas.microsoft.com/office/word/2015/wordml/symex" xmlns:w16sdtdh="http://schemas.microsoft.com/office/word/2020/wordml/sdtdatahash" xmlns:w16du="http://schemas.microsoft.com/office/word/2023/wordml/word16du" xmlns:w16="http://schemas.microsoft.com/office/word/2018/wordml" xmlns:w16cid="http://schemas.microsoft.com/office/word/2016/wordml/cid" xmlns:w16cex="http://schemas.microsoft.com/office/word/2018/wordml/cex" xmlns:w15="http://schemas.microsoft.com/office/word/2012/wordml" xmlns:w14="http://schemas.microsoft.com/office/word/2010/wordml" xmlns:w="http://schemas.openxmlformats.org/wordprocessingml/2006/main" xmlns:w10="urn:schemas-microsoft-com:office:word" xmlns:wp14="http://schemas.microsoft.com/office/word/2010/wordprocessingDrawing" xmlns:v="urn:schemas-microsoft-com:vml" xmlns:oel="http://schemas.microsoft.com/office/2019/extlst" xmlns:o="urn:schemas-microsoft-com:office:office" xmlns:am3d="http://schemas.microsoft.com/office/drawing/2017/model3d" xmlns:aink="http://schemas.microsoft.com/office/drawing/2016/ink" xmlns:mc="http://schemas.openxmlformats.org/markup-compatibility/2006" xmlns:cx8="http://schemas.microsoft.com/office/drawing/2016/5/14/chartex" xmlns:cx7="http://schemas.microsoft.com/office/drawing/2016/5/13/chartex" xmlns:cx6="http://schemas.microsoft.com/office/drawing/2016/5/12/chartex" xmlns:cx5="http://schemas.microsoft.com/office/drawing/2016/5/11/chartex" xmlns:cx4="http://schemas.microsoft.com/office/drawing/2016/5/10/chartex" xmlns:cx3="http://schemas.microsoft.com/office/drawing/2016/5/9/chartex" xmlns:cx2="http://schemas.microsoft.com/office/drawing/2015/10/21/chartex" xmlns:cx1="http://schemas.microsoft.com/office/drawing/2015/9/8/chartex" xmlns:cx="http://schemas.microsoft.com/office/drawing/2014/chartex" xmlns:wpc="http://schemas.microsoft.com/office/word/2010/wordprocessingCanvas" xmlns=""/>
+                        <a14:shadowObscured xmlns="" xmlns:wpc="http://schemas.microsoft.com/office/word/2010/wordprocessingCanvas" xmlns:cx="http://schemas.microsoft.com/office/drawing/2014/chartex" xmlns:cx1="http://schemas.microsoft.com/office/drawing/2015/9/8/chartex" xmlns:cx2="http://schemas.microsoft.com/office/drawing/2015/10/21/chartex" xmlns:cx3="http://schemas.microsoft.com/office/drawing/2016/5/9/chartex" xmlns:cx4="http://schemas.microsoft.com/office/drawing/2016/5/10/chartex" xmlns:cx5="http://schemas.microsoft.com/office/drawing/2016/5/11/chartex" xmlns:cx6="http://schemas.microsoft.com/office/drawing/2016/5/12/chartex" xmlns:cx7="http://schemas.microsoft.com/office/drawing/2016/5/13/chartex" xmlns:cx8="http://schemas.microsoft.com/office/drawing/2016/5/14/chartex" xmlns:mc="http://schemas.openxmlformats.org/markup-compatibility/2006" xmlns:aink="http://schemas.microsoft.com/office/drawing/2016/ink" xmlns:am3d="http://schemas.microsoft.com/office/drawing/2017/model3d" xmlns:o="urn:schemas-microsoft-com:office:office" xmlns:oel="http://schemas.microsoft.com/office/2019/extlst" xmlns:v="urn:schemas-microsoft-com:vml" xmlns:wp14="http://schemas.microsoft.com/office/word/2010/wordprocessingDrawing" xmlns:w10="urn:schemas-microsoft-com:office:word" xmlns:w="http://schemas.openxmlformats.org/wordprocessingml/2006/main" xmlns:w14="http://schemas.microsoft.com/office/word/2010/wordml" xmlns:w15="http://schemas.microsoft.com/office/word/2012/wordml" xmlns:w16cex="http://schemas.microsoft.com/office/word/2018/wordml/cex" xmlns:w16cid="http://schemas.microsoft.com/office/word/2016/wordml/cid" xmlns:w16="http://schemas.microsoft.com/office/word/2018/wordml" xmlns:w16du="http://schemas.microsoft.com/office/word/2023/wordml/word16du" xmlns:w16sdtdh="http://schemas.microsoft.com/office/word/2020/wordml/sdtdatahash" xmlns:w16se="http://schemas.microsoft.com/office/word/2015/wordml/symex" xmlns:wpg="http://schemas.microsoft.com/office/word/2010/wordprocessingGroup" xmlns:wpi="http://schemas.microsoft.com/office/word/2010/wordprocessingInk" xmlns:wps="http://schemas.microsoft.com/office/word/2010/wordprocessingShape" xmlns:a14="http://schemas.microsoft.com/office/drawing/2010/main"/>
                       </a:ext>
                     </a:extLst>
                   </pic:spPr>
@@ -20585,10 +21161,10 @@
                     </pic:cNvPicPr>
                   </pic:nvPicPr>
                   <pic:blipFill>
-                    <a:blip r:embed="rId17" cstate="print">
+                    <a:blip r:embed="rId27" cstate="print">
                       <a:extLst>
                         <a:ext uri="{28A0092B-C50C-407E-A947-70E740481C1C}">
-                          <a14:useLocalDpi xmlns:a14="http://schemas.microsoft.com/office/drawing/2010/main" xmlns:wps="http://schemas.microsoft.com/office/word/2010/wordprocessingShape" xmlns:wpi="http://schemas.microsoft.com/office/word/2010/wordprocessingInk" xmlns:wpg="http://schemas.microsoft.com/office/word/2010/wordprocessingGroup" xmlns:w16se="http://schemas.microsoft.com/office/word/2015/wordml/symex" xmlns:w16sdtdh="http://schemas.microsoft.com/office/word/2020/wordml/sdtdatahash" xmlns:w16du="http://schemas.microsoft.com/office/word/2023/wordml/word16du" xmlns:w16="http://schemas.microsoft.com/office/word/2018/wordml" xmlns:w16cid="http://schemas.microsoft.com/office/word/2016/wordml/cid" xmlns:w16cex="http://schemas.microsoft.com/office/word/2018/wordml/cex" xmlns:w15="http://schemas.microsoft.com/office/word/2012/wordml" xmlns:w14="http://schemas.microsoft.com/office/word/2010/wordml" xmlns:w="http://schemas.openxmlformats.org/wordprocessingml/2006/main" xmlns:w10="urn:schemas-microsoft-com:office:word" xmlns:wp14="http://schemas.microsoft.com/office/word/2010/wordprocessingDrawing" xmlns:v="urn:schemas-microsoft-com:vml" xmlns:oel="http://schemas.microsoft.com/office/2019/extlst" xmlns:o="urn:schemas-microsoft-com:office:office" xmlns:am3d="http://schemas.microsoft.com/office/drawing/2017/model3d" xmlns:aink="http://schemas.microsoft.com/office/drawing/2016/ink" xmlns:mc="http://schemas.openxmlformats.org/markup-compatibility/2006" xmlns:cx8="http://schemas.microsoft.com/office/drawing/2016/5/14/chartex" xmlns:cx7="http://schemas.microsoft.com/office/drawing/2016/5/13/chartex" xmlns:cx6="http://schemas.microsoft.com/office/drawing/2016/5/12/chartex" xmlns:cx5="http://schemas.microsoft.com/office/drawing/2016/5/11/chartex" xmlns:cx4="http://schemas.microsoft.com/office/drawing/2016/5/10/chartex" xmlns:cx3="http://schemas.microsoft.com/office/drawing/2016/5/9/chartex" xmlns:cx2="http://schemas.microsoft.com/office/drawing/2015/10/21/chartex" xmlns:cx1="http://schemas.microsoft.com/office/drawing/2015/9/8/chartex" xmlns:cx="http://schemas.microsoft.com/office/drawing/2014/chartex" xmlns:wpc="http://schemas.microsoft.com/office/word/2010/wordprocessingCanvas" xmlns="" val="0"/>
+                          <a14:useLocalDpi xmlns="" xmlns:wpc="http://schemas.microsoft.com/office/word/2010/wordprocessingCanvas" xmlns:cx="http://schemas.microsoft.com/office/drawing/2014/chartex" xmlns:cx1="http://schemas.microsoft.com/office/drawing/2015/9/8/chartex" xmlns:cx2="http://schemas.microsoft.com/office/drawing/2015/10/21/chartex" xmlns:cx3="http://schemas.microsoft.com/office/drawing/2016/5/9/chartex" xmlns:cx4="http://schemas.microsoft.com/office/drawing/2016/5/10/chartex" xmlns:cx5="http://schemas.microsoft.com/office/drawing/2016/5/11/chartex" xmlns:cx6="http://schemas.microsoft.com/office/drawing/2016/5/12/chartex" xmlns:cx7="http://schemas.microsoft.com/office/drawing/2016/5/13/chartex" xmlns:cx8="http://schemas.microsoft.com/office/drawing/2016/5/14/chartex" xmlns:mc="http://schemas.openxmlformats.org/markup-compatibility/2006" xmlns:aink="http://schemas.microsoft.com/office/drawing/2016/ink" xmlns:am3d="http://schemas.microsoft.com/office/drawing/2017/model3d" xmlns:o="urn:schemas-microsoft-com:office:office" xmlns:oel="http://schemas.microsoft.com/office/2019/extlst" xmlns:v="urn:schemas-microsoft-com:vml" xmlns:wp14="http://schemas.microsoft.com/office/word/2010/wordprocessingDrawing" xmlns:w10="urn:schemas-microsoft-com:office:word" xmlns:w="http://schemas.openxmlformats.org/wordprocessingml/2006/main" xmlns:w14="http://schemas.microsoft.com/office/word/2010/wordml" xmlns:w15="http://schemas.microsoft.com/office/word/2012/wordml" xmlns:w16cex="http://schemas.microsoft.com/office/word/2018/wordml/cex" xmlns:w16cid="http://schemas.microsoft.com/office/word/2016/wordml/cid" xmlns:w16="http://schemas.microsoft.com/office/word/2018/wordml" xmlns:w16du="http://schemas.microsoft.com/office/word/2023/wordml/word16du" xmlns:w16sdtdh="http://schemas.microsoft.com/office/word/2020/wordml/sdtdatahash" xmlns:w16se="http://schemas.microsoft.com/office/word/2015/wordml/symex" xmlns:wpg="http://schemas.microsoft.com/office/word/2010/wordprocessingGroup" xmlns:wpi="http://schemas.microsoft.com/office/word/2010/wordprocessingInk" xmlns:wps="http://schemas.microsoft.com/office/word/2010/wordprocessingShape" xmlns:a14="http://schemas.microsoft.com/office/drawing/2010/main" val="0"/>
                         </a:ext>
                       </a:extLst>
                     </a:blip>
@@ -20860,10 +21436,10 @@
                     </pic:cNvPicPr>
                   </pic:nvPicPr>
                   <pic:blipFill rotWithShape="1">
-                    <a:blip r:embed="rId18">
+                    <a:blip r:embed="rId28">
                       <a:extLst>
                         <a:ext uri="{28A0092B-C50C-407E-A947-70E740481C1C}">
-                          <a14:useLocalDpi xmlns:a14="http://schemas.microsoft.com/office/drawing/2010/main" xmlns:wps="http://schemas.microsoft.com/office/word/2010/wordprocessingShape" xmlns:wpi="http://schemas.microsoft.com/office/word/2010/wordprocessingInk" xmlns:wpg="http://schemas.microsoft.com/office/word/2010/wordprocessingGroup" xmlns:w16se="http://schemas.microsoft.com/office/word/2015/wordml/symex" xmlns:w16sdtdh="http://schemas.microsoft.com/office/word/2020/wordml/sdtdatahash" xmlns:w16du="http://schemas.microsoft.com/office/word/2023/wordml/word16du" xmlns:w16="http://schemas.microsoft.com/office/word/2018/wordml" xmlns:w16cid="http://schemas.microsoft.com/office/word/2016/wordml/cid" xmlns:w16cex="http://schemas.microsoft.com/office/word/2018/wordml/cex" xmlns:w15="http://schemas.microsoft.com/office/word/2012/wordml" xmlns:w14="http://schemas.microsoft.com/office/word/2010/wordml" xmlns:w="http://schemas.openxmlformats.org/wordprocessingml/2006/main" xmlns:w10="urn:schemas-microsoft-com:office:word" xmlns:wp14="http://schemas.microsoft.com/office/word/2010/wordprocessingDrawing" xmlns:v="urn:schemas-microsoft-com:vml" xmlns:oel="http://schemas.microsoft.com/office/2019/extlst" xmlns:o="urn:schemas-microsoft-com:office:office" xmlns:am3d="http://schemas.microsoft.com/office/drawing/2017/model3d" xmlns:aink="http://schemas.microsoft.com/office/drawing/2016/ink" xmlns:mc="http://schemas.openxmlformats.org/markup-compatibility/2006" xmlns:cx8="http://schemas.microsoft.com/office/drawing/2016/5/14/chartex" xmlns:cx7="http://schemas.microsoft.com/office/drawing/2016/5/13/chartex" xmlns:cx6="http://schemas.microsoft.com/office/drawing/2016/5/12/chartex" xmlns:cx5="http://schemas.microsoft.com/office/drawing/2016/5/11/chartex" xmlns:cx4="http://schemas.microsoft.com/office/drawing/2016/5/10/chartex" xmlns:cx3="http://schemas.microsoft.com/office/drawing/2016/5/9/chartex" xmlns:cx2="http://schemas.microsoft.com/office/drawing/2015/10/21/chartex" xmlns:cx1="http://schemas.microsoft.com/office/drawing/2015/9/8/chartex" xmlns:cx="http://schemas.microsoft.com/office/drawing/2014/chartex" xmlns:wpc="http://schemas.microsoft.com/office/word/2010/wordprocessingCanvas" xmlns="" val="0"/>
+                          <a14:useLocalDpi xmlns="" xmlns:wpc="http://schemas.microsoft.com/office/word/2010/wordprocessingCanvas" xmlns:cx="http://schemas.microsoft.com/office/drawing/2014/chartex" xmlns:cx1="http://schemas.microsoft.com/office/drawing/2015/9/8/chartex" xmlns:cx2="http://schemas.microsoft.com/office/drawing/2015/10/21/chartex" xmlns:cx3="http://schemas.microsoft.com/office/drawing/2016/5/9/chartex" xmlns:cx4="http://schemas.microsoft.com/office/drawing/2016/5/10/chartex" xmlns:cx5="http://schemas.microsoft.com/office/drawing/2016/5/11/chartex" xmlns:cx6="http://schemas.microsoft.com/office/drawing/2016/5/12/chartex" xmlns:cx7="http://schemas.microsoft.com/office/drawing/2016/5/13/chartex" xmlns:cx8="http://schemas.microsoft.com/office/drawing/2016/5/14/chartex" xmlns:mc="http://schemas.openxmlformats.org/markup-compatibility/2006" xmlns:aink="http://schemas.microsoft.com/office/drawing/2016/ink" xmlns:am3d="http://schemas.microsoft.com/office/drawing/2017/model3d" xmlns:o="urn:schemas-microsoft-com:office:office" xmlns:oel="http://schemas.microsoft.com/office/2019/extlst" xmlns:v="urn:schemas-microsoft-com:vml" xmlns:wp14="http://schemas.microsoft.com/office/word/2010/wordprocessingDrawing" xmlns:w10="urn:schemas-microsoft-com:office:word" xmlns:w="http://schemas.openxmlformats.org/wordprocessingml/2006/main" xmlns:w14="http://schemas.microsoft.com/office/word/2010/wordml" xmlns:w15="http://schemas.microsoft.com/office/word/2012/wordml" xmlns:w16cex="http://schemas.microsoft.com/office/word/2018/wordml/cex" xmlns:w16cid="http://schemas.microsoft.com/office/word/2016/wordml/cid" xmlns:w16="http://schemas.microsoft.com/office/word/2018/wordml" xmlns:w16du="http://schemas.microsoft.com/office/word/2023/wordml/word16du" xmlns:w16sdtdh="http://schemas.microsoft.com/office/word/2020/wordml/sdtdatahash" xmlns:w16se="http://schemas.microsoft.com/office/word/2015/wordml/symex" xmlns:wpg="http://schemas.microsoft.com/office/word/2010/wordprocessingGroup" xmlns:wpi="http://schemas.microsoft.com/office/word/2010/wordprocessingInk" xmlns:wps="http://schemas.microsoft.com/office/word/2010/wordprocessingShape" xmlns:a14="http://schemas.microsoft.com/office/drawing/2010/main" val="0"/>
                         </a:ext>
                       </a:extLst>
                     </a:blip>
@@ -20884,7 +21460,7 @@
                     </a:ln>
                     <a:extLst>
                       <a:ext uri="{53640926-AAD7-44D8-BBD7-CCE9431645EC}">
-                        <a14:shadowObscured xmlns:a14="http://schemas.microsoft.com/office/drawing/2010/main" xmlns:wps="http://schemas.microsoft.com/office/word/2010/wordprocessingShape" xmlns:wpi="http://schemas.microsoft.com/office/word/2010/wordprocessingInk" xmlns:wpg="http://schemas.microsoft.com/office/word/2010/wordprocessingGroup" xmlns:w16se="http://schemas.microsoft.com/office/word/2015/wordml/symex" xmlns:w16sdtdh="http://schemas.microsoft.com/office/word/2020/wordml/sdtdatahash" xmlns:w16du="http://schemas.microsoft.com/office/word/2023/wordml/word16du" xmlns:w16="http://schemas.microsoft.com/office/word/2018/wordml" xmlns:w16cid="http://schemas.microsoft.com/office/word/2016/wordml/cid" xmlns:w16cex="http://schemas.microsoft.com/office/word/2018/wordml/cex" xmlns:w15="http://schemas.microsoft.com/office/word/2012/wordml" xmlns:w14="http://schemas.microsoft.com/office/word/2010/wordml" xmlns:w="http://schemas.openxmlformats.org/wordprocessingml/2006/main" xmlns:w10="urn:schemas-microsoft-com:office:word" xmlns:wp14="http://schemas.microsoft.com/office/word/2010/wordprocessingDrawing" xmlns:v="urn:schemas-microsoft-com:vml" xmlns:oel="http://schemas.microsoft.com/office/2019/extlst" xmlns:o="urn:schemas-microsoft-com:office:office" xmlns:am3d="http://schemas.microsoft.com/office/drawing/2017/model3d" xmlns:aink="http://schemas.microsoft.com/office/drawing/2016/ink" xmlns:mc="http://schemas.openxmlformats.org/markup-compatibility/2006" xmlns:cx8="http://schemas.microsoft.com/office/drawing/2016/5/14/chartex" xmlns:cx7="http://schemas.microsoft.com/office/drawing/2016/5/13/chartex" xmlns:cx6="http://schemas.microsoft.com/office/drawing/2016/5/12/chartex" xmlns:cx5="http://schemas.microsoft.com/office/drawing/2016/5/11/chartex" xmlns:cx4="http://schemas.microsoft.com/office/drawing/2016/5/10/chartex" xmlns:cx3="http://schemas.microsoft.com/office/drawing/2016/5/9/chartex" xmlns:cx2="http://schemas.microsoft.com/office/drawing/2015/10/21/chartex" xmlns:cx1="http://schemas.microsoft.com/office/drawing/2015/9/8/chartex" xmlns:cx="http://schemas.microsoft.com/office/drawing/2014/chartex" xmlns:wpc="http://schemas.microsoft.com/office/word/2010/wordprocessingCanvas" xmlns=""/>
+                        <a14:shadowObscured xmlns="" xmlns:wpc="http://schemas.microsoft.com/office/word/2010/wordprocessingCanvas" xmlns:cx="http://schemas.microsoft.com/office/drawing/2014/chartex" xmlns:cx1="http://schemas.microsoft.com/office/drawing/2015/9/8/chartex" xmlns:cx2="http://schemas.microsoft.com/office/drawing/2015/10/21/chartex" xmlns:cx3="http://schemas.microsoft.com/office/drawing/2016/5/9/chartex" xmlns:cx4="http://schemas.microsoft.com/office/drawing/2016/5/10/chartex" xmlns:cx5="http://schemas.microsoft.com/office/drawing/2016/5/11/chartex" xmlns:cx6="http://schemas.microsoft.com/office/drawing/2016/5/12/chartex" xmlns:cx7="http://schemas.microsoft.com/office/drawing/2016/5/13/chartex" xmlns:cx8="http://schemas.microsoft.com/office/drawing/2016/5/14/chartex" xmlns:mc="http://schemas.openxmlformats.org/markup-compatibility/2006" xmlns:aink="http://schemas.microsoft.com/office/drawing/2016/ink" xmlns:am3d="http://schemas.microsoft.com/office/drawing/2017/model3d" xmlns:o="urn:schemas-microsoft-com:office:office" xmlns:oel="http://schemas.microsoft.com/office/2019/extlst" xmlns:v="urn:schemas-microsoft-com:vml" xmlns:wp14="http://schemas.microsoft.com/office/word/2010/wordprocessingDrawing" xmlns:w10="urn:schemas-microsoft-com:office:word" xmlns:w="http://schemas.openxmlformats.org/wordprocessingml/2006/main" xmlns:w14="http://schemas.microsoft.com/office/word/2010/wordml" xmlns:w15="http://schemas.microsoft.com/office/word/2012/wordml" xmlns:w16cex="http://schemas.microsoft.com/office/word/2018/wordml/cex" xmlns:w16cid="http://schemas.microsoft.com/office/word/2016/wordml/cid" xmlns:w16="http://schemas.microsoft.com/office/word/2018/wordml" xmlns:w16du="http://schemas.microsoft.com/office/word/2023/wordml/word16du" xmlns:w16sdtdh="http://schemas.microsoft.com/office/word/2020/wordml/sdtdatahash" xmlns:w16se="http://schemas.microsoft.com/office/word/2015/wordml/symex" xmlns:wpg="http://schemas.microsoft.com/office/word/2010/wordprocessingGroup" xmlns:wpi="http://schemas.microsoft.com/office/word/2010/wordprocessingInk" xmlns:wps="http://schemas.microsoft.com/office/word/2010/wordprocessingShape" xmlns:a14="http://schemas.microsoft.com/office/drawing/2010/main"/>
                       </a:ext>
                     </a:extLst>
                   </pic:spPr>
@@ -23896,7 +24472,7 @@
                     <a:blip r:embed="rId8" cstate="print">
                       <a:extLst>
                         <a:ext uri="{28A0092B-C50C-407E-A947-70E740481C1C}">
-                          <a14:useLocalDpi xmlns:a14="http://schemas.microsoft.com/office/drawing/2010/main" xmlns:wps="http://schemas.microsoft.com/office/word/2010/wordprocessingShape" xmlns:wpi="http://schemas.microsoft.com/office/word/2010/wordprocessingInk" xmlns:wpg="http://schemas.microsoft.com/office/word/2010/wordprocessingGroup" xmlns:w16se="http://schemas.microsoft.com/office/word/2015/wordml/symex" xmlns:w16sdtdh="http://schemas.microsoft.com/office/word/2020/wordml/sdtdatahash" xmlns:w16du="http://schemas.microsoft.com/office/word/2023/wordml/word16du" xmlns:w16="http://schemas.microsoft.com/office/word/2018/wordml" xmlns:w16cid="http://schemas.microsoft.com/office/word/2016/wordml/cid" xmlns:w16cex="http://schemas.microsoft.com/office/word/2018/wordml/cex" xmlns:w15="http://schemas.microsoft.com/office/word/2012/wordml" xmlns:w14="http://schemas.microsoft.com/office/word/2010/wordml" xmlns:w="http://schemas.openxmlformats.org/wordprocessingml/2006/main" xmlns:w10="urn:schemas-microsoft-com:office:word" xmlns:wp14="http://schemas.microsoft.com/office/word/2010/wordprocessingDrawing" xmlns:v="urn:schemas-microsoft-com:vml" xmlns:oel="http://schemas.microsoft.com/office/2019/extlst" xmlns:o="urn:schemas-microsoft-com:office:office" xmlns:am3d="http://schemas.microsoft.com/office/drawing/2017/model3d" xmlns:aink="http://schemas.microsoft.com/office/drawing/2016/ink" xmlns:mc="http://schemas.openxmlformats.org/markup-compatibility/2006" xmlns:cx8="http://schemas.microsoft.com/office/drawing/2016/5/14/chartex" xmlns:cx7="http://schemas.microsoft.com/office/drawing/2016/5/13/chartex" xmlns:cx6="http://schemas.microsoft.com/office/drawing/2016/5/12/chartex" xmlns:cx5="http://schemas.microsoft.com/office/drawing/2016/5/11/chartex" xmlns:cx4="http://schemas.microsoft.com/office/drawing/2016/5/10/chartex" xmlns:cx3="http://schemas.microsoft.com/office/drawing/2016/5/9/chartex" xmlns:cx2="http://schemas.microsoft.com/office/drawing/2015/10/21/chartex" xmlns:cx1="http://schemas.microsoft.com/office/drawing/2015/9/8/chartex" xmlns:cx="http://schemas.microsoft.com/office/drawing/2014/chartex" xmlns:wpc="http://schemas.microsoft.com/office/word/2010/wordprocessingCanvas" xmlns="" val="0"/>
+                          <a14:useLocalDpi xmlns="" xmlns:wpc="http://schemas.microsoft.com/office/word/2010/wordprocessingCanvas" xmlns:cx="http://schemas.microsoft.com/office/drawing/2014/chartex" xmlns:cx1="http://schemas.microsoft.com/office/drawing/2015/9/8/chartex" xmlns:cx2="http://schemas.microsoft.com/office/drawing/2015/10/21/chartex" xmlns:cx3="http://schemas.microsoft.com/office/drawing/2016/5/9/chartex" xmlns:cx4="http://schemas.microsoft.com/office/drawing/2016/5/10/chartex" xmlns:cx5="http://schemas.microsoft.com/office/drawing/2016/5/11/chartex" xmlns:cx6="http://schemas.microsoft.com/office/drawing/2016/5/12/chartex" xmlns:cx7="http://schemas.microsoft.com/office/drawing/2016/5/13/chartex" xmlns:cx8="http://schemas.microsoft.com/office/drawing/2016/5/14/chartex" xmlns:mc="http://schemas.openxmlformats.org/markup-compatibility/2006" xmlns:aink="http://schemas.microsoft.com/office/drawing/2016/ink" xmlns:am3d="http://schemas.microsoft.com/office/drawing/2017/model3d" xmlns:o="urn:schemas-microsoft-com:office:office" xmlns:oel="http://schemas.microsoft.com/office/2019/extlst" xmlns:v="urn:schemas-microsoft-com:vml" xmlns:wp14="http://schemas.microsoft.com/office/word/2010/wordprocessingDrawing" xmlns:w10="urn:schemas-microsoft-com:office:word" xmlns:w="http://schemas.openxmlformats.org/wordprocessingml/2006/main" xmlns:w14="http://schemas.microsoft.com/office/word/2010/wordml" xmlns:w15="http://schemas.microsoft.com/office/word/2012/wordml" xmlns:w16cex="http://schemas.microsoft.com/office/word/2018/wordml/cex" xmlns:w16cid="http://schemas.microsoft.com/office/word/2016/wordml/cid" xmlns:w16="http://schemas.microsoft.com/office/word/2018/wordml" xmlns:w16du="http://schemas.microsoft.com/office/word/2023/wordml/word16du" xmlns:w16sdtdh="http://schemas.microsoft.com/office/word/2020/wordml/sdtdatahash" xmlns:w16se="http://schemas.microsoft.com/office/word/2015/wordml/symex" xmlns:wpg="http://schemas.microsoft.com/office/word/2010/wordprocessingGroup" xmlns:wpi="http://schemas.microsoft.com/office/word/2010/wordprocessingInk" xmlns:wps="http://schemas.microsoft.com/office/word/2010/wordprocessingShape" xmlns:a14="http://schemas.microsoft.com/office/drawing/2010/main" val="0"/>
                         </a:ext>
                       </a:extLst>
                     </a:blip>
@@ -24298,10 +24874,10 @@
                     </pic:cNvPicPr>
                   </pic:nvPicPr>
                   <pic:blipFill>
-                    <a:blip r:embed="rId19" cstate="print">
+                    <a:blip r:embed="rId29" cstate="print">
                       <a:extLst>
                         <a:ext uri="{28A0092B-C50C-407E-A947-70E740481C1C}">
-                          <a14:useLocalDpi xmlns:a14="http://schemas.microsoft.com/office/drawing/2010/main" xmlns:wps="http://schemas.microsoft.com/office/word/2010/wordprocessingShape" xmlns:wpi="http://schemas.microsoft.com/office/word/2010/wordprocessingInk" xmlns:wpg="http://schemas.microsoft.com/office/word/2010/wordprocessingGroup" xmlns:w16se="http://schemas.microsoft.com/office/word/2015/wordml/symex" xmlns:w16sdtdh="http://schemas.microsoft.com/office/word/2020/wordml/sdtdatahash" xmlns:w16du="http://schemas.microsoft.com/office/word/2023/wordml/word16du" xmlns:w16="http://schemas.microsoft.com/office/word/2018/wordml" xmlns:w16cid="http://schemas.microsoft.com/office/word/2016/wordml/cid" xmlns:w16cex="http://schemas.microsoft.com/office/word/2018/wordml/cex" xmlns:w15="http://schemas.microsoft.com/office/word/2012/wordml" xmlns:w14="http://schemas.microsoft.com/office/word/2010/wordml" xmlns:w="http://schemas.openxmlformats.org/wordprocessingml/2006/main" xmlns:w10="urn:schemas-microsoft-com:office:word" xmlns:wp14="http://schemas.microsoft.com/office/word/2010/wordprocessingDrawing" xmlns:v="urn:schemas-microsoft-com:vml" xmlns:oel="http://schemas.microsoft.com/office/2019/extlst" xmlns:o="urn:schemas-microsoft-com:office:office" xmlns:am3d="http://schemas.microsoft.com/office/drawing/2017/model3d" xmlns:aink="http://schemas.microsoft.com/office/drawing/2016/ink" xmlns:mc="http://schemas.openxmlformats.org/markup-compatibility/2006" xmlns:cx8="http://schemas.microsoft.com/office/drawing/2016/5/14/chartex" xmlns:cx7="http://schemas.microsoft.com/office/drawing/2016/5/13/chartex" xmlns:cx6="http://schemas.microsoft.com/office/drawing/2016/5/12/chartex" xmlns:cx5="http://schemas.microsoft.com/office/drawing/2016/5/11/chartex" xmlns:cx4="http://schemas.microsoft.com/office/drawing/2016/5/10/chartex" xmlns:cx3="http://schemas.microsoft.com/office/drawing/2016/5/9/chartex" xmlns:cx2="http://schemas.microsoft.com/office/drawing/2015/10/21/chartex" xmlns:cx1="http://schemas.microsoft.com/office/drawing/2015/9/8/chartex" xmlns:cx="http://schemas.microsoft.com/office/drawing/2014/chartex" xmlns:wpc="http://schemas.microsoft.com/office/word/2010/wordprocessingCanvas" xmlns="" val="0"/>
+                          <a14:useLocalDpi xmlns="" xmlns:wpc="http://schemas.microsoft.com/office/word/2010/wordprocessingCanvas" xmlns:cx="http://schemas.microsoft.com/office/drawing/2014/chartex" xmlns:cx1="http://schemas.microsoft.com/office/drawing/2015/9/8/chartex" xmlns:cx2="http://schemas.microsoft.com/office/drawing/2015/10/21/chartex" xmlns:cx3="http://schemas.microsoft.com/office/drawing/2016/5/9/chartex" xmlns:cx4="http://schemas.microsoft.com/office/drawing/2016/5/10/chartex" xmlns:cx5="http://schemas.microsoft.com/office/drawing/2016/5/11/chartex" xmlns:cx6="http://schemas.microsoft.com/office/drawing/2016/5/12/chartex" xmlns:cx7="http://schemas.microsoft.com/office/drawing/2016/5/13/chartex" xmlns:cx8="http://schemas.microsoft.com/office/drawing/2016/5/14/chartex" xmlns:mc="http://schemas.openxmlformats.org/markup-compatibility/2006" xmlns:aink="http://schemas.microsoft.com/office/drawing/2016/ink" xmlns:am3d="http://schemas.microsoft.com/office/drawing/2017/model3d" xmlns:o="urn:schemas-microsoft-com:office:office" xmlns:oel="http://schemas.microsoft.com/office/2019/extlst" xmlns:v="urn:schemas-microsoft-com:vml" xmlns:wp14="http://schemas.microsoft.com/office/word/2010/wordprocessingDrawing" xmlns:w10="urn:schemas-microsoft-com:office:word" xmlns:w="http://schemas.openxmlformats.org/wordprocessingml/2006/main" xmlns:w14="http://schemas.microsoft.com/office/word/2010/wordml" xmlns:w15="http://schemas.microsoft.com/office/word/2012/wordml" xmlns:w16cex="http://schemas.microsoft.com/office/word/2018/wordml/cex" xmlns:w16cid="http://schemas.microsoft.com/office/word/2016/wordml/cid" xmlns:w16="http://schemas.microsoft.com/office/word/2018/wordml" xmlns:w16du="http://schemas.microsoft.com/office/word/2023/wordml/word16du" xmlns:w16sdtdh="http://schemas.microsoft.com/office/word/2020/wordml/sdtdatahash" xmlns:w16se="http://schemas.microsoft.com/office/word/2015/wordml/symex" xmlns:wpg="http://schemas.microsoft.com/office/word/2010/wordprocessingGroup" xmlns:wpi="http://schemas.microsoft.com/office/word/2010/wordprocessingInk" xmlns:wps="http://schemas.microsoft.com/office/word/2010/wordprocessingShape" xmlns:a14="http://schemas.microsoft.com/office/drawing/2010/main" val="0"/>
                         </a:ext>
                       </a:extLst>
                     </a:blip>
@@ -24535,11 +25111,11 @@
                     </pic:cNvPicPr>
                   </pic:nvPicPr>
                   <pic:blipFill rotWithShape="1">
-                    <a:blip r:embed="rId20">
+                    <a:blip r:embed="rId30">
                       <a:extLst>
                         <a:ext uri="{BEBA8EAE-BF5A-486C-A8C5-ECC9F3942E4B}">
-                          <a14:imgProps xmlns:a14="http://schemas.microsoft.com/office/drawing/2010/main" xmlns:wps="http://schemas.microsoft.com/office/word/2010/wordprocessingShape" xmlns:wpi="http://schemas.microsoft.com/office/word/2010/wordprocessingInk" xmlns:wpg="http://schemas.microsoft.com/office/word/2010/wordprocessingGroup" xmlns:w16se="http://schemas.microsoft.com/office/word/2015/wordml/symex" xmlns:w16sdtdh="http://schemas.microsoft.com/office/word/2020/wordml/sdtdatahash" xmlns:w16du="http://schemas.microsoft.com/office/word/2023/wordml/word16du" xmlns:w16="http://schemas.microsoft.com/office/word/2018/wordml" xmlns:w16cid="http://schemas.microsoft.com/office/word/2016/wordml/cid" xmlns:w16cex="http://schemas.microsoft.com/office/word/2018/wordml/cex" xmlns:w15="http://schemas.microsoft.com/office/word/2012/wordml" xmlns:w14="http://schemas.microsoft.com/office/word/2010/wordml" xmlns:w="http://schemas.openxmlformats.org/wordprocessingml/2006/main" xmlns:w10="urn:schemas-microsoft-com:office:word" xmlns:wp14="http://schemas.microsoft.com/office/word/2010/wordprocessingDrawing" xmlns:v="urn:schemas-microsoft-com:vml" xmlns:oel="http://schemas.microsoft.com/office/2019/extlst" xmlns:o="urn:schemas-microsoft-com:office:office" xmlns:am3d="http://schemas.microsoft.com/office/drawing/2017/model3d" xmlns:aink="http://schemas.microsoft.com/office/drawing/2016/ink" xmlns:mc="http://schemas.openxmlformats.org/markup-compatibility/2006" xmlns:cx8="http://schemas.microsoft.com/office/drawing/2016/5/14/chartex" xmlns:cx7="http://schemas.microsoft.com/office/drawing/2016/5/13/chartex" xmlns:cx6="http://schemas.microsoft.com/office/drawing/2016/5/12/chartex" xmlns:cx5="http://schemas.microsoft.com/office/drawing/2016/5/11/chartex" xmlns:cx4="http://schemas.microsoft.com/office/drawing/2016/5/10/chartex" xmlns:cx3="http://schemas.microsoft.com/office/drawing/2016/5/9/chartex" xmlns:cx2="http://schemas.microsoft.com/office/drawing/2015/10/21/chartex" xmlns:cx1="http://schemas.microsoft.com/office/drawing/2015/9/8/chartex" xmlns:cx="http://schemas.microsoft.com/office/drawing/2014/chartex" xmlns:wpc="http://schemas.microsoft.com/office/word/2010/wordprocessingCanvas" xmlns="">
-                            <a14:imgLayer r:embed="rId21">
+                          <a14:imgProps xmlns="" xmlns:wpc="http://schemas.microsoft.com/office/word/2010/wordprocessingCanvas" xmlns:cx="http://schemas.microsoft.com/office/drawing/2014/chartex" xmlns:cx1="http://schemas.microsoft.com/office/drawing/2015/9/8/chartex" xmlns:cx2="http://schemas.microsoft.com/office/drawing/2015/10/21/chartex" xmlns:cx3="http://schemas.microsoft.com/office/drawing/2016/5/9/chartex" xmlns:cx4="http://schemas.microsoft.com/office/drawing/2016/5/10/chartex" xmlns:cx5="http://schemas.microsoft.com/office/drawing/2016/5/11/chartex" xmlns:cx6="http://schemas.microsoft.com/office/drawing/2016/5/12/chartex" xmlns:cx7="http://schemas.microsoft.com/office/drawing/2016/5/13/chartex" xmlns:cx8="http://schemas.microsoft.com/office/drawing/2016/5/14/chartex" xmlns:mc="http://schemas.openxmlformats.org/markup-compatibility/2006" xmlns:aink="http://schemas.microsoft.com/office/drawing/2016/ink" xmlns:am3d="http://schemas.microsoft.com/office/drawing/2017/model3d" xmlns:o="urn:schemas-microsoft-com:office:office" xmlns:oel="http://schemas.microsoft.com/office/2019/extlst" xmlns:v="urn:schemas-microsoft-com:vml" xmlns:wp14="http://schemas.microsoft.com/office/word/2010/wordprocessingDrawing" xmlns:w10="urn:schemas-microsoft-com:office:word" xmlns:w="http://schemas.openxmlformats.org/wordprocessingml/2006/main" xmlns:w14="http://schemas.microsoft.com/office/word/2010/wordml" xmlns:w15="http://schemas.microsoft.com/office/word/2012/wordml" xmlns:w16cex="http://schemas.microsoft.com/office/word/2018/wordml/cex" xmlns:w16cid="http://schemas.microsoft.com/office/word/2016/wordml/cid" xmlns:w16="http://schemas.microsoft.com/office/word/2018/wordml" xmlns:w16du="http://schemas.microsoft.com/office/word/2023/wordml/word16du" xmlns:w16sdtdh="http://schemas.microsoft.com/office/word/2020/wordml/sdtdatahash" xmlns:w16se="http://schemas.microsoft.com/office/word/2015/wordml/symex" xmlns:wpg="http://schemas.microsoft.com/office/word/2010/wordprocessingGroup" xmlns:wpi="http://schemas.microsoft.com/office/word/2010/wordprocessingInk" xmlns:wps="http://schemas.microsoft.com/office/word/2010/wordprocessingShape" xmlns:a14="http://schemas.microsoft.com/office/drawing/2010/main">
+                            <a14:imgLayer r:embed="rId31">
                               <a14:imgEffect>
                                 <a14:brightnessContrast bright="20000" contrast="-40000"/>
                               </a14:imgEffect>
@@ -24547,7 +25123,7 @@
                           </a14:imgProps>
                         </a:ext>
                         <a:ext uri="{28A0092B-C50C-407E-A947-70E740481C1C}">
-                          <a14:useLocalDpi xmlns:a14="http://schemas.microsoft.com/office/drawing/2010/main" xmlns:wps="http://schemas.microsoft.com/office/word/2010/wordprocessingShape" xmlns:wpi="http://schemas.microsoft.com/office/word/2010/wordprocessingInk" xmlns:wpg="http://schemas.microsoft.com/office/word/2010/wordprocessingGroup" xmlns:w16se="http://schemas.microsoft.com/office/word/2015/wordml/symex" xmlns:w16sdtdh="http://schemas.microsoft.com/office/word/2020/wordml/sdtdatahash" xmlns:w16du="http://schemas.microsoft.com/office/word/2023/wordml/word16du" xmlns:w16="http://schemas.microsoft.com/office/word/2018/wordml" xmlns:w16cid="http://schemas.microsoft.com/office/word/2016/wordml/cid" xmlns:w16cex="http://schemas.microsoft.com/office/word/2018/wordml/cex" xmlns:w15="http://schemas.microsoft.com/office/word/2012/wordml" xmlns:w14="http://schemas.microsoft.com/office/word/2010/wordml" xmlns:w="http://schemas.openxmlformats.org/wordprocessingml/2006/main" xmlns:w10="urn:schemas-microsoft-com:office:word" xmlns:wp14="http://schemas.microsoft.com/office/word/2010/wordprocessingDrawing" xmlns:v="urn:schemas-microsoft-com:vml" xmlns:oel="http://schemas.microsoft.com/office/2019/extlst" xmlns:o="urn:schemas-microsoft-com:office:office" xmlns:am3d="http://schemas.microsoft.com/office/drawing/2017/model3d" xmlns:aink="http://schemas.microsoft.com/office/drawing/2016/ink" xmlns:mc="http://schemas.openxmlformats.org/markup-compatibility/2006" xmlns:cx8="http://schemas.microsoft.com/office/drawing/2016/5/14/chartex" xmlns:cx7="http://schemas.microsoft.com/office/drawing/2016/5/13/chartex" xmlns:cx6="http://schemas.microsoft.com/office/drawing/2016/5/12/chartex" xmlns:cx5="http://schemas.microsoft.com/office/drawing/2016/5/11/chartex" xmlns:cx4="http://schemas.microsoft.com/office/drawing/2016/5/10/chartex" xmlns:cx3="http://schemas.microsoft.com/office/drawing/2016/5/9/chartex" xmlns:cx2="http://schemas.microsoft.com/office/drawing/2015/10/21/chartex" xmlns:cx1="http://schemas.microsoft.com/office/drawing/2015/9/8/chartex" xmlns:cx="http://schemas.microsoft.com/office/drawing/2014/chartex" xmlns:wpc="http://schemas.microsoft.com/office/word/2010/wordprocessingCanvas" xmlns="" val="0"/>
+                          <a14:useLocalDpi xmlns="" xmlns:wpc="http://schemas.microsoft.com/office/word/2010/wordprocessingCanvas" xmlns:cx="http://schemas.microsoft.com/office/drawing/2014/chartex" xmlns:cx1="http://schemas.microsoft.com/office/drawing/2015/9/8/chartex" xmlns:cx2="http://schemas.microsoft.com/office/drawing/2015/10/21/chartex" xmlns:cx3="http://schemas.microsoft.com/office/drawing/2016/5/9/chartex" xmlns:cx4="http://schemas.microsoft.com/office/drawing/2016/5/10/chartex" xmlns:cx5="http://schemas.microsoft.com/office/drawing/2016/5/11/chartex" xmlns:cx6="http://schemas.microsoft.com/office/drawing/2016/5/12/chartex" xmlns:cx7="http://schemas.microsoft.com/office/drawing/2016/5/13/chartex" xmlns:cx8="http://schemas.microsoft.com/office/drawing/2016/5/14/chartex" xmlns:mc="http://schemas.openxmlformats.org/markup-compatibility/2006" xmlns:aink="http://schemas.microsoft.com/office/drawing/2016/ink" xmlns:am3d="http://schemas.microsoft.com/office/drawing/2017/model3d" xmlns:o="urn:schemas-microsoft-com:office:office" xmlns:oel="http://schemas.microsoft.com/office/2019/extlst" xmlns:v="urn:schemas-microsoft-com:vml" xmlns:wp14="http://schemas.microsoft.com/office/word/2010/wordprocessingDrawing" xmlns:w10="urn:schemas-microsoft-com:office:word" xmlns:w="http://schemas.openxmlformats.org/wordprocessingml/2006/main" xmlns:w14="http://schemas.microsoft.com/office/word/2010/wordml" xmlns:w15="http://schemas.microsoft.com/office/word/2012/wordml" xmlns:w16cex="http://schemas.microsoft.com/office/word/2018/wordml/cex" xmlns:w16cid="http://schemas.microsoft.com/office/word/2016/wordml/cid" xmlns:w16="http://schemas.microsoft.com/office/word/2018/wordml" xmlns:w16du="http://schemas.microsoft.com/office/word/2023/wordml/word16du" xmlns:w16sdtdh="http://schemas.microsoft.com/office/word/2020/wordml/sdtdatahash" xmlns:w16se="http://schemas.microsoft.com/office/word/2015/wordml/symex" xmlns:wpg="http://schemas.microsoft.com/office/word/2010/wordprocessingGroup" xmlns:wpi="http://schemas.microsoft.com/office/word/2010/wordprocessingInk" xmlns:wps="http://schemas.microsoft.com/office/word/2010/wordprocessingShape" xmlns:a14="http://schemas.microsoft.com/office/drawing/2010/main" val="0"/>
                         </a:ext>
                       </a:extLst>
                     </a:blip>
@@ -24568,7 +25144,7 @@
                     </a:ln>
                     <a:extLst>
                       <a:ext uri="{53640926-AAD7-44D8-BBD7-CCE9431645EC}">
-                        <a14:shadowObscured xmlns:a14="http://schemas.microsoft.com/office/drawing/2010/main" xmlns:wps="http://schemas.microsoft.com/office/word/2010/wordprocessingShape" xmlns:wpi="http://schemas.microsoft.com/office/word/2010/wordprocessingInk" xmlns:wpg="http://schemas.microsoft.com/office/word/2010/wordprocessingGroup" xmlns:w16se="http://schemas.microsoft.com/office/word/2015/wordml/symex" xmlns:w16sdtdh="http://schemas.microsoft.com/office/word/2020/wordml/sdtdatahash" xmlns:w16du="http://schemas.microsoft.com/office/word/2023/wordml/word16du" xmlns:w16="http://schemas.microsoft.com/office/word/2018/wordml" xmlns:w16cid="http://schemas.microsoft.com/office/word/2016/wordml/cid" xmlns:w16cex="http://schemas.microsoft.com/office/word/2018/wordml/cex" xmlns:w15="http://schemas.microsoft.com/office/word/2012/wordml" xmlns:w14="http://schemas.microsoft.com/office/word/2010/wordml" xmlns:w="http://schemas.openxmlformats.org/wordprocessingml/2006/main" xmlns:w10="urn:schemas-microsoft-com:office:word" xmlns:wp14="http://schemas.microsoft.com/office/word/2010/wordprocessingDrawing" xmlns:v="urn:schemas-microsoft-com:vml" xmlns:oel="http://schemas.microsoft.com/office/2019/extlst" xmlns:o="urn:schemas-microsoft-com:office:office" xmlns:am3d="http://schemas.microsoft.com/office/drawing/2017/model3d" xmlns:aink="http://schemas.microsoft.com/office/drawing/2016/ink" xmlns:mc="http://schemas.openxmlformats.org/markup-compatibility/2006" xmlns:cx8="http://schemas.microsoft.com/office/drawing/2016/5/14/chartex" xmlns:cx7="http://schemas.microsoft.com/office/drawing/2016/5/13/chartex" xmlns:cx6="http://schemas.microsoft.com/office/drawing/2016/5/12/chartex" xmlns:cx5="http://schemas.microsoft.com/office/drawing/2016/5/11/chartex" xmlns:cx4="http://schemas.microsoft.com/office/drawing/2016/5/10/chartex" xmlns:cx3="http://schemas.microsoft.com/office/drawing/2016/5/9/chartex" xmlns:cx2="http://schemas.microsoft.com/office/drawing/2015/10/21/chartex" xmlns:cx1="http://schemas.microsoft.com/office/drawing/2015/9/8/chartex" xmlns:cx="http://schemas.microsoft.com/office/drawing/2014/chartex" xmlns:wpc="http://schemas.microsoft.com/office/word/2010/wordprocessingCanvas" xmlns=""/>
+                        <a14:shadowObscured xmlns="" xmlns:wpc="http://schemas.microsoft.com/office/word/2010/wordprocessingCanvas" xmlns:cx="http://schemas.microsoft.com/office/drawing/2014/chartex" xmlns:cx1="http://schemas.microsoft.com/office/drawing/2015/9/8/chartex" xmlns:cx2="http://schemas.microsoft.com/office/drawing/2015/10/21/chartex" xmlns:cx3="http://schemas.microsoft.com/office/drawing/2016/5/9/chartex" xmlns:cx4="http://schemas.microsoft.com/office/drawing/2016/5/10/chartex" xmlns:cx5="http://schemas.microsoft.com/office/drawing/2016/5/11/chartex" xmlns:cx6="http://schemas.microsoft.com/office/drawing/2016/5/12/chartex" xmlns:cx7="http://schemas.microsoft.com/office/drawing/2016/5/13/chartex" xmlns:cx8="http://schemas.microsoft.com/office/drawing/2016/5/14/chartex" xmlns:mc="http://schemas.openxmlformats.org/markup-compatibility/2006" xmlns:aink="http://schemas.microsoft.com/office/drawing/2016/ink" xmlns:am3d="http://schemas.microsoft.com/office/drawing/2017/model3d" xmlns:o="urn:schemas-microsoft-com:office:office" xmlns:oel="http://schemas.microsoft.com/office/2019/extlst" xmlns:v="urn:schemas-microsoft-com:vml" xmlns:wp14="http://schemas.microsoft.com/office/word/2010/wordprocessingDrawing" xmlns:w10="urn:schemas-microsoft-com:office:word" xmlns:w="http://schemas.openxmlformats.org/wordprocessingml/2006/main" xmlns:w14="http://schemas.microsoft.com/office/word/2010/wordml" xmlns:w15="http://schemas.microsoft.com/office/word/2012/wordml" xmlns:w16cex="http://schemas.microsoft.com/office/word/2018/wordml/cex" xmlns:w16cid="http://schemas.microsoft.com/office/word/2016/wordml/cid" xmlns:w16="http://schemas.microsoft.com/office/word/2018/wordml" xmlns:w16du="http://schemas.microsoft.com/office/word/2023/wordml/word16du" xmlns:w16sdtdh="http://schemas.microsoft.com/office/word/2020/wordml/sdtdatahash" xmlns:w16se="http://schemas.microsoft.com/office/word/2015/wordml/symex" xmlns:wpg="http://schemas.microsoft.com/office/word/2010/wordprocessingGroup" xmlns:wpi="http://schemas.microsoft.com/office/word/2010/wordprocessingInk" xmlns:wps="http://schemas.microsoft.com/office/word/2010/wordprocessingShape" xmlns:a14="http://schemas.microsoft.com/office/drawing/2010/main"/>
                       </a:ext>
                     </a:extLst>
                   </pic:spPr>
@@ -24635,11 +25211,11 @@
                     </pic:cNvPicPr>
                   </pic:nvPicPr>
                   <pic:blipFill rotWithShape="1">
-                    <a:blip r:embed="rId22">
+                    <a:blip r:embed="rId32">
                       <a:extLst>
                         <a:ext uri="{BEBA8EAE-BF5A-486C-A8C5-ECC9F3942E4B}">
-                          <a14:imgProps xmlns:a14="http://schemas.microsoft.com/office/drawing/2010/main" xmlns:wps="http://schemas.microsoft.com/office/word/2010/wordprocessingShape" xmlns:wpi="http://schemas.microsoft.com/office/word/2010/wordprocessingInk" xmlns:wpg="http://schemas.microsoft.com/office/word/2010/wordprocessingGroup" xmlns:w16se="http://schemas.microsoft.com/office/word/2015/wordml/symex" xmlns:w16sdtdh="http://schemas.microsoft.com/office/word/2020/wordml/sdtdatahash" xmlns:w16du="http://schemas.microsoft.com/office/word/2023/wordml/word16du" xmlns:w16="http://schemas.microsoft.com/office/word/2018/wordml" xmlns:w16cid="http://schemas.microsoft.com/office/word/2016/wordml/cid" xmlns:w16cex="http://schemas.microsoft.com/office/word/2018/wordml/cex" xmlns:w15="http://schemas.microsoft.com/office/word/2012/wordml" xmlns:w14="http://schemas.microsoft.com/office/word/2010/wordml" xmlns:w="http://schemas.openxmlformats.org/wordprocessingml/2006/main" xmlns:w10="urn:schemas-microsoft-com:office:word" xmlns:wp14="http://schemas.microsoft.com/office/word/2010/wordprocessingDrawing" xmlns:v="urn:schemas-microsoft-com:vml" xmlns:oel="http://schemas.microsoft.com/office/2019/extlst" xmlns:o="urn:schemas-microsoft-com:office:office" xmlns:am3d="http://schemas.microsoft.com/office/drawing/2017/model3d" xmlns:aink="http://schemas.microsoft.com/office/drawing/2016/ink" xmlns:mc="http://schemas.openxmlformats.org/markup-compatibility/2006" xmlns:cx8="http://schemas.microsoft.com/office/drawing/2016/5/14/chartex" xmlns:cx7="http://schemas.microsoft.com/office/drawing/2016/5/13/chartex" xmlns:cx6="http://schemas.microsoft.com/office/drawing/2016/5/12/chartex" xmlns:cx5="http://schemas.microsoft.com/office/drawing/2016/5/11/chartex" xmlns:cx4="http://schemas.microsoft.com/office/drawing/2016/5/10/chartex" xmlns:cx3="http://schemas.microsoft.com/office/drawing/2016/5/9/chartex" xmlns:cx2="http://schemas.microsoft.com/office/drawing/2015/10/21/chartex" xmlns:cx1="http://schemas.microsoft.com/office/drawing/2015/9/8/chartex" xmlns:cx="http://schemas.microsoft.com/office/drawing/2014/chartex" xmlns:wpc="http://schemas.microsoft.com/office/word/2010/wordprocessingCanvas" xmlns="">
-                            <a14:imgLayer r:embed="rId23">
+                          <a14:imgProps xmlns="" xmlns:wpc="http://schemas.microsoft.com/office/word/2010/wordprocessingCanvas" xmlns:cx="http://schemas.microsoft.com/office/drawing/2014/chartex" xmlns:cx1="http://schemas.microsoft.com/office/drawing/2015/9/8/chartex" xmlns:cx2="http://schemas.microsoft.com/office/drawing/2015/10/21/chartex" xmlns:cx3="http://schemas.microsoft.com/office/drawing/2016/5/9/chartex" xmlns:cx4="http://schemas.microsoft.com/office/drawing/2016/5/10/chartex" xmlns:cx5="http://schemas.microsoft.com/office/drawing/2016/5/11/chartex" xmlns:cx6="http://schemas.microsoft.com/office/drawing/2016/5/12/chartex" xmlns:cx7="http://schemas.microsoft.com/office/drawing/2016/5/13/chartex" xmlns:cx8="http://schemas.microsoft.com/office/drawing/2016/5/14/chartex" xmlns:mc="http://schemas.openxmlformats.org/markup-compatibility/2006" xmlns:aink="http://schemas.microsoft.com/office/drawing/2016/ink" xmlns:am3d="http://schemas.microsoft.com/office/drawing/2017/model3d" xmlns:o="urn:schemas-microsoft-com:office:office" xmlns:oel="http://schemas.microsoft.com/office/2019/extlst" xmlns:v="urn:schemas-microsoft-com:vml" xmlns:wp14="http://schemas.microsoft.com/office/word/2010/wordprocessingDrawing" xmlns:w10="urn:schemas-microsoft-com:office:word" xmlns:w="http://schemas.openxmlformats.org/wordprocessingml/2006/main" xmlns:w14="http://schemas.microsoft.com/office/word/2010/wordml" xmlns:w15="http://schemas.microsoft.com/office/word/2012/wordml" xmlns:w16cex="http://schemas.microsoft.com/office/word/2018/wordml/cex" xmlns:w16cid="http://schemas.microsoft.com/office/word/2016/wordml/cid" xmlns:w16="http://schemas.microsoft.com/office/word/2018/wordml" xmlns:w16du="http://schemas.microsoft.com/office/word/2023/wordml/word16du" xmlns:w16sdtdh="http://schemas.microsoft.com/office/word/2020/wordml/sdtdatahash" xmlns:w16se="http://schemas.microsoft.com/office/word/2015/wordml/symex" xmlns:wpg="http://schemas.microsoft.com/office/word/2010/wordprocessingGroup" xmlns:wpi="http://schemas.microsoft.com/office/word/2010/wordprocessingInk" xmlns:wps="http://schemas.microsoft.com/office/word/2010/wordprocessingShape" xmlns:a14="http://schemas.microsoft.com/office/drawing/2010/main">
+                            <a14:imgLayer r:embed="rId33">
                               <a14:imgEffect>
                                 <a14:brightnessContrast bright="20000" contrast="-40000"/>
                               </a14:imgEffect>
@@ -24647,7 +25223,7 @@
                           </a14:imgProps>
                         </a:ext>
                         <a:ext uri="{28A0092B-C50C-407E-A947-70E740481C1C}">
-                          <a14:useLocalDpi xmlns:a14="http://schemas.microsoft.com/office/drawing/2010/main" xmlns:wps="http://schemas.microsoft.com/office/word/2010/wordprocessingShape" xmlns:wpi="http://schemas.microsoft.com/office/word/2010/wordprocessingInk" xmlns:wpg="http://schemas.microsoft.com/office/word/2010/wordprocessingGroup" xmlns:w16se="http://schemas.microsoft.com/office/word/2015/wordml/symex" xmlns:w16sdtdh="http://schemas.microsoft.com/office/word/2020/wordml/sdtdatahash" xmlns:w16du="http://schemas.microsoft.com/office/word/2023/wordml/word16du" xmlns:w16="http://schemas.microsoft.com/office/word/2018/wordml" xmlns:w16cid="http://schemas.microsoft.com/office/word/2016/wordml/cid" xmlns:w16cex="http://schemas.microsoft.com/office/word/2018/wordml/cex" xmlns:w15="http://schemas.microsoft.com/office/word/2012/wordml" xmlns:w14="http://schemas.microsoft.com/office/word/2010/wordml" xmlns:w="http://schemas.openxmlformats.org/wordprocessingml/2006/main" xmlns:w10="urn:schemas-microsoft-com:office:word" xmlns:wp14="http://schemas.microsoft.com/office/word/2010/wordprocessingDrawing" xmlns:v="urn:schemas-microsoft-com:vml" xmlns:oel="http://schemas.microsoft.com/office/2019/extlst" xmlns:o="urn:schemas-microsoft-com:office:office" xmlns:am3d="http://schemas.microsoft.com/office/drawing/2017/model3d" xmlns:aink="http://schemas.microsoft.com/office/drawing/2016/ink" xmlns:mc="http://schemas.openxmlformats.org/markup-compatibility/2006" xmlns:cx8="http://schemas.microsoft.com/office/drawing/2016/5/14/chartex" xmlns:cx7="http://schemas.microsoft.com/office/drawing/2016/5/13/chartex" xmlns:cx6="http://schemas.microsoft.com/office/drawing/2016/5/12/chartex" xmlns:cx5="http://schemas.microsoft.com/office/drawing/2016/5/11/chartex" xmlns:cx4="http://schemas.microsoft.com/office/drawing/2016/5/10/chartex" xmlns:cx3="http://schemas.microsoft.com/office/drawing/2016/5/9/chartex" xmlns:cx2="http://schemas.microsoft.com/office/drawing/2015/10/21/chartex" xmlns:cx1="http://schemas.microsoft.com/office/drawing/2015/9/8/chartex" xmlns:cx="http://schemas.microsoft.com/office/drawing/2014/chartex" xmlns:wpc="http://schemas.microsoft.com/office/word/2010/wordprocessingCanvas" xmlns="" val="0"/>
+                          <a14:useLocalDpi xmlns="" xmlns:wpc="http://schemas.microsoft.com/office/word/2010/wordprocessingCanvas" xmlns:cx="http://schemas.microsoft.com/office/drawing/2014/chartex" xmlns:cx1="http://schemas.microsoft.com/office/drawing/2015/9/8/chartex" xmlns:cx2="http://schemas.microsoft.com/office/drawing/2015/10/21/chartex" xmlns:cx3="http://schemas.microsoft.com/office/drawing/2016/5/9/chartex" xmlns:cx4="http://schemas.microsoft.com/office/drawing/2016/5/10/chartex" xmlns:cx5="http://schemas.microsoft.com/office/drawing/2016/5/11/chartex" xmlns:cx6="http://schemas.microsoft.com/office/drawing/2016/5/12/chartex" xmlns:cx7="http://schemas.microsoft.com/office/drawing/2016/5/13/chartex" xmlns:cx8="http://schemas.microsoft.com/office/drawing/2016/5/14/chartex" xmlns:mc="http://schemas.openxmlformats.org/markup-compatibility/2006" xmlns:aink="http://schemas.microsoft.com/office/drawing/2016/ink" xmlns:am3d="http://schemas.microsoft.com/office/drawing/2017/model3d" xmlns:o="urn:schemas-microsoft-com:office:office" xmlns:oel="http://schemas.microsoft.com/office/2019/extlst" xmlns:v="urn:schemas-microsoft-com:vml" xmlns:wp14="http://schemas.microsoft.com/office/word/2010/wordprocessingDrawing" xmlns:w10="urn:schemas-microsoft-com:office:word" xmlns:w="http://schemas.openxmlformats.org/wordprocessingml/2006/main" xmlns:w14="http://schemas.microsoft.com/office/word/2010/wordml" xmlns:w15="http://schemas.microsoft.com/office/word/2012/wordml" xmlns:w16cex="http://schemas.microsoft.com/office/word/2018/wordml/cex" xmlns:w16cid="http://schemas.microsoft.com/office/word/2016/wordml/cid" xmlns:w16="http://schemas.microsoft.com/office/word/2018/wordml" xmlns:w16du="http://schemas.microsoft.com/office/word/2023/wordml/word16du" xmlns:w16sdtdh="http://schemas.microsoft.com/office/word/2020/wordml/sdtdatahash" xmlns:w16se="http://schemas.microsoft.com/office/word/2015/wordml/symex" xmlns:wpg="http://schemas.microsoft.com/office/word/2010/wordprocessingGroup" xmlns:wpi="http://schemas.microsoft.com/office/word/2010/wordprocessingInk" xmlns:wps="http://schemas.microsoft.com/office/word/2010/wordprocessingShape" xmlns:a14="http://schemas.microsoft.com/office/drawing/2010/main" val="0"/>
                         </a:ext>
                       </a:extLst>
                     </a:blip>
@@ -24668,7 +25244,7 @@
                     </a:ln>
                     <a:extLst>
                       <a:ext uri="{53640926-AAD7-44D8-BBD7-CCE9431645EC}">
-                        <a14:shadowObscured xmlns:a14="http://schemas.microsoft.com/office/drawing/2010/main" xmlns:wps="http://schemas.microsoft.com/office/word/2010/wordprocessingShape" xmlns:wpi="http://schemas.microsoft.com/office/word/2010/wordprocessingInk" xmlns:wpg="http://schemas.microsoft.com/office/word/2010/wordprocessingGroup" xmlns:w16se="http://schemas.microsoft.com/office/word/2015/wordml/symex" xmlns:w16sdtdh="http://schemas.microsoft.com/office/word/2020/wordml/sdtdatahash" xmlns:w16du="http://schemas.microsoft.com/office/word/2023/wordml/word16du" xmlns:w16="http://schemas.microsoft.com/office/word/2018/wordml" xmlns:w16cid="http://schemas.microsoft.com/office/word/2016/wordml/cid" xmlns:w16cex="http://schemas.microsoft.com/office/word/2018/wordml/cex" xmlns:w15="http://schemas.microsoft.com/office/word/2012/wordml" xmlns:w14="http://schemas.microsoft.com/office/word/2010/wordml" xmlns:w="http://schemas.openxmlformats.org/wordprocessingml/2006/main" xmlns:w10="urn:schemas-microsoft-com:office:word" xmlns:wp14="http://schemas.microsoft.com/office/word/2010/wordprocessingDrawing" xmlns:v="urn:schemas-microsoft-com:vml" xmlns:oel="http://schemas.microsoft.com/office/2019/extlst" xmlns:o="urn:schemas-microsoft-com:office:office" xmlns:am3d="http://schemas.microsoft.com/office/drawing/2017/model3d" xmlns:aink="http://schemas.microsoft.com/office/drawing/2016/ink" xmlns:mc="http://schemas.openxmlformats.org/markup-compatibility/2006" xmlns:cx8="http://schemas.microsoft.com/office/drawing/2016/5/14/chartex" xmlns:cx7="http://schemas.microsoft.com/office/drawing/2016/5/13/chartex" xmlns:cx6="http://schemas.microsoft.com/office/drawing/2016/5/12/chartex" xmlns:cx5="http://schemas.microsoft.com/office/drawing/2016/5/11/chartex" xmlns:cx4="http://schemas.microsoft.com/office/drawing/2016/5/10/chartex" xmlns:cx3="http://schemas.microsoft.com/office/drawing/2016/5/9/chartex" xmlns:cx2="http://schemas.microsoft.com/office/drawing/2015/10/21/chartex" xmlns:cx1="http://schemas.microsoft.com/office/drawing/2015/9/8/chartex" xmlns:cx="http://schemas.microsoft.com/office/drawing/2014/chartex" xmlns:wpc="http://schemas.microsoft.com/office/word/2010/wordprocessingCanvas" xmlns=""/>
+                        <a14:shadowObscured xmlns="" xmlns:wpc="http://schemas.microsoft.com/office/word/2010/wordprocessingCanvas" xmlns:cx="http://schemas.microsoft.com/office/drawing/2014/chartex" xmlns:cx1="http://schemas.microsoft.com/office/drawing/2015/9/8/chartex" xmlns:cx2="http://schemas.microsoft.com/office/drawing/2015/10/21/chartex" xmlns:cx3="http://schemas.microsoft.com/office/drawing/2016/5/9/chartex" xmlns:cx4="http://schemas.microsoft.com/office/drawing/2016/5/10/chartex" xmlns:cx5="http://schemas.microsoft.com/office/drawing/2016/5/11/chartex" xmlns:cx6="http://schemas.microsoft.com/office/drawing/2016/5/12/chartex" xmlns:cx7="http://schemas.microsoft.com/office/drawing/2016/5/13/chartex" xmlns:cx8="http://schemas.microsoft.com/office/drawing/2016/5/14/chartex" xmlns:mc="http://schemas.openxmlformats.org/markup-compatibility/2006" xmlns:aink="http://schemas.microsoft.com/office/drawing/2016/ink" xmlns:am3d="http://schemas.microsoft.com/office/drawing/2017/model3d" xmlns:o="urn:schemas-microsoft-com:office:office" xmlns:oel="http://schemas.microsoft.com/office/2019/extlst" xmlns:v="urn:schemas-microsoft-com:vml" xmlns:wp14="http://schemas.microsoft.com/office/word/2010/wordprocessingDrawing" xmlns:w10="urn:schemas-microsoft-com:office:word" xmlns:w="http://schemas.openxmlformats.org/wordprocessingml/2006/main" xmlns:w14="http://schemas.microsoft.com/office/word/2010/wordml" xmlns:w15="http://schemas.microsoft.com/office/word/2012/wordml" xmlns:w16cex="http://schemas.microsoft.com/office/word/2018/wordml/cex" xmlns:w16cid="http://schemas.microsoft.com/office/word/2016/wordml/cid" xmlns:w16="http://schemas.microsoft.com/office/word/2018/wordml" xmlns:w16du="http://schemas.microsoft.com/office/word/2023/wordml/word16du" xmlns:w16sdtdh="http://schemas.microsoft.com/office/word/2020/wordml/sdtdatahash" xmlns:w16se="http://schemas.microsoft.com/office/word/2015/wordml/symex" xmlns:wpg="http://schemas.microsoft.com/office/word/2010/wordprocessingGroup" xmlns:wpi="http://schemas.microsoft.com/office/word/2010/wordprocessingInk" xmlns:wps="http://schemas.microsoft.com/office/word/2010/wordprocessingShape" xmlns:a14="http://schemas.microsoft.com/office/drawing/2010/main"/>
                       </a:ext>
                     </a:extLst>
                   </pic:spPr>
@@ -25214,10 +25790,10 @@
                     </pic:cNvPicPr>
                   </pic:nvPicPr>
                   <pic:blipFill rotWithShape="1">
-                    <a:blip r:embed="rId24">
+                    <a:blip r:embed="rId34">
                       <a:extLst>
                         <a:ext uri="{28A0092B-C50C-407E-A947-70E740481C1C}">
-                          <a14:useLocalDpi xmlns:a14="http://schemas.microsoft.com/office/drawing/2010/main" xmlns:wps="http://schemas.microsoft.com/office/word/2010/wordprocessingShape" xmlns:wpi="http://schemas.microsoft.com/office/word/2010/wordprocessingInk" xmlns:wpg="http://schemas.microsoft.com/office/word/2010/wordprocessingGroup" xmlns:w16se="http://schemas.microsoft.com/office/word/2015/wordml/symex" xmlns:w16sdtdh="http://schemas.microsoft.com/office/word/2020/wordml/sdtdatahash" xmlns:w16du="http://schemas.microsoft.com/office/word/2023/wordml/word16du" xmlns:w16="http://schemas.microsoft.com/office/word/2018/wordml" xmlns:w16cid="http://schemas.microsoft.com/office/word/2016/wordml/cid" xmlns:w16cex="http://schemas.microsoft.com/office/word/2018/wordml/cex" xmlns:w15="http://schemas.microsoft.com/office/word/2012/wordml" xmlns:w14="http://schemas.microsoft.com/office/word/2010/wordml" xmlns:w="http://schemas.openxmlformats.org/wordprocessingml/2006/main" xmlns:w10="urn:schemas-microsoft-com:office:word" xmlns:wp14="http://schemas.microsoft.com/office/word/2010/wordprocessingDrawing" xmlns:v="urn:schemas-microsoft-com:vml" xmlns:oel="http://schemas.microsoft.com/office/2019/extlst" xmlns:o="urn:schemas-microsoft-com:office:office" xmlns:am3d="http://schemas.microsoft.com/office/drawing/2017/model3d" xmlns:aink="http://schemas.microsoft.com/office/drawing/2016/ink" xmlns:mc="http://schemas.openxmlformats.org/markup-compatibility/2006" xmlns:cx8="http://schemas.microsoft.com/office/drawing/2016/5/14/chartex" xmlns:cx7="http://schemas.microsoft.com/office/drawing/2016/5/13/chartex" xmlns:cx6="http://schemas.microsoft.com/office/drawing/2016/5/12/chartex" xmlns:cx5="http://schemas.microsoft.com/office/drawing/2016/5/11/chartex" xmlns:cx4="http://schemas.microsoft.com/office/drawing/2016/5/10/chartex" xmlns:cx3="http://schemas.microsoft.com/office/drawing/2016/5/9/chartex" xmlns:cx2="http://schemas.microsoft.com/office/drawing/2015/10/21/chartex" xmlns:cx1="http://schemas.microsoft.com/office/drawing/2015/9/8/chartex" xmlns:cx="http://schemas.microsoft.com/office/drawing/2014/chartex" xmlns:wpc="http://schemas.microsoft.com/office/word/2010/wordprocessingCanvas" xmlns="" val="0"/>
+                          <a14:useLocalDpi xmlns="" xmlns:wpc="http://schemas.microsoft.com/office/word/2010/wordprocessingCanvas" xmlns:cx="http://schemas.microsoft.com/office/drawing/2014/chartex" xmlns:cx1="http://schemas.microsoft.com/office/drawing/2015/9/8/chartex" xmlns:cx2="http://schemas.microsoft.com/office/drawing/2015/10/21/chartex" xmlns:cx3="http://schemas.microsoft.com/office/drawing/2016/5/9/chartex" xmlns:cx4="http://schemas.microsoft.com/office/drawing/2016/5/10/chartex" xmlns:cx5="http://schemas.microsoft.com/office/drawing/2016/5/11/chartex" xmlns:cx6="http://schemas.microsoft.com/office/drawing/2016/5/12/chartex" xmlns:cx7="http://schemas.microsoft.com/office/drawing/2016/5/13/chartex" xmlns:cx8="http://schemas.microsoft.com/office/drawing/2016/5/14/chartex" xmlns:mc="http://schemas.openxmlformats.org/markup-compatibility/2006" xmlns:aink="http://schemas.microsoft.com/office/drawing/2016/ink" xmlns:am3d="http://schemas.microsoft.com/office/drawing/2017/model3d" xmlns:o="urn:schemas-microsoft-com:office:office" xmlns:oel="http://schemas.microsoft.com/office/2019/extlst" xmlns:v="urn:schemas-microsoft-com:vml" xmlns:wp14="http://schemas.microsoft.com/office/word/2010/wordprocessingDrawing" xmlns:w10="urn:schemas-microsoft-com:office:word" xmlns:w="http://schemas.openxmlformats.org/wordprocessingml/2006/main" xmlns:w14="http://schemas.microsoft.com/office/word/2010/wordml" xmlns:w15="http://schemas.microsoft.com/office/word/2012/wordml" xmlns:w16cex="http://schemas.microsoft.com/office/word/2018/wordml/cex" xmlns:w16cid="http://schemas.microsoft.com/office/word/2016/wordml/cid" xmlns:w16="http://schemas.microsoft.com/office/word/2018/wordml" xmlns:w16du="http://schemas.microsoft.com/office/word/2023/wordml/word16du" xmlns:w16sdtdh="http://schemas.microsoft.com/office/word/2020/wordml/sdtdatahash" xmlns:w16se="http://schemas.microsoft.com/office/word/2015/wordml/symex" xmlns:wpg="http://schemas.microsoft.com/office/word/2010/wordprocessingGroup" xmlns:wpi="http://schemas.microsoft.com/office/word/2010/wordprocessingInk" xmlns:wps="http://schemas.microsoft.com/office/word/2010/wordprocessingShape" xmlns:a14="http://schemas.microsoft.com/office/drawing/2010/main" val="0"/>
                         </a:ext>
                       </a:extLst>
                     </a:blip>
@@ -25238,7 +25814,7 @@
                     </a:ln>
                     <a:extLst>
                       <a:ext uri="{53640926-AAD7-44D8-BBD7-CCE9431645EC}">
-                        <a14:shadowObscured xmlns:a14="http://schemas.microsoft.com/office/drawing/2010/main" xmlns:wps="http://schemas.microsoft.com/office/word/2010/wordprocessingShape" xmlns:wpi="http://schemas.microsoft.com/office/word/2010/wordprocessingInk" xmlns:wpg="http://schemas.microsoft.com/office/word/2010/wordprocessingGroup" xmlns:w16se="http://schemas.microsoft.com/office/word/2015/wordml/symex" xmlns:w16sdtdh="http://schemas.microsoft.com/office/word/2020/wordml/sdtdatahash" xmlns:w16du="http://schemas.microsoft.com/office/word/2023/wordml/word16du" xmlns:w16="http://schemas.microsoft.com/office/word/2018/wordml" xmlns:w16cid="http://schemas.microsoft.com/office/word/2016/wordml/cid" xmlns:w16cex="http://schemas.microsoft.com/office/word/2018/wordml/cex" xmlns:w15="http://schemas.microsoft.com/office/word/2012/wordml" xmlns:w14="http://schemas.microsoft.com/office/word/2010/wordml" xmlns:w="http://schemas.openxmlformats.org/wordprocessingml/2006/main" xmlns:w10="urn:schemas-microsoft-com:office:word" xmlns:wp14="http://schemas.microsoft.com/office/word/2010/wordprocessingDrawing" xmlns:v="urn:schemas-microsoft-com:vml" xmlns:oel="http://schemas.microsoft.com/office/2019/extlst" xmlns:o="urn:schemas-microsoft-com:office:office" xmlns:am3d="http://schemas.microsoft.com/office/drawing/2017/model3d" xmlns:aink="http://schemas.microsoft.com/office/drawing/2016/ink" xmlns:mc="http://schemas.openxmlformats.org/markup-compatibility/2006" xmlns:cx8="http://schemas.microsoft.com/office/drawing/2016/5/14/chartex" xmlns:cx7="http://schemas.microsoft.com/office/drawing/2016/5/13/chartex" xmlns:cx6="http://schemas.microsoft.com/office/drawing/2016/5/12/chartex" xmlns:cx5="http://schemas.microsoft.com/office/drawing/2016/5/11/chartex" xmlns:cx4="http://schemas.microsoft.com/office/drawing/2016/5/10/chartex" xmlns:cx3="http://schemas.microsoft.com/office/drawing/2016/5/9/chartex" xmlns:cx2="http://schemas.microsoft.com/office/drawing/2015/10/21/chartex" xmlns:cx1="http://schemas.microsoft.com/office/drawing/2015/9/8/chartex" xmlns:cx="http://schemas.microsoft.com/office/drawing/2014/chartex" xmlns:wpc="http://schemas.microsoft.com/office/word/2010/wordprocessingCanvas" xmlns=""/>
+                        <a14:shadowObscured xmlns="" xmlns:wpc="http://schemas.microsoft.com/office/word/2010/wordprocessingCanvas" xmlns:cx="http://schemas.microsoft.com/office/drawing/2014/chartex" xmlns:cx1="http://schemas.microsoft.com/office/drawing/2015/9/8/chartex" xmlns:cx2="http://schemas.microsoft.com/office/drawing/2015/10/21/chartex" xmlns:cx3="http://schemas.microsoft.com/office/drawing/2016/5/9/chartex" xmlns:cx4="http://schemas.microsoft.com/office/drawing/2016/5/10/chartex" xmlns:cx5="http://schemas.microsoft.com/office/drawing/2016/5/11/chartex" xmlns:cx6="http://schemas.microsoft.com/office/drawing/2016/5/12/chartex" xmlns:cx7="http://schemas.microsoft.com/office/drawing/2016/5/13/chartex" xmlns:cx8="http://schemas.microsoft.com/office/drawing/2016/5/14/chartex" xmlns:mc="http://schemas.openxmlformats.org/markup-compatibility/2006" xmlns:aink="http://schemas.microsoft.com/office/drawing/2016/ink" xmlns:am3d="http://schemas.microsoft.com/office/drawing/2017/model3d" xmlns:o="urn:schemas-microsoft-com:office:office" xmlns:oel="http://schemas.microsoft.com/office/2019/extlst" xmlns:v="urn:schemas-microsoft-com:vml" xmlns:wp14="http://schemas.microsoft.com/office/word/2010/wordprocessingDrawing" xmlns:w10="urn:schemas-microsoft-com:office:word" xmlns:w="http://schemas.openxmlformats.org/wordprocessingml/2006/main" xmlns:w14="http://schemas.microsoft.com/office/word/2010/wordml" xmlns:w15="http://schemas.microsoft.com/office/word/2012/wordml" xmlns:w16cex="http://schemas.microsoft.com/office/word/2018/wordml/cex" xmlns:w16cid="http://schemas.microsoft.com/office/word/2016/wordml/cid" xmlns:w16="http://schemas.microsoft.com/office/word/2018/wordml" xmlns:w16du="http://schemas.microsoft.com/office/word/2023/wordml/word16du" xmlns:w16sdtdh="http://schemas.microsoft.com/office/word/2020/wordml/sdtdatahash" xmlns:w16se="http://schemas.microsoft.com/office/word/2015/wordml/symex" xmlns:wpg="http://schemas.microsoft.com/office/word/2010/wordprocessingGroup" xmlns:wpi="http://schemas.microsoft.com/office/word/2010/wordprocessingInk" xmlns:wps="http://schemas.microsoft.com/office/word/2010/wordprocessingShape" xmlns:a14="http://schemas.microsoft.com/office/drawing/2010/main"/>
                       </a:ext>
                     </a:extLst>
                   </pic:spPr>
@@ -25895,10 +26471,10 @@
                     </pic:cNvPicPr>
                   </pic:nvPicPr>
                   <pic:blipFill rotWithShape="1">
-                    <a:blip r:embed="rId25">
+                    <a:blip r:embed="rId35">
                       <a:extLst>
                         <a:ext uri="{28A0092B-C50C-407E-A947-70E740481C1C}">
-                          <a14:useLocalDpi xmlns:a14="http://schemas.microsoft.com/office/drawing/2010/main" xmlns:wps="http://schemas.microsoft.com/office/word/2010/wordprocessingShape" xmlns:wpi="http://schemas.microsoft.com/office/word/2010/wordprocessingInk" xmlns:wpg="http://schemas.microsoft.com/office/word/2010/wordprocessingGroup" xmlns:w16se="http://schemas.microsoft.com/office/word/2015/wordml/symex" xmlns:w16sdtdh="http://schemas.microsoft.com/office/word/2020/wordml/sdtdatahash" xmlns:w16du="http://schemas.microsoft.com/office/word/2023/wordml/word16du" xmlns:w16="http://schemas.microsoft.com/office/word/2018/wordml" xmlns:w16cid="http://schemas.microsoft.com/office/word/2016/wordml/cid" xmlns:w16cex="http://schemas.microsoft.com/office/word/2018/wordml/cex" xmlns:w15="http://schemas.microsoft.com/office/word/2012/wordml" xmlns:w14="http://schemas.microsoft.com/office/word/2010/wordml" xmlns:w="http://schemas.openxmlformats.org/wordprocessingml/2006/main" xmlns:w10="urn:schemas-microsoft-com:office:word" xmlns:wp14="http://schemas.microsoft.com/office/word/2010/wordprocessingDrawing" xmlns:v="urn:schemas-microsoft-com:vml" xmlns:oel="http://schemas.microsoft.com/office/2019/extlst" xmlns:o="urn:schemas-microsoft-com:office:office" xmlns:am3d="http://schemas.microsoft.com/office/drawing/2017/model3d" xmlns:aink="http://schemas.microsoft.com/office/drawing/2016/ink" xmlns:mc="http://schemas.openxmlformats.org/markup-compatibility/2006" xmlns:cx8="http://schemas.microsoft.com/office/drawing/2016/5/14/chartex" xmlns:cx7="http://schemas.microsoft.com/office/drawing/2016/5/13/chartex" xmlns:cx6="http://schemas.microsoft.com/office/drawing/2016/5/12/chartex" xmlns:cx5="http://schemas.microsoft.com/office/drawing/2016/5/11/chartex" xmlns:cx4="http://schemas.microsoft.com/office/drawing/2016/5/10/chartex" xmlns:cx3="http://schemas.microsoft.com/office/drawing/2016/5/9/chartex" xmlns:cx2="http://schemas.microsoft.com/office/drawing/2015/10/21/chartex" xmlns:cx1="http://schemas.microsoft.com/office/drawing/2015/9/8/chartex" xmlns:cx="http://schemas.microsoft.com/office/drawing/2014/chartex" xmlns:wpc="http://schemas.microsoft.com/office/word/2010/wordprocessingCanvas" xmlns="" val="0"/>
+                          <a14:useLocalDpi xmlns="" xmlns:wpc="http://schemas.microsoft.com/office/word/2010/wordprocessingCanvas" xmlns:cx="http://schemas.microsoft.com/office/drawing/2014/chartex" xmlns:cx1="http://schemas.microsoft.com/office/drawing/2015/9/8/chartex" xmlns:cx2="http://schemas.microsoft.com/office/drawing/2015/10/21/chartex" xmlns:cx3="http://schemas.microsoft.com/office/drawing/2016/5/9/chartex" xmlns:cx4="http://schemas.microsoft.com/office/drawing/2016/5/10/chartex" xmlns:cx5="http://schemas.microsoft.com/office/drawing/2016/5/11/chartex" xmlns:cx6="http://schemas.microsoft.com/office/drawing/2016/5/12/chartex" xmlns:cx7="http://schemas.microsoft.com/office/drawing/2016/5/13/chartex" xmlns:cx8="http://schemas.microsoft.com/office/drawing/2016/5/14/chartex" xmlns:mc="http://schemas.openxmlformats.org/markup-compatibility/2006" xmlns:aink="http://schemas.microsoft.com/office/drawing/2016/ink" xmlns:am3d="http://schemas.microsoft.com/office/drawing/2017/model3d" xmlns:o="urn:schemas-microsoft-com:office:office" xmlns:oel="http://schemas.microsoft.com/office/2019/extlst" xmlns:v="urn:schemas-microsoft-com:vml" xmlns:wp14="http://schemas.microsoft.com/office/word/2010/wordprocessingDrawing" xmlns:w10="urn:schemas-microsoft-com:office:word" xmlns:w="http://schemas.openxmlformats.org/wordprocessingml/2006/main" xmlns:w14="http://schemas.microsoft.com/office/word/2010/wordml" xmlns:w15="http://schemas.microsoft.com/office/word/2012/wordml" xmlns:w16cex="http://schemas.microsoft.com/office/word/2018/wordml/cex" xmlns:w16cid="http://schemas.microsoft.com/office/word/2016/wordml/cid" xmlns:w16="http://schemas.microsoft.com/office/word/2018/wordml" xmlns:w16du="http://schemas.microsoft.com/office/word/2023/wordml/word16du" xmlns:w16sdtdh="http://schemas.microsoft.com/office/word/2020/wordml/sdtdatahash" xmlns:w16se="http://schemas.microsoft.com/office/word/2015/wordml/symex" xmlns:wpg="http://schemas.microsoft.com/office/word/2010/wordprocessingGroup" xmlns:wpi="http://schemas.microsoft.com/office/word/2010/wordprocessingInk" xmlns:wps="http://schemas.microsoft.com/office/word/2010/wordprocessingShape" xmlns:a14="http://schemas.microsoft.com/office/drawing/2010/main" val="0"/>
                         </a:ext>
                       </a:extLst>
                     </a:blip>
@@ -25919,7 +26495,7 @@
                     </a:ln>
                     <a:extLst>
                       <a:ext uri="{53640926-AAD7-44D8-BBD7-CCE9431645EC}">
-                        <a14:shadowObscured xmlns:a14="http://schemas.microsoft.com/office/drawing/2010/main" xmlns:wps="http://schemas.microsoft.com/office/word/2010/wordprocessingShape" xmlns:wpi="http://schemas.microsoft.com/office/word/2010/wordprocessingInk" xmlns:wpg="http://schemas.microsoft.com/office/word/2010/wordprocessingGroup" xmlns:w16se="http://schemas.microsoft.com/office/word/2015/wordml/symex" xmlns:w16sdtdh="http://schemas.microsoft.com/office/word/2020/wordml/sdtdatahash" xmlns:w16du="http://schemas.microsoft.com/office/word/2023/wordml/word16du" xmlns:w16="http://schemas.microsoft.com/office/word/2018/wordml" xmlns:w16cid="http://schemas.microsoft.com/office/word/2016/wordml/cid" xmlns:w16cex="http://schemas.microsoft.com/office/word/2018/wordml/cex" xmlns:w15="http://schemas.microsoft.com/office/word/2012/wordml" xmlns:w14="http://schemas.microsoft.com/office/word/2010/wordml" xmlns:w="http://schemas.openxmlformats.org/wordprocessingml/2006/main" xmlns:w10="urn:schemas-microsoft-com:office:word" xmlns:wp14="http://schemas.microsoft.com/office/word/2010/wordprocessingDrawing" xmlns:v="urn:schemas-microsoft-com:vml" xmlns:oel="http://schemas.microsoft.com/office/2019/extlst" xmlns:o="urn:schemas-microsoft-com:office:office" xmlns:am3d="http://schemas.microsoft.com/office/drawing/2017/model3d" xmlns:aink="http://schemas.microsoft.com/office/drawing/2016/ink" xmlns:mc="http://schemas.openxmlformats.org/markup-compatibility/2006" xmlns:cx8="http://schemas.microsoft.com/office/drawing/2016/5/14/chartex" xmlns:cx7="http://schemas.microsoft.com/office/drawing/2016/5/13/chartex" xmlns:cx6="http://schemas.microsoft.com/office/drawing/2016/5/12/chartex" xmlns:cx5="http://schemas.microsoft.com/office/drawing/2016/5/11/chartex" xmlns:cx4="http://schemas.microsoft.com/office/drawing/2016/5/10/chartex" xmlns:cx3="http://schemas.microsoft.com/office/drawing/2016/5/9/chartex" xmlns:cx2="http://schemas.microsoft.com/office/drawing/2015/10/21/chartex" xmlns:cx1="http://schemas.microsoft.com/office/drawing/2015/9/8/chartex" xmlns:cx="http://schemas.microsoft.com/office/drawing/2014/chartex" xmlns:wpc="http://schemas.microsoft.com/office/word/2010/wordprocessingCanvas" xmlns=""/>
+                        <a14:shadowObscured xmlns="" xmlns:wpc="http://schemas.microsoft.com/office/word/2010/wordprocessingCanvas" xmlns:cx="http://schemas.microsoft.com/office/drawing/2014/chartex" xmlns:cx1="http://schemas.microsoft.com/office/drawing/2015/9/8/chartex" xmlns:cx2="http://schemas.microsoft.com/office/drawing/2015/10/21/chartex" xmlns:cx3="http://schemas.microsoft.com/office/drawing/2016/5/9/chartex" xmlns:cx4="http://schemas.microsoft.com/office/drawing/2016/5/10/chartex" xmlns:cx5="http://schemas.microsoft.com/office/drawing/2016/5/11/chartex" xmlns:cx6="http://schemas.microsoft.com/office/drawing/2016/5/12/chartex" xmlns:cx7="http://schemas.microsoft.com/office/drawing/2016/5/13/chartex" xmlns:cx8="http://schemas.microsoft.com/office/drawing/2016/5/14/chartex" xmlns:mc="http://schemas.openxmlformats.org/markup-compatibility/2006" xmlns:aink="http://schemas.microsoft.com/office/drawing/2016/ink" xmlns:am3d="http://schemas.microsoft.com/office/drawing/2017/model3d" xmlns:o="urn:schemas-microsoft-com:office:office" xmlns:oel="http://schemas.microsoft.com/office/2019/extlst" xmlns:v="urn:schemas-microsoft-com:vml" xmlns:wp14="http://schemas.microsoft.com/office/word/2010/wordprocessingDrawing" xmlns:w10="urn:schemas-microsoft-com:office:word" xmlns:w="http://schemas.openxmlformats.org/wordprocessingml/2006/main" xmlns:w14="http://schemas.microsoft.com/office/word/2010/wordml" xmlns:w15="http://schemas.microsoft.com/office/word/2012/wordml" xmlns:w16cex="http://schemas.microsoft.com/office/word/2018/wordml/cex" xmlns:w16cid="http://schemas.microsoft.com/office/word/2016/wordml/cid" xmlns:w16="http://schemas.microsoft.com/office/word/2018/wordml" xmlns:w16du="http://schemas.microsoft.com/office/word/2023/wordml/word16du" xmlns:w16sdtdh="http://schemas.microsoft.com/office/word/2020/wordml/sdtdatahash" xmlns:w16se="http://schemas.microsoft.com/office/word/2015/wordml/symex" xmlns:wpg="http://schemas.microsoft.com/office/word/2010/wordprocessingGroup" xmlns:wpi="http://schemas.microsoft.com/office/word/2010/wordprocessingInk" xmlns:wps="http://schemas.microsoft.com/office/word/2010/wordprocessingShape" xmlns:a14="http://schemas.microsoft.com/office/drawing/2010/main"/>
                       </a:ext>
                     </a:extLst>
                   </pic:spPr>
@@ -26241,10 +26817,10 @@
                     </pic:cNvPicPr>
                   </pic:nvPicPr>
                   <pic:blipFill rotWithShape="1">
-                    <a:blip r:embed="rId26">
+                    <a:blip r:embed="rId36">
                       <a:extLst>
                         <a:ext uri="{28A0092B-C50C-407E-A947-70E740481C1C}">
-                          <a14:useLocalDpi xmlns:a14="http://schemas.microsoft.com/office/drawing/2010/main" xmlns:wps="http://schemas.microsoft.com/office/word/2010/wordprocessingShape" xmlns:wpi="http://schemas.microsoft.com/office/word/2010/wordprocessingInk" xmlns:wpg="http://schemas.microsoft.com/office/word/2010/wordprocessingGroup" xmlns:w16se="http://schemas.microsoft.com/office/word/2015/wordml/symex" xmlns:w16sdtdh="http://schemas.microsoft.com/office/word/2020/wordml/sdtdatahash" xmlns:w16du="http://schemas.microsoft.com/office/word/2023/wordml/word16du" xmlns:w16="http://schemas.microsoft.com/office/word/2018/wordml" xmlns:w16cid="http://schemas.microsoft.com/office/word/2016/wordml/cid" xmlns:w16cex="http://schemas.microsoft.com/office/word/2018/wordml/cex" xmlns:w15="http://schemas.microsoft.com/office/word/2012/wordml" xmlns:w14="http://schemas.microsoft.com/office/word/2010/wordml" xmlns:w="http://schemas.openxmlformats.org/wordprocessingml/2006/main" xmlns:w10="urn:schemas-microsoft-com:office:word" xmlns:wp14="http://schemas.microsoft.com/office/word/2010/wordprocessingDrawing" xmlns:v="urn:schemas-microsoft-com:vml" xmlns:oel="http://schemas.microsoft.com/office/2019/extlst" xmlns:o="urn:schemas-microsoft-com:office:office" xmlns:am3d="http://schemas.microsoft.com/office/drawing/2017/model3d" xmlns:aink="http://schemas.microsoft.com/office/drawing/2016/ink" xmlns:mc="http://schemas.openxmlformats.org/markup-compatibility/2006" xmlns:cx8="http://schemas.microsoft.com/office/drawing/2016/5/14/chartex" xmlns:cx7="http://schemas.microsoft.com/office/drawing/2016/5/13/chartex" xmlns:cx6="http://schemas.microsoft.com/office/drawing/2016/5/12/chartex" xmlns:cx5="http://schemas.microsoft.com/office/drawing/2016/5/11/chartex" xmlns:cx4="http://schemas.microsoft.com/office/drawing/2016/5/10/chartex" xmlns:cx3="http://schemas.microsoft.com/office/drawing/2016/5/9/chartex" xmlns:cx2="http://schemas.microsoft.com/office/drawing/2015/10/21/chartex" xmlns:cx1="http://schemas.microsoft.com/office/drawing/2015/9/8/chartex" xmlns:cx="http://schemas.microsoft.com/office/drawing/2014/chartex" xmlns:wpc="http://schemas.microsoft.com/office/word/2010/wordprocessingCanvas" xmlns="" val="0"/>
+                          <a14:useLocalDpi xmlns="" xmlns:wpc="http://schemas.microsoft.com/office/word/2010/wordprocessingCanvas" xmlns:cx="http://schemas.microsoft.com/office/drawing/2014/chartex" xmlns:cx1="http://schemas.microsoft.com/office/drawing/2015/9/8/chartex" xmlns:cx2="http://schemas.microsoft.com/office/drawing/2015/10/21/chartex" xmlns:cx3="http://schemas.microsoft.com/office/drawing/2016/5/9/chartex" xmlns:cx4="http://schemas.microsoft.com/office/drawing/2016/5/10/chartex" xmlns:cx5="http://schemas.microsoft.com/office/drawing/2016/5/11/chartex" xmlns:cx6="http://schemas.microsoft.com/office/drawing/2016/5/12/chartex" xmlns:cx7="http://schemas.microsoft.com/office/drawing/2016/5/13/chartex" xmlns:cx8="http://schemas.microsoft.com/office/drawing/2016/5/14/chartex" xmlns:mc="http://schemas.openxmlformats.org/markup-compatibility/2006" xmlns:aink="http://schemas.microsoft.com/office/drawing/2016/ink" xmlns:am3d="http://schemas.microsoft.com/office/drawing/2017/model3d" xmlns:o="urn:schemas-microsoft-com:office:office" xmlns:oel="http://schemas.microsoft.com/office/2019/extlst" xmlns:v="urn:schemas-microsoft-com:vml" xmlns:wp14="http://schemas.microsoft.com/office/word/2010/wordprocessingDrawing" xmlns:w10="urn:schemas-microsoft-com:office:word" xmlns:w="http://schemas.openxmlformats.org/wordprocessingml/2006/main" xmlns:w14="http://schemas.microsoft.com/office/word/2010/wordml" xmlns:w15="http://schemas.microsoft.com/office/word/2012/wordml" xmlns:w16cex="http://schemas.microsoft.com/office/word/2018/wordml/cex" xmlns:w16cid="http://schemas.microsoft.com/office/word/2016/wordml/cid" xmlns:w16="http://schemas.microsoft.com/office/word/2018/wordml" xmlns:w16du="http://schemas.microsoft.com/office/word/2023/wordml/word16du" xmlns:w16sdtdh="http://schemas.microsoft.com/office/word/2020/wordml/sdtdatahash" xmlns:w16se="http://schemas.microsoft.com/office/word/2015/wordml/symex" xmlns:wpg="http://schemas.microsoft.com/office/word/2010/wordprocessingGroup" xmlns:wpi="http://schemas.microsoft.com/office/word/2010/wordprocessingInk" xmlns:wps="http://schemas.microsoft.com/office/word/2010/wordprocessingShape" xmlns:a14="http://schemas.microsoft.com/office/drawing/2010/main" val="0"/>
                         </a:ext>
                       </a:extLst>
                     </a:blip>
@@ -26265,7 +26841,7 @@
                     </a:ln>
                     <a:extLst>
                       <a:ext uri="{53640926-AAD7-44D8-BBD7-CCE9431645EC}">
-                        <a14:shadowObscured xmlns:a14="http://schemas.microsoft.com/office/drawing/2010/main" xmlns:wps="http://schemas.microsoft.com/office/word/2010/wordprocessingShape" xmlns:wpi="http://schemas.microsoft.com/office/word/2010/wordprocessingInk" xmlns:wpg="http://schemas.microsoft.com/office/word/2010/wordprocessingGroup" xmlns:w16se="http://schemas.microsoft.com/office/word/2015/wordml/symex" xmlns:w16sdtdh="http://schemas.microsoft.com/office/word/2020/wordml/sdtdatahash" xmlns:w16du="http://schemas.microsoft.com/office/word/2023/wordml/word16du" xmlns:w16="http://schemas.microsoft.com/office/word/2018/wordml" xmlns:w16cid="http://schemas.microsoft.com/office/word/2016/wordml/cid" xmlns:w16cex="http://schemas.microsoft.com/office/word/2018/wordml/cex" xmlns:w15="http://schemas.microsoft.com/office/word/2012/wordml" xmlns:w14="http://schemas.microsoft.com/office/word/2010/wordml" xmlns:w="http://schemas.openxmlformats.org/wordprocessingml/2006/main" xmlns:w10="urn:schemas-microsoft-com:office:word" xmlns:wp14="http://schemas.microsoft.com/office/word/2010/wordprocessingDrawing" xmlns:v="urn:schemas-microsoft-com:vml" xmlns:oel="http://schemas.microsoft.com/office/2019/extlst" xmlns:o="urn:schemas-microsoft-com:office:office" xmlns:am3d="http://schemas.microsoft.com/office/drawing/2017/model3d" xmlns:aink="http://schemas.microsoft.com/office/drawing/2016/ink" xmlns:mc="http://schemas.openxmlformats.org/markup-compatibility/2006" xmlns:cx8="http://schemas.microsoft.com/office/drawing/2016/5/14/chartex" xmlns:cx7="http://schemas.microsoft.com/office/drawing/2016/5/13/chartex" xmlns:cx6="http://schemas.microsoft.com/office/drawing/2016/5/12/chartex" xmlns:cx5="http://schemas.microsoft.com/office/drawing/2016/5/11/chartex" xmlns:cx4="http://schemas.microsoft.com/office/drawing/2016/5/10/chartex" xmlns:cx3="http://schemas.microsoft.com/office/drawing/2016/5/9/chartex" xmlns:cx2="http://schemas.microsoft.com/office/drawing/2015/10/21/chartex" xmlns:cx1="http://schemas.microsoft.com/office/drawing/2015/9/8/chartex" xmlns:cx="http://schemas.microsoft.com/office/drawing/2014/chartex" xmlns:wpc="http://schemas.microsoft.com/office/word/2010/wordprocessingCanvas" xmlns=""/>
+                        <a14:shadowObscured xmlns="" xmlns:wpc="http://schemas.microsoft.com/office/word/2010/wordprocessingCanvas" xmlns:cx="http://schemas.microsoft.com/office/drawing/2014/chartex" xmlns:cx1="http://schemas.microsoft.com/office/drawing/2015/9/8/chartex" xmlns:cx2="http://schemas.microsoft.com/office/drawing/2015/10/21/chartex" xmlns:cx3="http://schemas.microsoft.com/office/drawing/2016/5/9/chartex" xmlns:cx4="http://schemas.microsoft.com/office/drawing/2016/5/10/chartex" xmlns:cx5="http://schemas.microsoft.com/office/drawing/2016/5/11/chartex" xmlns:cx6="http://schemas.microsoft.com/office/drawing/2016/5/12/chartex" xmlns:cx7="http://schemas.microsoft.com/office/drawing/2016/5/13/chartex" xmlns:cx8="http://schemas.microsoft.com/office/drawing/2016/5/14/chartex" xmlns:mc="http://schemas.openxmlformats.org/markup-compatibility/2006" xmlns:aink="http://schemas.microsoft.com/office/drawing/2016/ink" xmlns:am3d="http://schemas.microsoft.com/office/drawing/2017/model3d" xmlns:o="urn:schemas-microsoft-com:office:office" xmlns:oel="http://schemas.microsoft.com/office/2019/extlst" xmlns:v="urn:schemas-microsoft-com:vml" xmlns:wp14="http://schemas.microsoft.com/office/word/2010/wordprocessingDrawing" xmlns:w10="urn:schemas-microsoft-com:office:word" xmlns:w="http://schemas.openxmlformats.org/wordprocessingml/2006/main" xmlns:w14="http://schemas.microsoft.com/office/word/2010/wordml" xmlns:w15="http://schemas.microsoft.com/office/word/2012/wordml" xmlns:w16cex="http://schemas.microsoft.com/office/word/2018/wordml/cex" xmlns:w16cid="http://schemas.microsoft.com/office/word/2016/wordml/cid" xmlns:w16="http://schemas.microsoft.com/office/word/2018/wordml" xmlns:w16du="http://schemas.microsoft.com/office/word/2023/wordml/word16du" xmlns:w16sdtdh="http://schemas.microsoft.com/office/word/2020/wordml/sdtdatahash" xmlns:w16se="http://schemas.microsoft.com/office/word/2015/wordml/symex" xmlns:wpg="http://schemas.microsoft.com/office/word/2010/wordprocessingGroup" xmlns:wpi="http://schemas.microsoft.com/office/word/2010/wordprocessingInk" xmlns:wps="http://schemas.microsoft.com/office/word/2010/wordprocessingShape" xmlns:a14="http://schemas.microsoft.com/office/drawing/2010/main"/>
                       </a:ext>
                     </a:extLst>
                   </pic:spPr>
@@ -26920,10 +27496,10 @@
                     </pic:cNvPicPr>
                   </pic:nvPicPr>
                   <pic:blipFill rotWithShape="1">
-                    <a:blip r:embed="rId27">
+                    <a:blip r:embed="rId37">
                       <a:extLst>
                         <a:ext uri="{28A0092B-C50C-407E-A947-70E740481C1C}">
-                          <a14:useLocalDpi xmlns:a14="http://schemas.microsoft.com/office/drawing/2010/main" xmlns:wps="http://schemas.microsoft.com/office/word/2010/wordprocessingShape" xmlns:wpi="http://schemas.microsoft.com/office/word/2010/wordprocessingInk" xmlns:wpg="http://schemas.microsoft.com/office/word/2010/wordprocessingGroup" xmlns:w16se="http://schemas.microsoft.com/office/word/2015/wordml/symex" xmlns:w16sdtdh="http://schemas.microsoft.com/office/word/2020/wordml/sdtdatahash" xmlns:w16du="http://schemas.microsoft.com/office/word/2023/wordml/word16du" xmlns:w16="http://schemas.microsoft.com/office/word/2018/wordml" xmlns:w16cid="http://schemas.microsoft.com/office/word/2016/wordml/cid" xmlns:w16cex="http://schemas.microsoft.com/office/word/2018/wordml/cex" xmlns:w15="http://schemas.microsoft.com/office/word/2012/wordml" xmlns:w14="http://schemas.microsoft.com/office/word/2010/wordml" xmlns:w="http://schemas.openxmlformats.org/wordprocessingml/2006/main" xmlns:w10="urn:schemas-microsoft-com:office:word" xmlns:wp14="http://schemas.microsoft.com/office/word/2010/wordprocessingDrawing" xmlns:v="urn:schemas-microsoft-com:vml" xmlns:oel="http://schemas.microsoft.com/office/2019/extlst" xmlns:o="urn:schemas-microsoft-com:office:office" xmlns:am3d="http://schemas.microsoft.com/office/drawing/2017/model3d" xmlns:aink="http://schemas.microsoft.com/office/drawing/2016/ink" xmlns:mc="http://schemas.openxmlformats.org/markup-compatibility/2006" xmlns:cx8="http://schemas.microsoft.com/office/drawing/2016/5/14/chartex" xmlns:cx7="http://schemas.microsoft.com/office/drawing/2016/5/13/chartex" xmlns:cx6="http://schemas.microsoft.com/office/drawing/2016/5/12/chartex" xmlns:cx5="http://schemas.microsoft.com/office/drawing/2016/5/11/chartex" xmlns:cx4="http://schemas.microsoft.com/office/drawing/2016/5/10/chartex" xmlns:cx3="http://schemas.microsoft.com/office/drawing/2016/5/9/chartex" xmlns:cx2="http://schemas.microsoft.com/office/drawing/2015/10/21/chartex" xmlns:cx1="http://schemas.microsoft.com/office/drawing/2015/9/8/chartex" xmlns:cx="http://schemas.microsoft.com/office/drawing/2014/chartex" xmlns:wpc="http://schemas.microsoft.com/office/word/2010/wordprocessingCanvas" xmlns="" val="0"/>
+                          <a14:useLocalDpi xmlns="" xmlns:wpc="http://schemas.microsoft.com/office/word/2010/wordprocessingCanvas" xmlns:cx="http://schemas.microsoft.com/office/drawing/2014/chartex" xmlns:cx1="http://schemas.microsoft.com/office/drawing/2015/9/8/chartex" xmlns:cx2="http://schemas.microsoft.com/office/drawing/2015/10/21/chartex" xmlns:cx3="http://schemas.microsoft.com/office/drawing/2016/5/9/chartex" xmlns:cx4="http://schemas.microsoft.com/office/drawing/2016/5/10/chartex" xmlns:cx5="http://schemas.microsoft.com/office/drawing/2016/5/11/chartex" xmlns:cx6="http://schemas.microsoft.com/office/drawing/2016/5/12/chartex" xmlns:cx7="http://schemas.microsoft.com/office/drawing/2016/5/13/chartex" xmlns:cx8="http://schemas.microsoft.com/office/drawing/2016/5/14/chartex" xmlns:mc="http://schemas.openxmlformats.org/markup-compatibility/2006" xmlns:aink="http://schemas.microsoft.com/office/drawing/2016/ink" xmlns:am3d="http://schemas.microsoft.com/office/drawing/2017/model3d" xmlns:o="urn:schemas-microsoft-com:office:office" xmlns:oel="http://schemas.microsoft.com/office/2019/extlst" xmlns:v="urn:schemas-microsoft-com:vml" xmlns:wp14="http://schemas.microsoft.com/office/word/2010/wordprocessingDrawing" xmlns:w10="urn:schemas-microsoft-com:office:word" xmlns:w="http://schemas.openxmlformats.org/wordprocessingml/2006/main" xmlns:w14="http://schemas.microsoft.com/office/word/2010/wordml" xmlns:w15="http://schemas.microsoft.com/office/word/2012/wordml" xmlns:w16cex="http://schemas.microsoft.com/office/word/2018/wordml/cex" xmlns:w16cid="http://schemas.microsoft.com/office/word/2016/wordml/cid" xmlns:w16="http://schemas.microsoft.com/office/word/2018/wordml" xmlns:w16du="http://schemas.microsoft.com/office/word/2023/wordml/word16du" xmlns:w16sdtdh="http://schemas.microsoft.com/office/word/2020/wordml/sdtdatahash" xmlns:w16se="http://schemas.microsoft.com/office/word/2015/wordml/symex" xmlns:wpg="http://schemas.microsoft.com/office/word/2010/wordprocessingGroup" xmlns:wpi="http://schemas.microsoft.com/office/word/2010/wordprocessingInk" xmlns:wps="http://schemas.microsoft.com/office/word/2010/wordprocessingShape" xmlns:a14="http://schemas.microsoft.com/office/drawing/2010/main" val="0"/>
                         </a:ext>
                       </a:extLst>
                     </a:blip>
@@ -26944,7 +27520,7 @@
                     </a:ln>
                     <a:extLst>
                       <a:ext uri="{53640926-AAD7-44D8-BBD7-CCE9431645EC}">
-                        <a14:shadowObscured xmlns:a14="http://schemas.microsoft.com/office/drawing/2010/main" xmlns:wps="http://schemas.microsoft.com/office/word/2010/wordprocessingShape" xmlns:wpi="http://schemas.microsoft.com/office/word/2010/wordprocessingInk" xmlns:wpg="http://schemas.microsoft.com/office/word/2010/wordprocessingGroup" xmlns:w16se="http://schemas.microsoft.com/office/word/2015/wordml/symex" xmlns:w16sdtdh="http://schemas.microsoft.com/office/word/2020/wordml/sdtdatahash" xmlns:w16du="http://schemas.microsoft.com/office/word/2023/wordml/word16du" xmlns:w16="http://schemas.microsoft.com/office/word/2018/wordml" xmlns:w16cid="http://schemas.microsoft.com/office/word/2016/wordml/cid" xmlns:w16cex="http://schemas.microsoft.com/office/word/2018/wordml/cex" xmlns:w15="http://schemas.microsoft.com/office/word/2012/wordml" xmlns:w14="http://schemas.microsoft.com/office/word/2010/wordml" xmlns:w="http://schemas.openxmlformats.org/wordprocessingml/2006/main" xmlns:w10="urn:schemas-microsoft-com:office:word" xmlns:wp14="http://schemas.microsoft.com/office/word/2010/wordprocessingDrawing" xmlns:v="urn:schemas-microsoft-com:vml" xmlns:oel="http://schemas.microsoft.com/office/2019/extlst" xmlns:o="urn:schemas-microsoft-com:office:office" xmlns:am3d="http://schemas.microsoft.com/office/drawing/2017/model3d" xmlns:aink="http://schemas.microsoft.com/office/drawing/2016/ink" xmlns:mc="http://schemas.openxmlformats.org/markup-compatibility/2006" xmlns:cx8="http://schemas.microsoft.com/office/drawing/2016/5/14/chartex" xmlns:cx7="http://schemas.microsoft.com/office/drawing/2016/5/13/chartex" xmlns:cx6="http://schemas.microsoft.com/office/drawing/2016/5/12/chartex" xmlns:cx5="http://schemas.microsoft.com/office/drawing/2016/5/11/chartex" xmlns:cx4="http://schemas.microsoft.com/office/drawing/2016/5/10/chartex" xmlns:cx3="http://schemas.microsoft.com/office/drawing/2016/5/9/chartex" xmlns:cx2="http://schemas.microsoft.com/office/drawing/2015/10/21/chartex" xmlns:cx1="http://schemas.microsoft.com/office/drawing/2015/9/8/chartex" xmlns:cx="http://schemas.microsoft.com/office/drawing/2014/chartex" xmlns:wpc="http://schemas.microsoft.com/office/word/2010/wordprocessingCanvas" xmlns=""/>
+                        <a14:shadowObscured xmlns="" xmlns:wpc="http://schemas.microsoft.com/office/word/2010/wordprocessingCanvas" xmlns:cx="http://schemas.microsoft.com/office/drawing/2014/chartex" xmlns:cx1="http://schemas.microsoft.com/office/drawing/2015/9/8/chartex" xmlns:cx2="http://schemas.microsoft.com/office/drawing/2015/10/21/chartex" xmlns:cx3="http://schemas.microsoft.com/office/drawing/2016/5/9/chartex" xmlns:cx4="http://schemas.microsoft.com/office/drawing/2016/5/10/chartex" xmlns:cx5="http://schemas.microsoft.com/office/drawing/2016/5/11/chartex" xmlns:cx6="http://schemas.microsoft.com/office/drawing/2016/5/12/chartex" xmlns:cx7="http://schemas.microsoft.com/office/drawing/2016/5/13/chartex" xmlns:cx8="http://schemas.microsoft.com/office/drawing/2016/5/14/chartex" xmlns:mc="http://schemas.openxmlformats.org/markup-compatibility/2006" xmlns:aink="http://schemas.microsoft.com/office/drawing/2016/ink" xmlns:am3d="http://schemas.microsoft.com/office/drawing/2017/model3d" xmlns:o="urn:schemas-microsoft-com:office:office" xmlns:oel="http://schemas.microsoft.com/office/2019/extlst" xmlns:v="urn:schemas-microsoft-com:vml" xmlns:wp14="http://schemas.microsoft.com/office/word/2010/wordprocessingDrawing" xmlns:w10="urn:schemas-microsoft-com:office:word" xmlns:w="http://schemas.openxmlformats.org/wordprocessingml/2006/main" xmlns:w14="http://schemas.microsoft.com/office/word/2010/wordml" xmlns:w15="http://schemas.microsoft.com/office/word/2012/wordml" xmlns:w16cex="http://schemas.microsoft.com/office/word/2018/wordml/cex" xmlns:w16cid="http://schemas.microsoft.com/office/word/2016/wordml/cid" xmlns:w16="http://schemas.microsoft.com/office/word/2018/wordml" xmlns:w16du="http://schemas.microsoft.com/office/word/2023/wordml/word16du" xmlns:w16sdtdh="http://schemas.microsoft.com/office/word/2020/wordml/sdtdatahash" xmlns:w16se="http://schemas.microsoft.com/office/word/2015/wordml/symex" xmlns:wpg="http://schemas.microsoft.com/office/word/2010/wordprocessingGroup" xmlns:wpi="http://schemas.microsoft.com/office/word/2010/wordprocessingInk" xmlns:wps="http://schemas.microsoft.com/office/word/2010/wordprocessingShape" xmlns:a14="http://schemas.microsoft.com/office/drawing/2010/main"/>
                       </a:ext>
                     </a:extLst>
                   </pic:spPr>
@@ -27931,10 +28507,10 @@
                     </pic:cNvPicPr>
                   </pic:nvPicPr>
                   <pic:blipFill rotWithShape="1">
-                    <a:blip r:embed="rId28">
+                    <a:blip r:embed="rId38">
                       <a:extLst>
                         <a:ext uri="{28A0092B-C50C-407E-A947-70E740481C1C}">
-                          <a14:useLocalDpi xmlns:a14="http://schemas.microsoft.com/office/drawing/2010/main" xmlns:wps="http://schemas.microsoft.com/office/word/2010/wordprocessingShape" xmlns:wpi="http://schemas.microsoft.com/office/word/2010/wordprocessingInk" xmlns:wpg="http://schemas.microsoft.com/office/word/2010/wordprocessingGroup" xmlns:w16se="http://schemas.microsoft.com/office/word/2015/wordml/symex" xmlns:w16sdtdh="http://schemas.microsoft.com/office/word/2020/wordml/sdtdatahash" xmlns:w16du="http://schemas.microsoft.com/office/word/2023/wordml/word16du" xmlns:w16="http://schemas.microsoft.com/office/word/2018/wordml" xmlns:w16cid="http://schemas.microsoft.com/office/word/2016/wordml/cid" xmlns:w16cex="http://schemas.microsoft.com/office/word/2018/wordml/cex" xmlns:w15="http://schemas.microsoft.com/office/word/2012/wordml" xmlns:w14="http://schemas.microsoft.com/office/word/2010/wordml" xmlns:w="http://schemas.openxmlformats.org/wordprocessingml/2006/main" xmlns:w10="urn:schemas-microsoft-com:office:word" xmlns:wp14="http://schemas.microsoft.com/office/word/2010/wordprocessingDrawing" xmlns:v="urn:schemas-microsoft-com:vml" xmlns:oel="http://schemas.microsoft.com/office/2019/extlst" xmlns:o="urn:schemas-microsoft-com:office:office" xmlns:am3d="http://schemas.microsoft.com/office/drawing/2017/model3d" xmlns:aink="http://schemas.microsoft.com/office/drawing/2016/ink" xmlns:mc="http://schemas.openxmlformats.org/markup-compatibility/2006" xmlns:cx8="http://schemas.microsoft.com/office/drawing/2016/5/14/chartex" xmlns:cx7="http://schemas.microsoft.com/office/drawing/2016/5/13/chartex" xmlns:cx6="http://schemas.microsoft.com/office/drawing/2016/5/12/chartex" xmlns:cx5="http://schemas.microsoft.com/office/drawing/2016/5/11/chartex" xmlns:cx4="http://schemas.microsoft.com/office/drawing/2016/5/10/chartex" xmlns:cx3="http://schemas.microsoft.com/office/drawing/2016/5/9/chartex" xmlns:cx2="http://schemas.microsoft.com/office/drawing/2015/10/21/chartex" xmlns:cx1="http://schemas.microsoft.com/office/drawing/2015/9/8/chartex" xmlns:cx="http://schemas.microsoft.com/office/drawing/2014/chartex" xmlns:wpc="http://schemas.microsoft.com/office/word/2010/wordprocessingCanvas" xmlns="" val="0"/>
+                          <a14:useLocalDpi xmlns="" xmlns:wpc="http://schemas.microsoft.com/office/word/2010/wordprocessingCanvas" xmlns:cx="http://schemas.microsoft.com/office/drawing/2014/chartex" xmlns:cx1="http://schemas.microsoft.com/office/drawing/2015/9/8/chartex" xmlns:cx2="http://schemas.microsoft.com/office/drawing/2015/10/21/chartex" xmlns:cx3="http://schemas.microsoft.com/office/drawing/2016/5/9/chartex" xmlns:cx4="http://schemas.microsoft.com/office/drawing/2016/5/10/chartex" xmlns:cx5="http://schemas.microsoft.com/office/drawing/2016/5/11/chartex" xmlns:cx6="http://schemas.microsoft.com/office/drawing/2016/5/12/chartex" xmlns:cx7="http://schemas.microsoft.com/office/drawing/2016/5/13/chartex" xmlns:cx8="http://schemas.microsoft.com/office/drawing/2016/5/14/chartex" xmlns:mc="http://schemas.openxmlformats.org/markup-compatibility/2006" xmlns:aink="http://schemas.microsoft.com/office/drawing/2016/ink" xmlns:am3d="http://schemas.microsoft.com/office/drawing/2017/model3d" xmlns:o="urn:schemas-microsoft-com:office:office" xmlns:oel="http://schemas.microsoft.com/office/2019/extlst" xmlns:v="urn:schemas-microsoft-com:vml" xmlns:wp14="http://schemas.microsoft.com/office/word/2010/wordprocessingDrawing" xmlns:w10="urn:schemas-microsoft-com:office:word" xmlns:w="http://schemas.openxmlformats.org/wordprocessingml/2006/main" xmlns:w14="http://schemas.microsoft.com/office/word/2010/wordml" xmlns:w15="http://schemas.microsoft.com/office/word/2012/wordml" xmlns:w16cex="http://schemas.microsoft.com/office/word/2018/wordml/cex" xmlns:w16cid="http://schemas.microsoft.com/office/word/2016/wordml/cid" xmlns:w16="http://schemas.microsoft.com/office/word/2018/wordml" xmlns:w16du="http://schemas.microsoft.com/office/word/2023/wordml/word16du" xmlns:w16sdtdh="http://schemas.microsoft.com/office/word/2020/wordml/sdtdatahash" xmlns:w16se="http://schemas.microsoft.com/office/word/2015/wordml/symex" xmlns:wpg="http://schemas.microsoft.com/office/word/2010/wordprocessingGroup" xmlns:wpi="http://schemas.microsoft.com/office/word/2010/wordprocessingInk" xmlns:wps="http://schemas.microsoft.com/office/word/2010/wordprocessingShape" xmlns:a14="http://schemas.microsoft.com/office/drawing/2010/main" val="0"/>
                         </a:ext>
                       </a:extLst>
                     </a:blip>
@@ -27955,7 +28531,7 @@
                     </a:ln>
                     <a:extLst>
                       <a:ext uri="{53640926-AAD7-44D8-BBD7-CCE9431645EC}">
-                        <a14:shadowObscured xmlns:a14="http://schemas.microsoft.com/office/drawing/2010/main" xmlns:wps="http://schemas.microsoft.com/office/word/2010/wordprocessingShape" xmlns:wpi="http://schemas.microsoft.com/office/word/2010/wordprocessingInk" xmlns:wpg="http://schemas.microsoft.com/office/word/2010/wordprocessingGroup" xmlns:w16se="http://schemas.microsoft.com/office/word/2015/wordml/symex" xmlns:w16sdtdh="http://schemas.microsoft.com/office/word/2020/wordml/sdtdatahash" xmlns:w16du="http://schemas.microsoft.com/office/word/2023/wordml/word16du" xmlns:w16="http://schemas.microsoft.com/office/word/2018/wordml" xmlns:w16cid="http://schemas.microsoft.com/office/word/2016/wordml/cid" xmlns:w16cex="http://schemas.microsoft.com/office/word/2018/wordml/cex" xmlns:w15="http://schemas.microsoft.com/office/word/2012/wordml" xmlns:w14="http://schemas.microsoft.com/office/word/2010/wordml" xmlns:w="http://schemas.openxmlformats.org/wordprocessingml/2006/main" xmlns:w10="urn:schemas-microsoft-com:office:word" xmlns:wp14="http://schemas.microsoft.com/office/word/2010/wordprocessingDrawing" xmlns:v="urn:schemas-microsoft-com:vml" xmlns:oel="http://schemas.microsoft.com/office/2019/extlst" xmlns:o="urn:schemas-microsoft-com:office:office" xmlns:am3d="http://schemas.microsoft.com/office/drawing/2017/model3d" xmlns:aink="http://schemas.microsoft.com/office/drawing/2016/ink" xmlns:mc="http://schemas.openxmlformats.org/markup-compatibility/2006" xmlns:cx8="http://schemas.microsoft.com/office/drawing/2016/5/14/chartex" xmlns:cx7="http://schemas.microsoft.com/office/drawing/2016/5/13/chartex" xmlns:cx6="http://schemas.microsoft.com/office/drawing/2016/5/12/chartex" xmlns:cx5="http://schemas.microsoft.com/office/drawing/2016/5/11/chartex" xmlns:cx4="http://schemas.microsoft.com/office/drawing/2016/5/10/chartex" xmlns:cx3="http://schemas.microsoft.com/office/drawing/2016/5/9/chartex" xmlns:cx2="http://schemas.microsoft.com/office/drawing/2015/10/21/chartex" xmlns:cx1="http://schemas.microsoft.com/office/drawing/2015/9/8/chartex" xmlns:cx="http://schemas.microsoft.com/office/drawing/2014/chartex" xmlns:wpc="http://schemas.microsoft.com/office/word/2010/wordprocessingCanvas" xmlns=""/>
+                        <a14:shadowObscured xmlns="" xmlns:wpc="http://schemas.microsoft.com/office/word/2010/wordprocessingCanvas" xmlns:cx="http://schemas.microsoft.com/office/drawing/2014/chartex" xmlns:cx1="http://schemas.microsoft.com/office/drawing/2015/9/8/chartex" xmlns:cx2="http://schemas.microsoft.com/office/drawing/2015/10/21/chartex" xmlns:cx3="http://schemas.microsoft.com/office/drawing/2016/5/9/chartex" xmlns:cx4="http://schemas.microsoft.com/office/drawing/2016/5/10/chartex" xmlns:cx5="http://schemas.microsoft.com/office/drawing/2016/5/11/chartex" xmlns:cx6="http://schemas.microsoft.com/office/drawing/2016/5/12/chartex" xmlns:cx7="http://schemas.microsoft.com/office/drawing/2016/5/13/chartex" xmlns:cx8="http://schemas.microsoft.com/office/drawing/2016/5/14/chartex" xmlns:mc="http://schemas.openxmlformats.org/markup-compatibility/2006" xmlns:aink="http://schemas.microsoft.com/office/drawing/2016/ink" xmlns:am3d="http://schemas.microsoft.com/office/drawing/2017/model3d" xmlns:o="urn:schemas-microsoft-com:office:office" xmlns:oel="http://schemas.microsoft.com/office/2019/extlst" xmlns:v="urn:schemas-microsoft-com:vml" xmlns:wp14="http://schemas.microsoft.com/office/word/2010/wordprocessingDrawing" xmlns:w10="urn:schemas-microsoft-com:office:word" xmlns:w="http://schemas.openxmlformats.org/wordprocessingml/2006/main" xmlns:w14="http://schemas.microsoft.com/office/word/2010/wordml" xmlns:w15="http://schemas.microsoft.com/office/word/2012/wordml" xmlns:w16cex="http://schemas.microsoft.com/office/word/2018/wordml/cex" xmlns:w16cid="http://schemas.microsoft.com/office/word/2016/wordml/cid" xmlns:w16="http://schemas.microsoft.com/office/word/2018/wordml" xmlns:w16du="http://schemas.microsoft.com/office/word/2023/wordml/word16du" xmlns:w16sdtdh="http://schemas.microsoft.com/office/word/2020/wordml/sdtdatahash" xmlns:w16se="http://schemas.microsoft.com/office/word/2015/wordml/symex" xmlns:wpg="http://schemas.microsoft.com/office/word/2010/wordprocessingGroup" xmlns:wpi="http://schemas.microsoft.com/office/word/2010/wordprocessingInk" xmlns:wps="http://schemas.microsoft.com/office/word/2010/wordprocessingShape" xmlns:a14="http://schemas.microsoft.com/office/drawing/2010/main"/>
                       </a:ext>
                     </a:extLst>
                   </pic:spPr>
@@ -28619,10 +29195,10 @@
                     </pic:cNvPicPr>
                   </pic:nvPicPr>
                   <pic:blipFill rotWithShape="1">
-                    <a:blip r:embed="rId29">
+                    <a:blip r:embed="rId39">
                       <a:extLst>
                         <a:ext uri="{28A0092B-C50C-407E-A947-70E740481C1C}">
-                          <a14:useLocalDpi xmlns:a14="http://schemas.microsoft.com/office/drawing/2010/main" xmlns:wps="http://schemas.microsoft.com/office/word/2010/wordprocessingShape" xmlns:wpi="http://schemas.microsoft.com/office/word/2010/wordprocessingInk" xmlns:wpg="http://schemas.microsoft.com/office/word/2010/wordprocessingGroup" xmlns:w16se="http://schemas.microsoft.com/office/word/2015/wordml/symex" xmlns:w16sdtdh="http://schemas.microsoft.com/office/word/2020/wordml/sdtdatahash" xmlns:w16du="http://schemas.microsoft.com/office/word/2023/wordml/word16du" xmlns:w16="http://schemas.microsoft.com/office/word/2018/wordml" xmlns:w16cid="http://schemas.microsoft.com/office/word/2016/wordml/cid" xmlns:w16cex="http://schemas.microsoft.com/office/word/2018/wordml/cex" xmlns:w15="http://schemas.microsoft.com/office/word/2012/wordml" xmlns:w14="http://schemas.microsoft.com/office/word/2010/wordml" xmlns:w="http://schemas.openxmlformats.org/wordprocessingml/2006/main" xmlns:w10="urn:schemas-microsoft-com:office:word" xmlns:wp14="http://schemas.microsoft.com/office/word/2010/wordprocessingDrawing" xmlns:v="urn:schemas-microsoft-com:vml" xmlns:oel="http://schemas.microsoft.com/office/2019/extlst" xmlns:o="urn:schemas-microsoft-com:office:office" xmlns:am3d="http://schemas.microsoft.com/office/drawing/2017/model3d" xmlns:aink="http://schemas.microsoft.com/office/drawing/2016/ink" xmlns:mc="http://schemas.openxmlformats.org/markup-compatibility/2006" xmlns:cx8="http://schemas.microsoft.com/office/drawing/2016/5/14/chartex" xmlns:cx7="http://schemas.microsoft.com/office/drawing/2016/5/13/chartex" xmlns:cx6="http://schemas.microsoft.com/office/drawing/2016/5/12/chartex" xmlns:cx5="http://schemas.microsoft.com/office/drawing/2016/5/11/chartex" xmlns:cx4="http://schemas.microsoft.com/office/drawing/2016/5/10/chartex" xmlns:cx3="http://schemas.microsoft.com/office/drawing/2016/5/9/chartex" xmlns:cx2="http://schemas.microsoft.com/office/drawing/2015/10/21/chartex" xmlns:cx1="http://schemas.microsoft.com/office/drawing/2015/9/8/chartex" xmlns:cx="http://schemas.microsoft.com/office/drawing/2014/chartex" xmlns:wpc="http://schemas.microsoft.com/office/word/2010/wordprocessingCanvas" xmlns="" val="0"/>
+                          <a14:useLocalDpi xmlns="" xmlns:wpc="http://schemas.microsoft.com/office/word/2010/wordprocessingCanvas" xmlns:cx="http://schemas.microsoft.com/office/drawing/2014/chartex" xmlns:cx1="http://schemas.microsoft.com/office/drawing/2015/9/8/chartex" xmlns:cx2="http://schemas.microsoft.com/office/drawing/2015/10/21/chartex" xmlns:cx3="http://schemas.microsoft.com/office/drawing/2016/5/9/chartex" xmlns:cx4="http://schemas.microsoft.com/office/drawing/2016/5/10/chartex" xmlns:cx5="http://schemas.microsoft.com/office/drawing/2016/5/11/chartex" xmlns:cx6="http://schemas.microsoft.com/office/drawing/2016/5/12/chartex" xmlns:cx7="http://schemas.microsoft.com/office/drawing/2016/5/13/chartex" xmlns:cx8="http://schemas.microsoft.com/office/drawing/2016/5/14/chartex" xmlns:mc="http://schemas.openxmlformats.org/markup-compatibility/2006" xmlns:aink="http://schemas.microsoft.com/office/drawing/2016/ink" xmlns:am3d="http://schemas.microsoft.com/office/drawing/2017/model3d" xmlns:o="urn:schemas-microsoft-com:office:office" xmlns:oel="http://schemas.microsoft.com/office/2019/extlst" xmlns:v="urn:schemas-microsoft-com:vml" xmlns:wp14="http://schemas.microsoft.com/office/word/2010/wordprocessingDrawing" xmlns:w10="urn:schemas-microsoft-com:office:word" xmlns:w="http://schemas.openxmlformats.org/wordprocessingml/2006/main" xmlns:w14="http://schemas.microsoft.com/office/word/2010/wordml" xmlns:w15="http://schemas.microsoft.com/office/word/2012/wordml" xmlns:w16cex="http://schemas.microsoft.com/office/word/2018/wordml/cex" xmlns:w16cid="http://schemas.microsoft.com/office/word/2016/wordml/cid" xmlns:w16="http://schemas.microsoft.com/office/word/2018/wordml" xmlns:w16du="http://schemas.microsoft.com/office/word/2023/wordml/word16du" xmlns:w16sdtdh="http://schemas.microsoft.com/office/word/2020/wordml/sdtdatahash" xmlns:w16se="http://schemas.microsoft.com/office/word/2015/wordml/symex" xmlns:wpg="http://schemas.microsoft.com/office/word/2010/wordprocessingGroup" xmlns:wpi="http://schemas.microsoft.com/office/word/2010/wordprocessingInk" xmlns:wps="http://schemas.microsoft.com/office/word/2010/wordprocessingShape" xmlns:a14="http://schemas.microsoft.com/office/drawing/2010/main" val="0"/>
                         </a:ext>
                       </a:extLst>
                     </a:blip>
@@ -28643,7 +29219,7 @@
                     </a:ln>
                     <a:extLst>
                       <a:ext uri="{53640926-AAD7-44D8-BBD7-CCE9431645EC}">
-                        <a14:shadowObscured xmlns:a14="http://schemas.microsoft.com/office/drawing/2010/main" xmlns:wps="http://schemas.microsoft.com/office/word/2010/wordprocessingShape" xmlns:wpi="http://schemas.microsoft.com/office/word/2010/wordprocessingInk" xmlns:wpg="http://schemas.microsoft.com/office/word/2010/wordprocessingGroup" xmlns:w16se="http://schemas.microsoft.com/office/word/2015/wordml/symex" xmlns:w16sdtdh="http://schemas.microsoft.com/office/word/2020/wordml/sdtdatahash" xmlns:w16du="http://schemas.microsoft.com/office/word/2023/wordml/word16du" xmlns:w16="http://schemas.microsoft.com/office/word/2018/wordml" xmlns:w16cid="http://schemas.microsoft.com/office/word/2016/wordml/cid" xmlns:w16cex="http://schemas.microsoft.com/office/word/2018/wordml/cex" xmlns:w15="http://schemas.microsoft.com/office/word/2012/wordml" xmlns:w14="http://schemas.microsoft.com/office/word/2010/wordml" xmlns:w="http://schemas.openxmlformats.org/wordprocessingml/2006/main" xmlns:w10="urn:schemas-microsoft-com:office:word" xmlns:wp14="http://schemas.microsoft.com/office/word/2010/wordprocessingDrawing" xmlns:v="urn:schemas-microsoft-com:vml" xmlns:oel="http://schemas.microsoft.com/office/2019/extlst" xmlns:o="urn:schemas-microsoft-com:office:office" xmlns:am3d="http://schemas.microsoft.com/office/drawing/2017/model3d" xmlns:aink="http://schemas.microsoft.com/office/drawing/2016/ink" xmlns:mc="http://schemas.openxmlformats.org/markup-compatibility/2006" xmlns:cx8="http://schemas.microsoft.com/office/drawing/2016/5/14/chartex" xmlns:cx7="http://schemas.microsoft.com/office/drawing/2016/5/13/chartex" xmlns:cx6="http://schemas.microsoft.com/office/drawing/2016/5/12/chartex" xmlns:cx5="http://schemas.microsoft.com/office/drawing/2016/5/11/chartex" xmlns:cx4="http://schemas.microsoft.com/office/drawing/2016/5/10/chartex" xmlns:cx3="http://schemas.microsoft.com/office/drawing/2016/5/9/chartex" xmlns:cx2="http://schemas.microsoft.com/office/drawing/2015/10/21/chartex" xmlns:cx1="http://schemas.microsoft.com/office/drawing/2015/9/8/chartex" xmlns:cx="http://schemas.microsoft.com/office/drawing/2014/chartex" xmlns:wpc="http://schemas.microsoft.com/office/word/2010/wordprocessingCanvas" xmlns=""/>
+                        <a14:shadowObscured xmlns="" xmlns:wpc="http://schemas.microsoft.com/office/word/2010/wordprocessingCanvas" xmlns:cx="http://schemas.microsoft.com/office/drawing/2014/chartex" xmlns:cx1="http://schemas.microsoft.com/office/drawing/2015/9/8/chartex" xmlns:cx2="http://schemas.microsoft.com/office/drawing/2015/10/21/chartex" xmlns:cx3="http://schemas.microsoft.com/office/drawing/2016/5/9/chartex" xmlns:cx4="http://schemas.microsoft.com/office/drawing/2016/5/10/chartex" xmlns:cx5="http://schemas.microsoft.com/office/drawing/2016/5/11/chartex" xmlns:cx6="http://schemas.microsoft.com/office/drawing/2016/5/12/chartex" xmlns:cx7="http://schemas.microsoft.com/office/drawing/2016/5/13/chartex" xmlns:cx8="http://schemas.microsoft.com/office/drawing/2016/5/14/chartex" xmlns:mc="http://schemas.openxmlformats.org/markup-compatibility/2006" xmlns:aink="http://schemas.microsoft.com/office/drawing/2016/ink" xmlns:am3d="http://schemas.microsoft.com/office/drawing/2017/model3d" xmlns:o="urn:schemas-microsoft-com:office:office" xmlns:oel="http://schemas.microsoft.com/office/2019/extlst" xmlns:v="urn:schemas-microsoft-com:vml" xmlns:wp14="http://schemas.microsoft.com/office/word/2010/wordprocessingDrawing" xmlns:w10="urn:schemas-microsoft-com:office:word" xmlns:w="http://schemas.openxmlformats.org/wordprocessingml/2006/main" xmlns:w14="http://schemas.microsoft.com/office/word/2010/wordml" xmlns:w15="http://schemas.microsoft.com/office/word/2012/wordml" xmlns:w16cex="http://schemas.microsoft.com/office/word/2018/wordml/cex" xmlns:w16cid="http://schemas.microsoft.com/office/word/2016/wordml/cid" xmlns:w16="http://schemas.microsoft.com/office/word/2018/wordml" xmlns:w16du="http://schemas.microsoft.com/office/word/2023/wordml/word16du" xmlns:w16sdtdh="http://schemas.microsoft.com/office/word/2020/wordml/sdtdatahash" xmlns:w16se="http://schemas.microsoft.com/office/word/2015/wordml/symex" xmlns:wpg="http://schemas.microsoft.com/office/word/2010/wordprocessingGroup" xmlns:wpi="http://schemas.microsoft.com/office/word/2010/wordprocessingInk" xmlns:wps="http://schemas.microsoft.com/office/word/2010/wordprocessingShape" xmlns:a14="http://schemas.microsoft.com/office/drawing/2010/main"/>
                       </a:ext>
                     </a:extLst>
                   </pic:spPr>
@@ -29080,10 +29656,10 @@
                     </pic:cNvPicPr>
                   </pic:nvPicPr>
                   <pic:blipFill rotWithShape="1">
-                    <a:blip r:embed="rId30">
+                    <a:blip r:embed="rId40">
                       <a:extLst>
                         <a:ext uri="{28A0092B-C50C-407E-A947-70E740481C1C}">
-                          <a14:useLocalDpi xmlns:a14="http://schemas.microsoft.com/office/drawing/2010/main" xmlns:wps="http://schemas.microsoft.com/office/word/2010/wordprocessingShape" xmlns:wpi="http://schemas.microsoft.com/office/word/2010/wordprocessingInk" xmlns:wpg="http://schemas.microsoft.com/office/word/2010/wordprocessingGroup" xmlns:w16se="http://schemas.microsoft.com/office/word/2015/wordml/symex" xmlns:w16sdtdh="http://schemas.microsoft.com/office/word/2020/wordml/sdtdatahash" xmlns:w16du="http://schemas.microsoft.com/office/word/2023/wordml/word16du" xmlns:w16="http://schemas.microsoft.com/office/word/2018/wordml" xmlns:w16cid="http://schemas.microsoft.com/office/word/2016/wordml/cid" xmlns:w16cex="http://schemas.microsoft.com/office/word/2018/wordml/cex" xmlns:w15="http://schemas.microsoft.com/office/word/2012/wordml" xmlns:w14="http://schemas.microsoft.com/office/word/2010/wordml" xmlns:w="http://schemas.openxmlformats.org/wordprocessingml/2006/main" xmlns:w10="urn:schemas-microsoft-com:office:word" xmlns:wp14="http://schemas.microsoft.com/office/word/2010/wordprocessingDrawing" xmlns:v="urn:schemas-microsoft-com:vml" xmlns:oel="http://schemas.microsoft.com/office/2019/extlst" xmlns:o="urn:schemas-microsoft-com:office:office" xmlns:am3d="http://schemas.microsoft.com/office/drawing/2017/model3d" xmlns:aink="http://schemas.microsoft.com/office/drawing/2016/ink" xmlns:mc="http://schemas.openxmlformats.org/markup-compatibility/2006" xmlns:cx8="http://schemas.microsoft.com/office/drawing/2016/5/14/chartex" xmlns:cx7="http://schemas.microsoft.com/office/drawing/2016/5/13/chartex" xmlns:cx6="http://schemas.microsoft.com/office/drawing/2016/5/12/chartex" xmlns:cx5="http://schemas.microsoft.com/office/drawing/2016/5/11/chartex" xmlns:cx4="http://schemas.microsoft.com/office/drawing/2016/5/10/chartex" xmlns:cx3="http://schemas.microsoft.com/office/drawing/2016/5/9/chartex" xmlns:cx2="http://schemas.microsoft.com/office/drawing/2015/10/21/chartex" xmlns:cx1="http://schemas.microsoft.com/office/drawing/2015/9/8/chartex" xmlns:cx="http://schemas.microsoft.com/office/drawing/2014/chartex" xmlns:wpc="http://schemas.microsoft.com/office/word/2010/wordprocessingCanvas" xmlns="" val="0"/>
+                          <a14:useLocalDpi xmlns="" xmlns:wpc="http://schemas.microsoft.com/office/word/2010/wordprocessingCanvas" xmlns:cx="http://schemas.microsoft.com/office/drawing/2014/chartex" xmlns:cx1="http://schemas.microsoft.com/office/drawing/2015/9/8/chartex" xmlns:cx2="http://schemas.microsoft.com/office/drawing/2015/10/21/chartex" xmlns:cx3="http://schemas.microsoft.com/office/drawing/2016/5/9/chartex" xmlns:cx4="http://schemas.microsoft.com/office/drawing/2016/5/10/chartex" xmlns:cx5="http://schemas.microsoft.com/office/drawing/2016/5/11/chartex" xmlns:cx6="http://schemas.microsoft.com/office/drawing/2016/5/12/chartex" xmlns:cx7="http://schemas.microsoft.com/office/drawing/2016/5/13/chartex" xmlns:cx8="http://schemas.microsoft.com/office/drawing/2016/5/14/chartex" xmlns:mc="http://schemas.openxmlformats.org/markup-compatibility/2006" xmlns:aink="http://schemas.microsoft.com/office/drawing/2016/ink" xmlns:am3d="http://schemas.microsoft.com/office/drawing/2017/model3d" xmlns:o="urn:schemas-microsoft-com:office:office" xmlns:oel="http://schemas.microsoft.com/office/2019/extlst" xmlns:v="urn:schemas-microsoft-com:vml" xmlns:wp14="http://schemas.microsoft.com/office/word/2010/wordprocessingDrawing" xmlns:w10="urn:schemas-microsoft-com:office:word" xmlns:w="http://schemas.openxmlformats.org/wordprocessingml/2006/main" xmlns:w14="http://schemas.microsoft.com/office/word/2010/wordml" xmlns:w15="http://schemas.microsoft.com/office/word/2012/wordml" xmlns:w16cex="http://schemas.microsoft.com/office/word/2018/wordml/cex" xmlns:w16cid="http://schemas.microsoft.com/office/word/2016/wordml/cid" xmlns:w16="http://schemas.microsoft.com/office/word/2018/wordml" xmlns:w16du="http://schemas.microsoft.com/office/word/2023/wordml/word16du" xmlns:w16sdtdh="http://schemas.microsoft.com/office/word/2020/wordml/sdtdatahash" xmlns:w16se="http://schemas.microsoft.com/office/word/2015/wordml/symex" xmlns:wpg="http://schemas.microsoft.com/office/word/2010/wordprocessingGroup" xmlns:wpi="http://schemas.microsoft.com/office/word/2010/wordprocessingInk" xmlns:wps="http://schemas.microsoft.com/office/word/2010/wordprocessingShape" xmlns:a14="http://schemas.microsoft.com/office/drawing/2010/main" val="0"/>
                         </a:ext>
                       </a:extLst>
                     </a:blip>
@@ -29104,7 +29680,7 @@
                     </a:ln>
                     <a:extLst>
                       <a:ext uri="{53640926-AAD7-44D8-BBD7-CCE9431645EC}">
-                        <a14:shadowObscured xmlns:a14="http://schemas.microsoft.com/office/drawing/2010/main" xmlns:wps="http://schemas.microsoft.com/office/word/2010/wordprocessingShape" xmlns:wpi="http://schemas.microsoft.com/office/word/2010/wordprocessingInk" xmlns:wpg="http://schemas.microsoft.com/office/word/2010/wordprocessingGroup" xmlns:w16se="http://schemas.microsoft.com/office/word/2015/wordml/symex" xmlns:w16sdtdh="http://schemas.microsoft.com/office/word/2020/wordml/sdtdatahash" xmlns:w16du="http://schemas.microsoft.com/office/word/2023/wordml/word16du" xmlns:w16="http://schemas.microsoft.com/office/word/2018/wordml" xmlns:w16cid="http://schemas.microsoft.com/office/word/2016/wordml/cid" xmlns:w16cex="http://schemas.microsoft.com/office/word/2018/wordml/cex" xmlns:w15="http://schemas.microsoft.com/office/word/2012/wordml" xmlns:w14="http://schemas.microsoft.com/office/word/2010/wordml" xmlns:w="http://schemas.openxmlformats.org/wordprocessingml/2006/main" xmlns:w10="urn:schemas-microsoft-com:office:word" xmlns:wp14="http://schemas.microsoft.com/office/word/2010/wordprocessingDrawing" xmlns:v="urn:schemas-microsoft-com:vml" xmlns:oel="http://schemas.microsoft.com/office/2019/extlst" xmlns:o="urn:schemas-microsoft-com:office:office" xmlns:am3d="http://schemas.microsoft.com/office/drawing/2017/model3d" xmlns:aink="http://schemas.microsoft.com/office/drawing/2016/ink" xmlns:mc="http://schemas.openxmlformats.org/markup-compatibility/2006" xmlns:cx8="http://schemas.microsoft.com/office/drawing/2016/5/14/chartex" xmlns:cx7="http://schemas.microsoft.com/office/drawing/2016/5/13/chartex" xmlns:cx6="http://schemas.microsoft.com/office/drawing/2016/5/12/chartex" xmlns:cx5="http://schemas.microsoft.com/office/drawing/2016/5/11/chartex" xmlns:cx4="http://schemas.microsoft.com/office/drawing/2016/5/10/chartex" xmlns:cx3="http://schemas.microsoft.com/office/drawing/2016/5/9/chartex" xmlns:cx2="http://schemas.microsoft.com/office/drawing/2015/10/21/chartex" xmlns:cx1="http://schemas.microsoft.com/office/drawing/2015/9/8/chartex" xmlns:cx="http://schemas.microsoft.com/office/drawing/2014/chartex" xmlns:wpc="http://schemas.microsoft.com/office/word/2010/wordprocessingCanvas" xmlns=""/>
+                        <a14:shadowObscured xmlns="" xmlns:wpc="http://schemas.microsoft.com/office/word/2010/wordprocessingCanvas" xmlns:cx="http://schemas.microsoft.com/office/drawing/2014/chartex" xmlns:cx1="http://schemas.microsoft.com/office/drawing/2015/9/8/chartex" xmlns:cx2="http://schemas.microsoft.com/office/drawing/2015/10/21/chartex" xmlns:cx3="http://schemas.microsoft.com/office/drawing/2016/5/9/chartex" xmlns:cx4="http://schemas.microsoft.com/office/drawing/2016/5/10/chartex" xmlns:cx5="http://schemas.microsoft.com/office/drawing/2016/5/11/chartex" xmlns:cx6="http://schemas.microsoft.com/office/drawing/2016/5/12/chartex" xmlns:cx7="http://schemas.microsoft.com/office/drawing/2016/5/13/chartex" xmlns:cx8="http://schemas.microsoft.com/office/drawing/2016/5/14/chartex" xmlns:mc="http://schemas.openxmlformats.org/markup-compatibility/2006" xmlns:aink="http://schemas.microsoft.com/office/drawing/2016/ink" xmlns:am3d="http://schemas.microsoft.com/office/drawing/2017/model3d" xmlns:o="urn:schemas-microsoft-com:office:office" xmlns:oel="http://schemas.microsoft.com/office/2019/extlst" xmlns:v="urn:schemas-microsoft-com:vml" xmlns:wp14="http://schemas.microsoft.com/office/word/2010/wordprocessingDrawing" xmlns:w10="urn:schemas-microsoft-com:office:word" xmlns:w="http://schemas.openxmlformats.org/wordprocessingml/2006/main" xmlns:w14="http://schemas.microsoft.com/office/word/2010/wordml" xmlns:w15="http://schemas.microsoft.com/office/word/2012/wordml" xmlns:w16cex="http://schemas.microsoft.com/office/word/2018/wordml/cex" xmlns:w16cid="http://schemas.microsoft.com/office/word/2016/wordml/cid" xmlns:w16="http://schemas.microsoft.com/office/word/2018/wordml" xmlns:w16du="http://schemas.microsoft.com/office/word/2023/wordml/word16du" xmlns:w16sdtdh="http://schemas.microsoft.com/office/word/2020/wordml/sdtdatahash" xmlns:w16se="http://schemas.microsoft.com/office/word/2015/wordml/symex" xmlns:wpg="http://schemas.microsoft.com/office/word/2010/wordprocessingGroup" xmlns:wpi="http://schemas.microsoft.com/office/word/2010/wordprocessingInk" xmlns:wps="http://schemas.microsoft.com/office/word/2010/wordprocessingShape" xmlns:a14="http://schemas.microsoft.com/office/drawing/2010/main"/>
                       </a:ext>
                     </a:extLst>
                   </pic:spPr>
@@ -34823,10 +35399,10 @@
       </w:r>
     </w:p>
     <w:sectPr>
-      <w:headerReference w:type="even" r:id="rId31"/>
-      <w:headerReference w:type="default" r:id="rId32"/>
-      <w:footerReference w:type="even" r:id="rId33"/>
-      <w:footerReference w:type="default" r:id="rId34"/>
+      <w:headerReference w:type="even" r:id="rId41"/>
+      <w:headerReference w:type="default" r:id="rId42"/>
+      <w:footerReference w:type="even" r:id="rId43"/>
+      <w:footerReference w:type="default" r:id="rId44"/>
       <w:pgSz w:w="11907" w:h="16839" w:code="9"/>
       <w:pgMar w:top="1134" w:right="1440" w:bottom="993" w:left="1440" w:header="720" w:footer="720" w:gutter="0"/>
       <w:cols w:space="720"/>
@@ -49110,7 +49686,6 @@
       <w:rFonts w:ascii="Tahoma" w:eastAsia="Tahoma" w:hAnsi="Tahoma" w:cs="Tahoma"/>
       <w:b/>
       <w:bCs/>
-      <w:lang/>
     </w:rPr>
   </w:style>
   <w:style w:type="paragraph" w:styleId="Heading6">
@@ -49216,7 +49791,6 @@
       <w:rFonts w:ascii="Tahoma" w:eastAsia="Tahoma" w:hAnsi="Tahoma" w:cs="Tahoma"/>
       <w:b/>
       <w:bCs/>
-      <w:lang/>
     </w:rPr>
   </w:style>
   <w:style w:type="character" w:styleId="Hyperlink">
@@ -49355,7 +49929,6 @@
     </w:pPr>
     <w:rPr>
       <w:rFonts w:ascii="Tahoma" w:eastAsia="Tahoma" w:hAnsi="Tahoma" w:cs="Tahoma"/>
-      <w:lang/>
     </w:rPr>
   </w:style>
   <w:style w:type="character" w:customStyle="1" w:styleId="BodyTextChar">
@@ -49366,7 +49939,6 @@
     <w:rsid w:val="003A0B67"/>
     <w:rPr>
       <w:rFonts w:ascii="Tahoma" w:eastAsia="Tahoma" w:hAnsi="Tahoma" w:cs="Tahoma"/>
-      <w:lang/>
     </w:rPr>
   </w:style>
   <w:style w:type="paragraph" w:styleId="ListParagraph">
@@ -49386,7 +49958,6 @@
     </w:pPr>
     <w:rPr>
       <w:rFonts w:ascii="Tahoma" w:eastAsia="Tahoma" w:hAnsi="Tahoma" w:cs="Tahoma"/>
-      <w:lang/>
     </w:rPr>
   </w:style>
   <w:style w:type="character" w:customStyle="1" w:styleId="ListParagraphChar">
@@ -49397,7 +49968,6 @@
     <w:rsid w:val="003A0B67"/>
     <w:rPr>
       <w:rFonts w:ascii="Tahoma" w:eastAsia="Tahoma" w:hAnsi="Tahoma" w:cs="Tahoma"/>
-      <w:lang/>
     </w:rPr>
   </w:style>
   <w:style w:type="paragraph" w:customStyle="1" w:styleId="TableParagraph">
@@ -49414,7 +49984,6 @@
     </w:pPr>
     <w:rPr>
       <w:rFonts w:ascii="Tahoma" w:eastAsia="Tahoma" w:hAnsi="Tahoma" w:cs="Tahoma"/>
-      <w:lang/>
     </w:rPr>
   </w:style>
   <w:style w:type="paragraph" w:styleId="Header">
@@ -49436,7 +50005,6 @@
     </w:pPr>
     <w:rPr>
       <w:rFonts w:ascii="Tahoma" w:eastAsia="Tahoma" w:hAnsi="Tahoma" w:cs="Tahoma"/>
-      <w:lang/>
     </w:rPr>
   </w:style>
   <w:style w:type="character" w:customStyle="1" w:styleId="HeaderChar">
@@ -49447,7 +50015,6 @@
     <w:rsid w:val="003A0B67"/>
     <w:rPr>
       <w:rFonts w:ascii="Tahoma" w:eastAsia="Tahoma" w:hAnsi="Tahoma" w:cs="Tahoma"/>
-      <w:lang/>
     </w:rPr>
   </w:style>
   <w:style w:type="paragraph" w:styleId="Footer">
@@ -49469,7 +50036,6 @@
     </w:pPr>
     <w:rPr>
       <w:rFonts w:ascii="Tahoma" w:eastAsia="Tahoma" w:hAnsi="Tahoma" w:cs="Tahoma"/>
-      <w:lang/>
     </w:rPr>
   </w:style>
   <w:style w:type="character" w:customStyle="1" w:styleId="FooterChar">
@@ -49480,7 +50046,6 @@
     <w:rsid w:val="003A0B67"/>
     <w:rPr>
       <w:rFonts w:ascii="Tahoma" w:eastAsia="Tahoma" w:hAnsi="Tahoma" w:cs="Tahoma"/>
-      <w:lang/>
     </w:rPr>
   </w:style>
   <w:style w:type="paragraph" w:customStyle="1" w:styleId="ez-toc-title">
@@ -49584,7 +50149,6 @@
       <w:rFonts w:ascii="Calibri" w:eastAsia="Calibri" w:hAnsi="Calibri" w:cs="Calibri"/>
       <w:sz w:val="96"/>
       <w:szCs w:val="96"/>
-      <w:lang/>
     </w:rPr>
   </w:style>
   <w:style w:type="character" w:customStyle="1" w:styleId="TitleChar">
@@ -49597,7 +50161,6 @@
       <w:rFonts w:ascii="Calibri" w:eastAsia="Calibri" w:hAnsi="Calibri" w:cs="Calibri"/>
       <w:sz w:val="96"/>
       <w:szCs w:val="96"/>
-      <w:lang/>
     </w:rPr>
   </w:style>
   <w:style w:type="character" w:customStyle="1" w:styleId="author-info">
@@ -50407,7 +50970,7 @@
   <a:extraClrSchemeLst/>
   <a:extLst>
     <a:ext uri="{05A4C25C-085E-4340-85A3-A5531E510DB2}">
-      <thm15:themeFamily xmlns:thm15="http://schemas.microsoft.com/office/thememl/2012/main" xmlns="" name="Office Theme" id="{62F939B6-93AF-4DB8-9C6B-D6C7DFDC589F}" vid="{4A3C46E8-61CC-4603-A589-7422A47A8E4A}"/>
+      <thm15:themeFamily xmlns="" xmlns:thm15="http://schemas.microsoft.com/office/thememl/2012/main" name="Office Theme" id="{62F939B6-93AF-4DB8-9C6B-D6C7DFDC589F}" vid="{4A3C46E8-61CC-4603-A589-7422A47A8E4A}"/>
     </a:ext>
   </a:extLst>
 </a:theme>

</xml_diff>